<commit_message>
github action upgrade to node 20
</commit_message>
<xml_diff>
--- a/templates/Budget.docx
+++ b/templates/Budget.docx
@@ -199,14 +199,6 @@
                 <w:lang w:val="en-GB"/>
               </w:rPr>
               <w:br/>
-            </w:r>
-            <w:proofErr w:type="gramStart"/>
-            <w:r>
-              <w:rPr>
-                <w:sz w:val="20"/>
-                <w:szCs w:val="20"/>
-                <w:lang w:val="en-GB"/>
-              </w:rPr>
               <w:t xml:space="preserve">{ </w:t>
             </w:r>
             <w:proofErr w:type="spellStart"/>
@@ -216,16 +208,7 @@
                 <w:szCs w:val="20"/>
                 <w:lang w:val="en-GB"/>
               </w:rPr>
-              <w:t>d</w:t>
-            </w:r>
-            <w:proofErr w:type="gramEnd"/>
-            <w:r>
-              <w:rPr>
-                <w:sz w:val="20"/>
-                <w:szCs w:val="20"/>
-                <w:lang w:val="en-GB"/>
-              </w:rPr>
-              <w:t>.budget.details</w:t>
+              <w:t>d.budget.details</w:t>
             </w:r>
             <w:proofErr w:type="spellEnd"/>
             <w:r>
@@ -291,14 +274,6 @@
                 <w:lang w:val="en-GB"/>
               </w:rPr>
               <w:br/>
-            </w:r>
-            <w:proofErr w:type="gramStart"/>
-            <w:r>
-              <w:rPr>
-                <w:sz w:val="20"/>
-                <w:szCs w:val="20"/>
-                <w:lang w:val="en-GB"/>
-              </w:rPr>
               <w:t xml:space="preserve">{ </w:t>
             </w:r>
             <w:proofErr w:type="spellStart"/>
@@ -308,16 +283,7 @@
                 <w:szCs w:val="20"/>
                 <w:lang w:val="en-GB"/>
               </w:rPr>
-              <w:t>d</w:t>
-            </w:r>
-            <w:proofErr w:type="gramEnd"/>
-            <w:r>
-              <w:rPr>
-                <w:sz w:val="20"/>
-                <w:szCs w:val="20"/>
-                <w:lang w:val="en-GB"/>
-              </w:rPr>
-              <w:t>.budget.details</w:t>
+              <w:t>d.budget.details</w:t>
             </w:r>
             <w:proofErr w:type="spellEnd"/>
             <w:r>
@@ -438,14 +404,6 @@
                 <w:lang w:val="en-US"/>
               </w:rPr>
               <w:br/>
-            </w:r>
-            <w:proofErr w:type="gramStart"/>
-            <w:r>
-              <w:rPr>
-                <w:sz w:val="20"/>
-                <w:szCs w:val="20"/>
-                <w:lang w:val="en-US"/>
-              </w:rPr>
               <w:t xml:space="preserve">{ </w:t>
             </w:r>
             <w:proofErr w:type="spellStart"/>
@@ -455,16 +413,7 @@
                 <w:szCs w:val="20"/>
                 <w:lang w:val="en-GB"/>
               </w:rPr>
-              <w:t>d</w:t>
-            </w:r>
-            <w:proofErr w:type="gramEnd"/>
-            <w:r>
-              <w:rPr>
-                <w:sz w:val="20"/>
-                <w:szCs w:val="20"/>
-                <w:lang w:val="en-GB"/>
-              </w:rPr>
-              <w:t>.budget.details</w:t>
+              <w:t>d.budget.details</w:t>
             </w:r>
             <w:proofErr w:type="spellEnd"/>
             <w:r>
@@ -549,14 +498,6 @@
                 <w:lang w:val="en-US"/>
               </w:rPr>
               <w:br/>
-            </w:r>
-            <w:proofErr w:type="gramStart"/>
-            <w:r>
-              <w:rPr>
-                <w:sz w:val="20"/>
-                <w:szCs w:val="20"/>
-                <w:lang w:val="en-US"/>
-              </w:rPr>
               <w:t xml:space="preserve">{ </w:t>
             </w:r>
             <w:proofErr w:type="spellStart"/>
@@ -566,16 +507,7 @@
                 <w:szCs w:val="20"/>
                 <w:lang w:val="en-GB"/>
               </w:rPr>
-              <w:t>d</w:t>
-            </w:r>
-            <w:proofErr w:type="gramEnd"/>
-            <w:r>
-              <w:rPr>
-                <w:sz w:val="20"/>
-                <w:szCs w:val="20"/>
-                <w:lang w:val="en-GB"/>
-              </w:rPr>
-              <w:t>.budget.details</w:t>
+              <w:t>d.budget.details</w:t>
             </w:r>
             <w:proofErr w:type="spellEnd"/>
             <w:r>
@@ -663,14 +595,6 @@
                 <w:lang w:val="en-GB"/>
               </w:rPr>
               <w:br/>
-            </w:r>
-            <w:proofErr w:type="gramStart"/>
-            <w:r>
-              <w:rPr>
-                <w:sz w:val="20"/>
-                <w:szCs w:val="20"/>
-                <w:lang w:val="en-GB"/>
-              </w:rPr>
               <w:t xml:space="preserve">{ </w:t>
             </w:r>
             <w:proofErr w:type="spellStart"/>
@@ -680,16 +604,7 @@
                 <w:szCs w:val="20"/>
                 <w:lang w:val="en-GB"/>
               </w:rPr>
-              <w:t>d</w:t>
-            </w:r>
-            <w:proofErr w:type="gramEnd"/>
-            <w:r>
-              <w:rPr>
-                <w:sz w:val="20"/>
-                <w:szCs w:val="20"/>
-                <w:lang w:val="en-GB"/>
-              </w:rPr>
-              <w:t>.budget.details</w:t>
+              <w:t>d.budget.details</w:t>
             </w:r>
             <w:proofErr w:type="spellEnd"/>
             <w:r>
@@ -737,14 +652,6 @@
                 <w:lang w:val="en-GB"/>
               </w:rPr>
               <w:br/>
-            </w:r>
-            <w:proofErr w:type="gramStart"/>
-            <w:r>
-              <w:rPr>
-                <w:sz w:val="20"/>
-                <w:szCs w:val="20"/>
-                <w:lang w:val="en-GB"/>
-              </w:rPr>
               <w:t xml:space="preserve">{ </w:t>
             </w:r>
             <w:proofErr w:type="spellStart"/>
@@ -754,16 +661,7 @@
                 <w:szCs w:val="20"/>
                 <w:lang w:val="en-GB"/>
               </w:rPr>
-              <w:t>d</w:t>
-            </w:r>
-            <w:proofErr w:type="gramEnd"/>
-            <w:r>
-              <w:rPr>
-                <w:sz w:val="20"/>
-                <w:szCs w:val="20"/>
-                <w:lang w:val="en-GB"/>
-              </w:rPr>
-              <w:t>.budget.details</w:t>
+              <w:t>d.budget.details</w:t>
             </w:r>
             <w:proofErr w:type="spellEnd"/>
             <w:r>
@@ -841,7 +739,6 @@
                 <w:lang w:val="en-US"/>
               </w:rPr>
             </w:pPr>
-            <w:proofErr w:type="gramStart"/>
             <w:r>
               <w:rPr>
                 <w:sz w:val="20"/>
@@ -857,16 +754,7 @@
                 <w:szCs w:val="20"/>
                 <w:lang w:val="en-GB"/>
               </w:rPr>
-              <w:t>d</w:t>
-            </w:r>
-            <w:proofErr w:type="gramEnd"/>
-            <w:r>
-              <w:rPr>
-                <w:sz w:val="20"/>
-                <w:szCs w:val="20"/>
-                <w:lang w:val="en-GB"/>
-              </w:rPr>
-              <w:t>.budget.details</w:t>
+              <w:t>d.budget.details</w:t>
             </w:r>
             <w:proofErr w:type="spellEnd"/>
             <w:r>
@@ -941,14 +829,6 @@
                 <w:lang w:val="en-US"/>
               </w:rPr>
               <w:br/>
-            </w:r>
-            <w:proofErr w:type="gramStart"/>
-            <w:r>
-              <w:rPr>
-                <w:sz w:val="20"/>
-                <w:szCs w:val="20"/>
-                <w:lang w:val="en-US"/>
-              </w:rPr>
               <w:t xml:space="preserve">{ </w:t>
             </w:r>
             <w:proofErr w:type="spellStart"/>
@@ -958,16 +838,7 @@
                 <w:szCs w:val="20"/>
                 <w:lang w:val="en-GB"/>
               </w:rPr>
-              <w:t>d</w:t>
-            </w:r>
-            <w:proofErr w:type="gramEnd"/>
-            <w:r>
-              <w:rPr>
-                <w:sz w:val="20"/>
-                <w:szCs w:val="20"/>
-                <w:lang w:val="en-GB"/>
-              </w:rPr>
-              <w:t>.budget.details</w:t>
+              <w:t>d.budget.details</w:t>
             </w:r>
             <w:proofErr w:type="spellEnd"/>
             <w:r>
@@ -1125,7 +996,6 @@
                 <w:lang w:val="en-US"/>
               </w:rPr>
             </w:pPr>
-            <w:proofErr w:type="gramStart"/>
             <w:r>
               <w:rPr>
                 <w:b/>
@@ -1145,18 +1015,7 @@
                 <w:szCs w:val="20"/>
                 <w:lang w:val="en-US"/>
               </w:rPr>
-              <w:t>d</w:t>
-            </w:r>
-            <w:proofErr w:type="gramEnd"/>
-            <w:r>
-              <w:rPr>
-                <w:b/>
-                <w:bCs/>
-                <w:sz w:val="20"/>
-                <w:szCs w:val="20"/>
-                <w:lang w:val="en-US"/>
-              </w:rPr>
-              <w:t>.total</w:t>
+              <w:t>d.total</w:t>
             </w:r>
             <w:proofErr w:type="spellEnd"/>
             <w:r>
@@ -1182,112 +1041,6 @@
           <w:lang w:val="en-GB"/>
         </w:rPr>
       </w:pPr>
-      <w:r>
-        <w:rPr>
-          <w:lang w:val="en-GB"/>
-        </w:rPr>
-        <w:tab/>
-      </w:r>
-    </w:p>
-    <w:p>
-      <w:pPr>
-        <w:rPr>
-          <w:lang w:val="en-GB"/>
-        </w:rPr>
-      </w:pPr>
-    </w:p>
-    <w:p>
-      <w:pPr>
-        <w:rPr>
-          <w:lang w:val="en-GB"/>
-        </w:rPr>
-      </w:pPr>
-    </w:p>
-    <w:p>
-      <w:pPr>
-        <w:rPr>
-          <w:lang w:val="en-GB"/>
-        </w:rPr>
-      </w:pPr>
-    </w:p>
-    <w:p>
-      <w:pPr>
-        <w:rPr>
-          <w:lang w:val="en-GB"/>
-        </w:rPr>
-      </w:pPr>
-    </w:p>
-    <w:p>
-      <w:pPr>
-        <w:rPr>
-          <w:lang w:val="en-GB"/>
-        </w:rPr>
-      </w:pPr>
-    </w:p>
-    <w:p>
-      <w:pPr>
-        <w:rPr>
-          <w:lang w:val="en-GB"/>
-        </w:rPr>
-      </w:pPr>
-    </w:p>
-    <w:p>
-      <w:pPr>
-        <w:rPr>
-          <w:lang w:val="en-GB"/>
-        </w:rPr>
-      </w:pPr>
-    </w:p>
-    <w:p>
-      <w:pPr>
-        <w:rPr>
-          <w:lang w:val="en-GB"/>
-        </w:rPr>
-      </w:pPr>
-    </w:p>
-    <w:p>
-      <w:pPr>
-        <w:rPr>
-          <w:lang w:val="en-GB"/>
-        </w:rPr>
-      </w:pPr>
-    </w:p>
-    <w:p>
-      <w:pPr>
-        <w:rPr>
-          <w:lang w:val="en-GB"/>
-        </w:rPr>
-      </w:pPr>
-    </w:p>
-    <w:p>
-      <w:pPr>
-        <w:rPr>
-          <w:lang w:val="en-GB"/>
-        </w:rPr>
-      </w:pPr>
-    </w:p>
-    <w:p>
-      <w:pPr>
-        <w:tabs>
-          <w:tab w:val="left" w:pos="6579"/>
-          <w:tab w:val="right" w:pos="10772"/>
-        </w:tabs>
-        <w:rPr>
-          <w:lang w:val="en-GB"/>
-        </w:rPr>
-      </w:pPr>
-      <w:r>
-        <w:rPr>
-          <w:lang w:val="en-GB"/>
-        </w:rPr>
-        <w:tab/>
-      </w:r>
-      <w:r>
-        <w:rPr>
-          <w:lang w:val="en-GB"/>
-        </w:rPr>
-        <w:tab/>
-      </w:r>
     </w:p>
     <w:sectPr>
       <w:headerReference w:type="even" r:id="rId6"/>
@@ -1922,7 +1675,6 @@
               <w:lang w:val="en-US"/>
             </w:rPr>
           </w:pPr>
-          <w:proofErr w:type="gramStart"/>
           <w:r>
             <w:rPr>
               <w:sz w:val="20"/>
@@ -1938,16 +1690,7 @@
               <w:szCs w:val="20"/>
               <w:lang w:val="en-US"/>
             </w:rPr>
-            <w:t>d</w:t>
-          </w:r>
-          <w:proofErr w:type="gramEnd"/>
-          <w:r>
-            <w:rPr>
-              <w:sz w:val="20"/>
-              <w:szCs w:val="20"/>
-              <w:lang w:val="en-US"/>
-            </w:rPr>
-            <w:t>.budget.date:formatD</w:t>
+            <w:t>d.budget.date:formatD</w:t>
           </w:r>
           <w:proofErr w:type="spellEnd"/>
           <w:r>
@@ -2783,7 +2526,13 @@
       <w:pStyle w:val="Encabezado"/>
     </w:pPr>
     <w:r>
-      <w:t xml:space="preserve">Entrega { </w:t>
+      <w:t>Entrega</w:t>
+    </w:r>
+    <w:r>
+      <w:t xml:space="preserve"> en</w:t>
+    </w:r>
+    <w:r>
+      <w:t xml:space="preserve"> { </w:t>
     </w:r>
     <w:proofErr w:type="spellStart"/>
     <w:r>
@@ -2799,16 +2548,16 @@
     </w:r>
     <w:proofErr w:type="spellEnd"/>
     <w:r>
-      <w:t xml:space="preserve"> desde </w:t>
+      <w:t xml:space="preserve"> desde la</w:t>
+    </w:r>
+    <w:r>
+      <w:t xml:space="preserve"> </w:t>
     </w:r>
     <w:proofErr w:type="spellStart"/>
     <w:r>
       <w:t>confirmació</w:t>
     </w:r>
     <w:proofErr w:type="spellEnd"/>
-    <w:r>
-      <w:t xml:space="preserve"> de comanda</w:t>
-    </w:r>
   </w:p>
   <w:p>
     <w:pPr>

</xml_diff>

<commit_message>
fixed: regional settings of spain
</commit_message>
<xml_diff>
--- a/templates/Budget.docx
+++ b/templates/Budget.docx
@@ -199,6 +199,14 @@
                 <w:lang w:val="en-GB"/>
               </w:rPr>
               <w:br/>
+            </w:r>
+            <w:proofErr w:type="gramStart"/>
+            <w:r>
+              <w:rPr>
+                <w:sz w:val="20"/>
+                <w:szCs w:val="20"/>
+                <w:lang w:val="en-GB"/>
+              </w:rPr>
               <w:t xml:space="preserve">{ </w:t>
             </w:r>
             <w:proofErr w:type="spellStart"/>
@@ -208,7 +216,16 @@
                 <w:szCs w:val="20"/>
                 <w:lang w:val="en-GB"/>
               </w:rPr>
-              <w:t>d.budget.details</w:t>
+              <w:t>d</w:t>
+            </w:r>
+            <w:proofErr w:type="gramEnd"/>
+            <w:r>
+              <w:rPr>
+                <w:sz w:val="20"/>
+                <w:szCs w:val="20"/>
+                <w:lang w:val="en-GB"/>
+              </w:rPr>
+              <w:t>.budget.details</w:t>
             </w:r>
             <w:proofErr w:type="spellEnd"/>
             <w:r>
@@ -274,6 +291,14 @@
                 <w:lang w:val="en-GB"/>
               </w:rPr>
               <w:br/>
+            </w:r>
+            <w:proofErr w:type="gramStart"/>
+            <w:r>
+              <w:rPr>
+                <w:sz w:val="20"/>
+                <w:szCs w:val="20"/>
+                <w:lang w:val="en-GB"/>
+              </w:rPr>
               <w:t xml:space="preserve">{ </w:t>
             </w:r>
             <w:proofErr w:type="spellStart"/>
@@ -283,7 +308,16 @@
                 <w:szCs w:val="20"/>
                 <w:lang w:val="en-GB"/>
               </w:rPr>
-              <w:t>d.budget.details</w:t>
+              <w:t>d</w:t>
+            </w:r>
+            <w:proofErr w:type="gramEnd"/>
+            <w:r>
+              <w:rPr>
+                <w:sz w:val="20"/>
+                <w:szCs w:val="20"/>
+                <w:lang w:val="en-GB"/>
+              </w:rPr>
+              <w:t>.budget.details</w:t>
             </w:r>
             <w:proofErr w:type="spellEnd"/>
             <w:r>
@@ -404,6 +438,14 @@
                 <w:lang w:val="en-US"/>
               </w:rPr>
               <w:br/>
+            </w:r>
+            <w:proofErr w:type="gramStart"/>
+            <w:r>
+              <w:rPr>
+                <w:sz w:val="20"/>
+                <w:szCs w:val="20"/>
+                <w:lang w:val="en-US"/>
+              </w:rPr>
               <w:t xml:space="preserve">{ </w:t>
             </w:r>
             <w:proofErr w:type="spellStart"/>
@@ -413,7 +455,16 @@
                 <w:szCs w:val="20"/>
                 <w:lang w:val="en-GB"/>
               </w:rPr>
-              <w:t>d.budget.details</w:t>
+              <w:t>d</w:t>
+            </w:r>
+            <w:proofErr w:type="gramEnd"/>
+            <w:r>
+              <w:rPr>
+                <w:sz w:val="20"/>
+                <w:szCs w:val="20"/>
+                <w:lang w:val="en-GB"/>
+              </w:rPr>
+              <w:t>.budget.details</w:t>
             </w:r>
             <w:proofErr w:type="spellEnd"/>
             <w:r>
@@ -451,7 +502,31 @@
               </w:rPr>
               <w:t>unitPrice</w:t>
             </w:r>
+            <w:r>
+              <w:rPr>
+                <w:sz w:val="20"/>
+                <w:szCs w:val="20"/>
+                <w:lang w:val="en-GB"/>
+              </w:rPr>
+              <w:t>:formatN</w:t>
+            </w:r>
             <w:proofErr w:type="spellEnd"/>
+            <w:r>
+              <w:rPr>
+                <w:sz w:val="20"/>
+                <w:szCs w:val="20"/>
+                <w:lang w:val="en-GB"/>
+              </w:rPr>
+              <w:t>(</w:t>
+            </w:r>
+            <w:r>
+              <w:rPr>
+                <w:sz w:val="20"/>
+                <w:szCs w:val="20"/>
+                <w:lang w:val="en-GB"/>
+              </w:rPr>
+              <w:t>2)</w:t>
+            </w:r>
             <w:r>
               <w:rPr>
                 <w:sz w:val="20"/>
@@ -498,6 +573,14 @@
                 <w:lang w:val="en-US"/>
               </w:rPr>
               <w:br/>
+            </w:r>
+            <w:proofErr w:type="gramStart"/>
+            <w:r>
+              <w:rPr>
+                <w:sz w:val="20"/>
+                <w:szCs w:val="20"/>
+                <w:lang w:val="en-US"/>
+              </w:rPr>
               <w:t xml:space="preserve">{ </w:t>
             </w:r>
             <w:proofErr w:type="spellStart"/>
@@ -507,7 +590,16 @@
                 <w:szCs w:val="20"/>
                 <w:lang w:val="en-GB"/>
               </w:rPr>
-              <w:t>d.budget.details</w:t>
+              <w:t>d</w:t>
+            </w:r>
+            <w:proofErr w:type="gramEnd"/>
+            <w:r>
+              <w:rPr>
+                <w:sz w:val="20"/>
+                <w:szCs w:val="20"/>
+                <w:lang w:val="en-GB"/>
+              </w:rPr>
+              <w:t>.budget.details</w:t>
             </w:r>
             <w:proofErr w:type="spellEnd"/>
             <w:r>
@@ -536,6 +628,7 @@
               </w:rPr>
               <w:t>].</w:t>
             </w:r>
+            <w:proofErr w:type="spellStart"/>
             <w:r>
               <w:rPr>
                 <w:sz w:val="20"/>
@@ -543,6 +636,31 @@
                 <w:lang w:val="en-GB"/>
               </w:rPr>
               <w:t>amount</w:t>
+            </w:r>
+            <w:r>
+              <w:rPr>
+                <w:sz w:val="20"/>
+                <w:szCs w:val="20"/>
+                <w:lang w:val="en-GB"/>
+              </w:rPr>
+              <w:t>:formatN</w:t>
+            </w:r>
+            <w:proofErr w:type="spellEnd"/>
+            <w:r>
+              <w:rPr>
+                <w:sz w:val="20"/>
+                <w:szCs w:val="20"/>
+                <w:lang w:val="en-GB"/>
+              </w:rPr>
+              <w:t>(</w:t>
+            </w:r>
+            <w:r>
+              <w:rPr>
+                <w:sz w:val="20"/>
+                <w:szCs w:val="20"/>
+                <w:lang w:val="en-GB"/>
+              </w:rPr>
+              <w:t>2)</w:t>
             </w:r>
             <w:r>
               <w:rPr>
@@ -595,6 +713,14 @@
                 <w:lang w:val="en-GB"/>
               </w:rPr>
               <w:br/>
+            </w:r>
+            <w:proofErr w:type="gramStart"/>
+            <w:r>
+              <w:rPr>
+                <w:sz w:val="20"/>
+                <w:szCs w:val="20"/>
+                <w:lang w:val="en-GB"/>
+              </w:rPr>
               <w:t xml:space="preserve">{ </w:t>
             </w:r>
             <w:proofErr w:type="spellStart"/>
@@ -604,7 +730,16 @@
                 <w:szCs w:val="20"/>
                 <w:lang w:val="en-GB"/>
               </w:rPr>
-              <w:t>d.budget.details</w:t>
+              <w:t>d</w:t>
+            </w:r>
+            <w:proofErr w:type="gramEnd"/>
+            <w:r>
+              <w:rPr>
+                <w:sz w:val="20"/>
+                <w:szCs w:val="20"/>
+                <w:lang w:val="en-GB"/>
+              </w:rPr>
+              <w:t>.budget.details</w:t>
             </w:r>
             <w:proofErr w:type="spellEnd"/>
             <w:r>
@@ -652,6 +787,14 @@
                 <w:lang w:val="en-GB"/>
               </w:rPr>
               <w:br/>
+            </w:r>
+            <w:proofErr w:type="gramStart"/>
+            <w:r>
+              <w:rPr>
+                <w:sz w:val="20"/>
+                <w:szCs w:val="20"/>
+                <w:lang w:val="en-GB"/>
+              </w:rPr>
               <w:t xml:space="preserve">{ </w:t>
             </w:r>
             <w:proofErr w:type="spellStart"/>
@@ -661,7 +804,16 @@
                 <w:szCs w:val="20"/>
                 <w:lang w:val="en-GB"/>
               </w:rPr>
-              <w:t>d.budget.details</w:t>
+              <w:t>d</w:t>
+            </w:r>
+            <w:proofErr w:type="gramEnd"/>
+            <w:r>
+              <w:rPr>
+                <w:sz w:val="20"/>
+                <w:szCs w:val="20"/>
+                <w:lang w:val="en-GB"/>
+              </w:rPr>
+              <w:t>.budget.details</w:t>
             </w:r>
             <w:proofErr w:type="spellEnd"/>
             <w:r>
@@ -739,6 +891,7 @@
                 <w:lang w:val="en-US"/>
               </w:rPr>
             </w:pPr>
+            <w:proofErr w:type="gramStart"/>
             <w:r>
               <w:rPr>
                 <w:sz w:val="20"/>
@@ -754,7 +907,16 @@
                 <w:szCs w:val="20"/>
                 <w:lang w:val="en-GB"/>
               </w:rPr>
-              <w:t>d.budget.details</w:t>
+              <w:t>d</w:t>
+            </w:r>
+            <w:proofErr w:type="gramEnd"/>
+            <w:r>
+              <w:rPr>
+                <w:sz w:val="20"/>
+                <w:szCs w:val="20"/>
+                <w:lang w:val="en-GB"/>
+              </w:rPr>
+              <w:t>.budget.details</w:t>
             </w:r>
             <w:proofErr w:type="spellEnd"/>
             <w:r>
@@ -790,7 +952,31 @@
               </w:rPr>
               <w:t>unitPrice</w:t>
             </w:r>
+            <w:r>
+              <w:rPr>
+                <w:sz w:val="20"/>
+                <w:szCs w:val="20"/>
+                <w:lang w:val="en-GB"/>
+              </w:rPr>
+              <w:t>:formatN</w:t>
+            </w:r>
             <w:proofErr w:type="spellEnd"/>
+            <w:r>
+              <w:rPr>
+                <w:sz w:val="20"/>
+                <w:szCs w:val="20"/>
+                <w:lang w:val="en-GB"/>
+              </w:rPr>
+              <w:t>(</w:t>
+            </w:r>
+            <w:r>
+              <w:rPr>
+                <w:sz w:val="20"/>
+                <w:szCs w:val="20"/>
+                <w:lang w:val="en-GB"/>
+              </w:rPr>
+              <w:t>2)</w:t>
+            </w:r>
             <w:r>
               <w:rPr>
                 <w:sz w:val="20"/>
@@ -829,6 +1015,14 @@
                 <w:lang w:val="en-US"/>
               </w:rPr>
               <w:br/>
+            </w:r>
+            <w:proofErr w:type="gramStart"/>
+            <w:r>
+              <w:rPr>
+                <w:sz w:val="20"/>
+                <w:szCs w:val="20"/>
+                <w:lang w:val="en-US"/>
+              </w:rPr>
               <w:t xml:space="preserve">{ </w:t>
             </w:r>
             <w:proofErr w:type="spellStart"/>
@@ -838,7 +1032,16 @@
                 <w:szCs w:val="20"/>
                 <w:lang w:val="en-GB"/>
               </w:rPr>
-              <w:t>d.budget.details</w:t>
+              <w:t>d</w:t>
+            </w:r>
+            <w:proofErr w:type="gramEnd"/>
+            <w:r>
+              <w:rPr>
+                <w:sz w:val="20"/>
+                <w:szCs w:val="20"/>
+                <w:lang w:val="en-GB"/>
+              </w:rPr>
+              <w:t>.budget.details</w:t>
             </w:r>
             <w:proofErr w:type="spellEnd"/>
             <w:r>
@@ -865,6 +1068,7 @@
               </w:rPr>
               <w:t>].</w:t>
             </w:r>
+            <w:proofErr w:type="spellStart"/>
             <w:r>
               <w:rPr>
                 <w:sz w:val="20"/>
@@ -872,6 +1076,31 @@
                 <w:lang w:val="en-GB"/>
               </w:rPr>
               <w:t>amount</w:t>
+            </w:r>
+            <w:r>
+              <w:rPr>
+                <w:sz w:val="20"/>
+                <w:szCs w:val="20"/>
+                <w:lang w:val="en-GB"/>
+              </w:rPr>
+              <w:t>:formatN</w:t>
+            </w:r>
+            <w:proofErr w:type="spellEnd"/>
+            <w:r>
+              <w:rPr>
+                <w:sz w:val="20"/>
+                <w:szCs w:val="20"/>
+                <w:lang w:val="en-GB"/>
+              </w:rPr>
+              <w:t>(</w:t>
+            </w:r>
+            <w:r>
+              <w:rPr>
+                <w:sz w:val="20"/>
+                <w:szCs w:val="20"/>
+                <w:lang w:val="en-GB"/>
+              </w:rPr>
+              <w:t>2)</w:t>
             </w:r>
             <w:r>
               <w:rPr>
@@ -996,6 +1225,7 @@
                 <w:lang w:val="en-US"/>
               </w:rPr>
             </w:pPr>
+            <w:proofErr w:type="gramStart"/>
             <w:r>
               <w:rPr>
                 <w:b/>
@@ -1015,9 +1245,62 @@
                 <w:szCs w:val="20"/>
                 <w:lang w:val="en-US"/>
               </w:rPr>
-              <w:t>d.total</w:t>
+              <w:t>d</w:t>
+            </w:r>
+            <w:proofErr w:type="gramEnd"/>
+            <w:r>
+              <w:rPr>
+                <w:b/>
+                <w:bCs/>
+                <w:sz w:val="20"/>
+                <w:szCs w:val="20"/>
+                <w:lang w:val="en-US"/>
+              </w:rPr>
+              <w:t>.total</w:t>
             </w:r>
             <w:proofErr w:type="spellEnd"/>
+            <w:r>
+              <w:rPr>
+                <w:b/>
+                <w:bCs/>
+                <w:sz w:val="20"/>
+                <w:szCs w:val="20"/>
+                <w:lang w:val="en-GB"/>
+              </w:rPr>
+              <w:t>:</w:t>
+            </w:r>
+            <w:proofErr w:type="spellStart"/>
+            <w:r>
+              <w:rPr>
+                <w:b/>
+                <w:bCs/>
+                <w:sz w:val="20"/>
+                <w:szCs w:val="20"/>
+                <w:lang w:val="en-GB"/>
+              </w:rPr>
+              <w:t>formatN</w:t>
+            </w:r>
+            <w:proofErr w:type="spellEnd"/>
+            <w:r>
+              <w:rPr>
+                <w:b/>
+                <w:bCs/>
+                <w:sz w:val="20"/>
+                <w:szCs w:val="20"/>
+                <w:lang w:val="en-GB"/>
+              </w:rPr>
+              <w:t>(</w:t>
+            </w:r>
+            <w:r>
+              <w:rPr>
+                <w:b/>
+                <w:bCs/>
+                <w:sz w:val="20"/>
+                <w:szCs w:val="20"/>
+                <w:lang w:val="en-GB"/>
+              </w:rPr>
+              <w:t>2)</w:t>
+            </w:r>
             <w:r>
               <w:rPr>
                 <w:b/>
@@ -1045,10 +1328,8 @@
     <w:sectPr>
       <w:headerReference w:type="even" r:id="rId6"/>
       <w:headerReference w:type="default" r:id="rId7"/>
-      <w:footerReference w:type="even" r:id="rId8"/>
-      <w:footerReference w:type="default" r:id="rId9"/>
-      <w:headerReference w:type="first" r:id="rId10"/>
-      <w:footerReference w:type="first" r:id="rId11"/>
+      <w:footerReference w:type="default" r:id="rId8"/>
+      <w:headerReference w:type="first" r:id="rId9"/>
       <w:pgSz w:w="11906" w:h="16838"/>
       <w:pgMar w:top="766" w:right="567" w:bottom="766" w:left="567" w:header="709" w:footer="709" w:gutter="0"/>
       <w:cols w:space="720"/>
@@ -1085,16 +1366,6 @@
 </file>
 
 <file path=word/footer1.xml><?xml version="1.0" encoding="utf-8"?>
-<w:ftr xmlns:wpc="http://schemas.microsoft.com/office/word/2010/wordprocessingCanvas" xmlns:cx="http://schemas.microsoft.com/office/drawing/2014/chartex" xmlns:cx1="http://schemas.microsoft.com/office/drawing/2015/9/8/chartex" xmlns:cx2="http://schemas.microsoft.com/office/drawing/2015/10/21/chartex" xmlns:cx3="http://schemas.microsoft.com/office/drawing/2016/5/9/chartex" xmlns:cx4="http://schemas.microsoft.com/office/drawing/2016/5/10/chartex" xmlns:cx5="http://schemas.microsoft.com/office/drawing/2016/5/11/chartex" xmlns:cx6="http://schemas.microsoft.com/office/drawing/2016/5/12/chartex" xmlns:cx7="http://schemas.microsoft.com/office/drawing/2016/5/13/chartex" xmlns:cx8="http://schemas.microsoft.com/office/drawing/2016/5/14/chartex" xmlns:mc="http://schemas.openxmlformats.org/markup-compatibility/2006" xmlns:aink="http://schemas.microsoft.com/office/drawing/2016/ink" xmlns:am3d="http://schemas.microsoft.com/office/drawing/2017/model3d" xmlns:o="urn:schemas-microsoft-com:office:office" xmlns:oel="http://schemas.microsoft.com/office/2019/extlst" xmlns:r="http://schemas.openxmlformats.org/officeDocument/2006/relationships" xmlns:m="http://schemas.openxmlformats.org/officeDocument/2006/math" xmlns:v="urn:schemas-microsoft-com:vml" xmlns:wp14="http://schemas.microsoft.com/office/word/2010/wordprocessingDrawing" xmlns:wp="http://schemas.openxmlformats.org/drawingml/2006/wordprocessingDrawing" xmlns:w10="urn:schemas-microsoft-com:office:word" xmlns:w="http://schemas.openxmlformats.org/wordprocessingml/2006/main" xmlns:w14="http://schemas.microsoft.com/office/word/2010/wordml" xmlns:w15="http://schemas.microsoft.com/office/word/2012/wordml" xmlns:w16cex="http://schemas.microsoft.com/office/word/2018/wordml/cex" xmlns:w16cid="http://schemas.microsoft.com/office/word/2016/wordml/cid" xmlns:w16="http://schemas.microsoft.com/office/word/2018/wordml" xmlns:w16sdtdh="http://schemas.microsoft.com/office/word/2020/wordml/sdtdatahash" xmlns:w16se="http://schemas.microsoft.com/office/word/2015/wordml/symex" xmlns:wpg="http://schemas.microsoft.com/office/word/2010/wordprocessingGroup" xmlns:wpi="http://schemas.microsoft.com/office/word/2010/wordprocessingInk" xmlns:wne="http://schemas.microsoft.com/office/word/2006/wordml" xmlns:wps="http://schemas.microsoft.com/office/word/2010/wordprocessingShape" mc:Ignorable="w14 w15 w16se w16cid w16 w16cex w16sdtdh wp14">
-  <w:p>
-    <w:pPr>
-      <w:pStyle w:val="Piedepgina"/>
-    </w:pPr>
-  </w:p>
-</w:ftr>
-</file>
-
-<file path=word/footer2.xml><?xml version="1.0" encoding="utf-8"?>
 <w:ftr xmlns:wpc="http://schemas.microsoft.com/office/word/2010/wordprocessingCanvas" xmlns:cx="http://schemas.microsoft.com/office/drawing/2014/chartex" xmlns:cx1="http://schemas.microsoft.com/office/drawing/2015/9/8/chartex" xmlns:cx2="http://schemas.microsoft.com/office/drawing/2015/10/21/chartex" xmlns:cx3="http://schemas.microsoft.com/office/drawing/2016/5/9/chartex" xmlns:cx4="http://schemas.microsoft.com/office/drawing/2016/5/10/chartex" xmlns:cx5="http://schemas.microsoft.com/office/drawing/2016/5/11/chartex" xmlns:cx6="http://schemas.microsoft.com/office/drawing/2016/5/12/chartex" xmlns:cx7="http://schemas.microsoft.com/office/drawing/2016/5/13/chartex" xmlns:cx8="http://schemas.microsoft.com/office/drawing/2016/5/14/chartex" xmlns:mc="http://schemas.openxmlformats.org/markup-compatibility/2006" xmlns:aink="http://schemas.microsoft.com/office/drawing/2016/ink" xmlns:am3d="http://schemas.microsoft.com/office/drawing/2017/model3d" xmlns:o="urn:schemas-microsoft-com:office:office" xmlns:oel="http://schemas.microsoft.com/office/2019/extlst" xmlns:r="http://schemas.openxmlformats.org/officeDocument/2006/relationships" xmlns:m="http://schemas.openxmlformats.org/officeDocument/2006/math" xmlns:v="urn:schemas-microsoft-com:vml" xmlns:wp14="http://schemas.microsoft.com/office/word/2010/wordprocessingDrawing" xmlns:wp="http://schemas.openxmlformats.org/drawingml/2006/wordprocessingDrawing" xmlns:w10="urn:schemas-microsoft-com:office:word" xmlns:w="http://schemas.openxmlformats.org/wordprocessingml/2006/main" xmlns:w14="http://schemas.microsoft.com/office/word/2010/wordml" xmlns:w15="http://schemas.microsoft.com/office/word/2012/wordml" xmlns:w16cex="http://schemas.microsoft.com/office/word/2018/wordml/cex" xmlns:w16cid="http://schemas.microsoft.com/office/word/2016/wordml/cid" xmlns:w16="http://schemas.microsoft.com/office/word/2018/wordml" xmlns:w16sdtdh="http://schemas.microsoft.com/office/word/2020/wordml/sdtdatahash" xmlns:w16se="http://schemas.microsoft.com/office/word/2015/wordml/symex" xmlns:wpg="http://schemas.microsoft.com/office/word/2010/wordprocessingGroup" xmlns:wpi="http://schemas.microsoft.com/office/word/2010/wordprocessingInk" xmlns:wne="http://schemas.microsoft.com/office/word/2006/wordml" xmlns:wps="http://schemas.microsoft.com/office/word/2010/wordprocessingShape" mc:Ignorable="w14 w15 w16se w16cid w16 w16cex w16sdtdh wp14">
   <w:sdt>
     <w:sdtPr>
@@ -1202,18 +1473,19 @@
   </w:sdt>
   <w:p>
     <w:pPr>
-      <w:pStyle w:val="Piedepgina"/>
-      <w:jc w:val="center"/>
+      <w:pStyle w:val="Encabezado"/>
     </w:pPr>
+    <w:r>
+      <w:rPr>
+        <w:lang w:val="ca-ES"/>
+      </w:rPr>
+      <w:t>Validesa de l’oferta 30 dies, els preus donats són per la totalitat de l’oferta i els ports estan carregats a la factura.</w:t>
+    </w:r>
   </w:p>
-</w:ftr>
-</file>
-
-<file path=word/footer3.xml><?xml version="1.0" encoding="utf-8"?>
-<w:ftr xmlns:wpc="http://schemas.microsoft.com/office/word/2010/wordprocessingCanvas" xmlns:cx="http://schemas.microsoft.com/office/drawing/2014/chartex" xmlns:cx1="http://schemas.microsoft.com/office/drawing/2015/9/8/chartex" xmlns:cx2="http://schemas.microsoft.com/office/drawing/2015/10/21/chartex" xmlns:cx3="http://schemas.microsoft.com/office/drawing/2016/5/9/chartex" xmlns:cx4="http://schemas.microsoft.com/office/drawing/2016/5/10/chartex" xmlns:cx5="http://schemas.microsoft.com/office/drawing/2016/5/11/chartex" xmlns:cx6="http://schemas.microsoft.com/office/drawing/2016/5/12/chartex" xmlns:cx7="http://schemas.microsoft.com/office/drawing/2016/5/13/chartex" xmlns:cx8="http://schemas.microsoft.com/office/drawing/2016/5/14/chartex" xmlns:mc="http://schemas.openxmlformats.org/markup-compatibility/2006" xmlns:aink="http://schemas.microsoft.com/office/drawing/2016/ink" xmlns:am3d="http://schemas.microsoft.com/office/drawing/2017/model3d" xmlns:o="urn:schemas-microsoft-com:office:office" xmlns:oel="http://schemas.microsoft.com/office/2019/extlst" xmlns:r="http://schemas.openxmlformats.org/officeDocument/2006/relationships" xmlns:m="http://schemas.openxmlformats.org/officeDocument/2006/math" xmlns:v="urn:schemas-microsoft-com:vml" xmlns:wp14="http://schemas.microsoft.com/office/word/2010/wordprocessingDrawing" xmlns:wp="http://schemas.openxmlformats.org/drawingml/2006/wordprocessingDrawing" xmlns:w10="urn:schemas-microsoft-com:office:word" xmlns:w="http://schemas.openxmlformats.org/wordprocessingml/2006/main" xmlns:w14="http://schemas.microsoft.com/office/word/2010/wordml" xmlns:w15="http://schemas.microsoft.com/office/word/2012/wordml" xmlns:w16cex="http://schemas.microsoft.com/office/word/2018/wordml/cex" xmlns:w16cid="http://schemas.microsoft.com/office/word/2016/wordml/cid" xmlns:w16="http://schemas.microsoft.com/office/word/2018/wordml" xmlns:w16sdtdh="http://schemas.microsoft.com/office/word/2020/wordml/sdtdatahash" xmlns:w16se="http://schemas.microsoft.com/office/word/2015/wordml/symex" xmlns:wpg="http://schemas.microsoft.com/office/word/2010/wordprocessingGroup" xmlns:wpi="http://schemas.microsoft.com/office/word/2010/wordprocessingInk" xmlns:wne="http://schemas.microsoft.com/office/word/2006/wordml" xmlns:wps="http://schemas.microsoft.com/office/word/2010/wordprocessingShape" mc:Ignorable="w14 w15 w16se w16cid w16 w16cex w16sdtdh wp14">
   <w:p>
     <w:pPr>
       <w:pStyle w:val="Piedepgina"/>
+      <w:jc w:val="center"/>
     </w:pPr>
   </w:p>
 </w:ftr>
@@ -1299,6 +1571,62 @@
       <w:rPr>
         <w:noProof/>
       </w:rPr>
+      <w:drawing>
+        <wp:anchor distT="0" distB="0" distL="0" distR="0" simplePos="0" relativeHeight="4" behindDoc="1" locked="0" layoutInCell="1" allowOverlap="1" wp14:anchorId="1A587E90" wp14:editId="32F509D4">
+          <wp:simplePos x="0" y="0"/>
+          <wp:positionH relativeFrom="margin">
+            <wp:align>left</wp:align>
+          </wp:positionH>
+          <wp:positionV relativeFrom="paragraph">
+            <wp:posOffset>283210</wp:posOffset>
+          </wp:positionV>
+          <wp:extent cx="2376000" cy="823790"/>
+          <wp:effectExtent l="0" t="0" r="5715" b="0"/>
+          <wp:wrapNone/>
+          <wp:docPr id="1" name="Imagen 1" descr="Logotipo&#10;&#10;Descripción generada automáticamente"/>
+          <wp:cNvGraphicFramePr>
+            <a:graphicFrameLocks xmlns:a="http://schemas.openxmlformats.org/drawingml/2006/main" noChangeAspect="1"/>
+          </wp:cNvGraphicFramePr>
+          <a:graphic xmlns:a="http://schemas.openxmlformats.org/drawingml/2006/main">
+            <a:graphicData uri="http://schemas.openxmlformats.org/drawingml/2006/picture">
+              <pic:pic xmlns:pic="http://schemas.openxmlformats.org/drawingml/2006/picture">
+                <pic:nvPicPr>
+                  <pic:cNvPr id="1" name="Imagen 1" descr="Logotipo&#10;&#10;Descripción generada automáticamente"/>
+                  <pic:cNvPicPr>
+                    <a:picLocks noChangeAspect="1" noChangeArrowheads="1"/>
+                  </pic:cNvPicPr>
+                </pic:nvPicPr>
+                <pic:blipFill>
+                  <a:blip r:embed="rId1"/>
+                  <a:stretch>
+                    <a:fillRect/>
+                  </a:stretch>
+                </pic:blipFill>
+                <pic:spPr bwMode="auto">
+                  <a:xfrm>
+                    <a:off x="0" y="0"/>
+                    <a:ext cx="2376000" cy="823790"/>
+                  </a:xfrm>
+                  <a:prstGeom prst="rect">
+                    <a:avLst/>
+                  </a:prstGeom>
+                </pic:spPr>
+              </pic:pic>
+            </a:graphicData>
+          </a:graphic>
+          <wp14:sizeRelH relativeFrom="margin">
+            <wp14:pctWidth>0</wp14:pctWidth>
+          </wp14:sizeRelH>
+          <wp14:sizeRelV relativeFrom="margin">
+            <wp14:pctHeight>0</wp14:pctHeight>
+          </wp14:sizeRelV>
+        </wp:anchor>
+      </w:drawing>
+    </w:r>
+    <w:r>
+      <w:rPr>
+        <w:noProof/>
+      </w:rPr>
       <mc:AlternateContent>
         <mc:Choice Requires="wps">
           <w:drawing>
@@ -1458,60 +1786,10 @@
           <o:lock v:ext="edit" aspectratio="t"/>
         </v:shapetype>
         <v:shape id="WordPictureWatermark246952955" o:spid="_x0000_s1030" type="#_x0000_t75" style="position:absolute;margin-left:0;margin-top:0;width:139.5pt;height:198.4pt;z-index:-251656192;mso-position-horizontal:center;mso-position-horizontal-relative:margin;mso-position-vertical:center;mso-position-vertical-relative:margin" o:allowincell="f">
-          <v:imagedata r:id="rId1" o:title="LOGO NEGRE" gain="19661f" blacklevel="22938f"/>
+          <v:imagedata r:id="rId2" o:title="LOGO NEGRE" gain="19661f" blacklevel="22938f"/>
           <w10:wrap anchorx="margin" anchory="margin"/>
         </v:shape>
       </w:pict>
-    </w:r>
-    <w:r>
-      <w:rPr>
-        <w:noProof/>
-      </w:rPr>
-      <w:drawing>
-        <wp:anchor distT="0" distB="0" distL="0" distR="0" simplePos="0" relativeHeight="4" behindDoc="1" locked="0" layoutInCell="1" allowOverlap="1" wp14:anchorId="1A587E90" wp14:editId="0A9875E0">
-          <wp:simplePos x="0" y="0"/>
-          <wp:positionH relativeFrom="margin">
-            <wp:posOffset>0</wp:posOffset>
-          </wp:positionH>
-          <wp:positionV relativeFrom="paragraph">
-            <wp:posOffset>287655</wp:posOffset>
-          </wp:positionV>
-          <wp:extent cx="1835150" cy="636270"/>
-          <wp:effectExtent l="0" t="0" r="0" b="0"/>
-          <wp:wrapNone/>
-          <wp:docPr id="1" name="Imagen 1" descr="Logotipo&#10;&#10;Descripción generada automáticamente"/>
-          <wp:cNvGraphicFramePr>
-            <a:graphicFrameLocks xmlns:a="http://schemas.openxmlformats.org/drawingml/2006/main" noChangeAspect="1"/>
-          </wp:cNvGraphicFramePr>
-          <a:graphic xmlns:a="http://schemas.openxmlformats.org/drawingml/2006/main">
-            <a:graphicData uri="http://schemas.openxmlformats.org/drawingml/2006/picture">
-              <pic:pic xmlns:pic="http://schemas.openxmlformats.org/drawingml/2006/picture">
-                <pic:nvPicPr>
-                  <pic:cNvPr id="1" name="Imagen 1" descr="Logotipo&#10;&#10;Descripción generada automáticamente"/>
-                  <pic:cNvPicPr>
-                    <a:picLocks noChangeAspect="1" noChangeArrowheads="1"/>
-                  </pic:cNvPicPr>
-                </pic:nvPicPr>
-                <pic:blipFill>
-                  <a:blip r:embed="rId2"/>
-                  <a:stretch>
-                    <a:fillRect/>
-                  </a:stretch>
-                </pic:blipFill>
-                <pic:spPr bwMode="auto">
-                  <a:xfrm>
-                    <a:off x="0" y="0"/>
-                    <a:ext cx="1835150" cy="636270"/>
-                  </a:xfrm>
-                  <a:prstGeom prst="rect">
-                    <a:avLst/>
-                  </a:prstGeom>
-                </pic:spPr>
-              </pic:pic>
-            </a:graphicData>
-          </a:graphic>
-        </wp:anchor>
-      </w:drawing>
     </w:r>
     <w:r>
       <w:br/>
@@ -1675,6 +1953,7 @@
               <w:lang w:val="en-US"/>
             </w:rPr>
           </w:pPr>
+          <w:proofErr w:type="gramStart"/>
           <w:r>
             <w:rPr>
               <w:sz w:val="20"/>
@@ -1690,7 +1969,16 @@
               <w:szCs w:val="20"/>
               <w:lang w:val="en-US"/>
             </w:rPr>
-            <w:t>d.budget.date:formatD</w:t>
+            <w:t>d</w:t>
+          </w:r>
+          <w:proofErr w:type="gramEnd"/>
+          <w:r>
+            <w:rPr>
+              <w:sz w:val="20"/>
+              <w:szCs w:val="20"/>
+              <w:lang w:val="en-US"/>
+            </w:rPr>
+            <w:t>.budget.date:formatD</w:t>
           </w:r>
           <w:proofErr w:type="spellEnd"/>
           <w:r>
@@ -1848,7 +2136,7 @@
                             <w:br/>
                           </w:r>
                           <w:r>
-                            <w:t xml:space="preserve"> { </w:t>
+                            <w:t xml:space="preserve">{ </w:t>
                           </w:r>
                           <w:proofErr w:type="spellStart"/>
                           <w:r>
@@ -2019,7 +2307,7 @@
                       <w:br/>
                     </w:r>
                     <w:r>
-                      <w:t xml:space="preserve"> { </w:t>
+                      <w:t xml:space="preserve">{ </w:t>
                     </w:r>
                     <w:proofErr w:type="spellStart"/>
                     <w:r>
@@ -2184,7 +2472,16 @@
                               <w:sz w:val="24"/>
                               <w:szCs w:val="24"/>
                             </w:rPr>
-                            <w:t xml:space="preserve"> S.L.U.</w:t>
+                            <w:t xml:space="preserve"> S.</w:t>
+                          </w:r>
+                          <w:r>
+                            <w:rPr>
+                              <w:b/>
+                              <w:bCs/>
+                              <w:sz w:val="24"/>
+                              <w:szCs w:val="24"/>
+                            </w:rPr>
+                            <w:t>C.P.</w:t>
                           </w:r>
                           <w:r>
                             <w:br/>
@@ -2341,7 +2638,16 @@
                         <w:sz w:val="24"/>
                         <w:szCs w:val="24"/>
                       </w:rPr>
-                      <w:t xml:space="preserve"> S.L.U.</w:t>
+                      <w:t xml:space="preserve"> S.</w:t>
+                    </w:r>
+                    <w:r>
+                      <w:rPr>
+                        <w:b/>
+                        <w:bCs/>
+                        <w:sz w:val="24"/>
+                        <w:szCs w:val="24"/>
+                      </w:rPr>
+                      <w:t>C.P.</w:t>
                     </w:r>
                     <w:r>
                       <w:br/>

</xml_diff>

<commit_message>
update last version of the templates
</commit_message>
<xml_diff>
--- a/templates/Budget.docx
+++ b/templates/Budget.docx
@@ -1,6 +1,6 @@
 
 <file path=word/document.xml><?xml version="1.0" encoding="utf-8"?>
-<w:document xmlns:wpc="http://schemas.microsoft.com/office/word/2010/wordprocessingCanvas" xmlns:cx="http://schemas.microsoft.com/office/drawing/2014/chartex" xmlns:cx1="http://schemas.microsoft.com/office/drawing/2015/9/8/chartex" xmlns:cx2="http://schemas.microsoft.com/office/drawing/2015/10/21/chartex" xmlns:cx3="http://schemas.microsoft.com/office/drawing/2016/5/9/chartex" xmlns:cx4="http://schemas.microsoft.com/office/drawing/2016/5/10/chartex" xmlns:cx5="http://schemas.microsoft.com/office/drawing/2016/5/11/chartex" xmlns:cx6="http://schemas.microsoft.com/office/drawing/2016/5/12/chartex" xmlns:cx7="http://schemas.microsoft.com/office/drawing/2016/5/13/chartex" xmlns:cx8="http://schemas.microsoft.com/office/drawing/2016/5/14/chartex" xmlns:mc="http://schemas.openxmlformats.org/markup-compatibility/2006" xmlns:aink="http://schemas.microsoft.com/office/drawing/2016/ink" xmlns:am3d="http://schemas.microsoft.com/office/drawing/2017/model3d" xmlns:o="urn:schemas-microsoft-com:office:office" xmlns:oel="http://schemas.microsoft.com/office/2019/extlst" xmlns:r="http://schemas.openxmlformats.org/officeDocument/2006/relationships" xmlns:m="http://schemas.openxmlformats.org/officeDocument/2006/math" xmlns:v="urn:schemas-microsoft-com:vml" xmlns:wp14="http://schemas.microsoft.com/office/word/2010/wordprocessingDrawing" xmlns:wp="http://schemas.openxmlformats.org/drawingml/2006/wordprocessingDrawing" xmlns:w10="urn:schemas-microsoft-com:office:word" xmlns:w="http://schemas.openxmlformats.org/wordprocessingml/2006/main" xmlns:w14="http://schemas.microsoft.com/office/word/2010/wordml" xmlns:w15="http://schemas.microsoft.com/office/word/2012/wordml" xmlns:w16cex="http://schemas.microsoft.com/office/word/2018/wordml/cex" xmlns:w16cid="http://schemas.microsoft.com/office/word/2016/wordml/cid" xmlns:w16="http://schemas.microsoft.com/office/word/2018/wordml" xmlns:w16sdtdh="http://schemas.microsoft.com/office/word/2020/wordml/sdtdatahash" xmlns:w16se="http://schemas.microsoft.com/office/word/2015/wordml/symex" xmlns:wpg="http://schemas.microsoft.com/office/word/2010/wordprocessingGroup" xmlns:wpi="http://schemas.microsoft.com/office/word/2010/wordprocessingInk" xmlns:wne="http://schemas.microsoft.com/office/word/2006/wordml" xmlns:wps="http://schemas.microsoft.com/office/word/2010/wordprocessingShape" mc:Ignorable="w14 w15 w16se w16cid w16 w16cex w16sdtdh wp14">
+<w:document xmlns:wpc="http://schemas.microsoft.com/office/word/2010/wordprocessingCanvas" xmlns:cx="http://schemas.microsoft.com/office/drawing/2014/chartex" xmlns:cx1="http://schemas.microsoft.com/office/drawing/2015/9/8/chartex" xmlns:cx2="http://schemas.microsoft.com/office/drawing/2015/10/21/chartex" xmlns:cx3="http://schemas.microsoft.com/office/drawing/2016/5/9/chartex" xmlns:cx4="http://schemas.microsoft.com/office/drawing/2016/5/10/chartex" xmlns:cx5="http://schemas.microsoft.com/office/drawing/2016/5/11/chartex" xmlns:cx6="http://schemas.microsoft.com/office/drawing/2016/5/12/chartex" xmlns:cx7="http://schemas.microsoft.com/office/drawing/2016/5/13/chartex" xmlns:cx8="http://schemas.microsoft.com/office/drawing/2016/5/14/chartex" xmlns:mc="http://schemas.openxmlformats.org/markup-compatibility/2006" xmlns:aink="http://schemas.microsoft.com/office/drawing/2016/ink" xmlns:am3d="http://schemas.microsoft.com/office/drawing/2017/model3d" xmlns:o="urn:schemas-microsoft-com:office:office" xmlns:oel="http://schemas.microsoft.com/office/2019/extlst" xmlns:r="http://schemas.openxmlformats.org/officeDocument/2006/relationships" xmlns:m="http://schemas.openxmlformats.org/officeDocument/2006/math" xmlns:v="urn:schemas-microsoft-com:vml" xmlns:wp14="http://schemas.microsoft.com/office/word/2010/wordprocessingDrawing" xmlns:wp="http://schemas.openxmlformats.org/drawingml/2006/wordprocessingDrawing" xmlns:w10="urn:schemas-microsoft-com:office:word" xmlns:w="http://schemas.openxmlformats.org/wordprocessingml/2006/main" xmlns:w14="http://schemas.microsoft.com/office/word/2010/wordml" xmlns:w15="http://schemas.microsoft.com/office/word/2012/wordml" xmlns:w16cex="http://schemas.microsoft.com/office/word/2018/wordml/cex" xmlns:w16cid="http://schemas.microsoft.com/office/word/2016/wordml/cid" xmlns:w16="http://schemas.microsoft.com/office/word/2018/wordml" xmlns:w16du="http://schemas.microsoft.com/office/word/2023/wordml/word16du" xmlns:w16sdtdh="http://schemas.microsoft.com/office/word/2020/wordml/sdtdatahash" xmlns:w16se="http://schemas.microsoft.com/office/word/2015/wordml/symex" xmlns:wpg="http://schemas.microsoft.com/office/word/2010/wordprocessingGroup" xmlns:wpi="http://schemas.microsoft.com/office/word/2010/wordprocessingInk" xmlns:wne="http://schemas.microsoft.com/office/word/2006/wordml" xmlns:wps="http://schemas.microsoft.com/office/word/2010/wordprocessingShape" mc:Ignorable="w14 w15 w16se w16cid w16 w16cex w16sdtdh w16du wp14">
   <w:body>
     <w:tbl>
       <w:tblPr>
@@ -41,7 +41,6 @@
                 <w:szCs w:val="20"/>
               </w:rPr>
             </w:pPr>
-            <w:proofErr w:type="spellStart"/>
             <w:r>
               <w:rPr>
                 <w:b/>
@@ -51,7 +50,6 @@
               </w:rPr>
               <w:t>Quantitat</w:t>
             </w:r>
-            <w:proofErr w:type="spellEnd"/>
           </w:p>
         </w:tc>
         <w:tc>
@@ -76,7 +74,6 @@
                 <w:szCs w:val="20"/>
               </w:rPr>
             </w:pPr>
-            <w:proofErr w:type="spellStart"/>
             <w:r>
               <w:rPr>
                 <w:b/>
@@ -86,7 +83,6 @@
               </w:rPr>
               <w:t>Concepte</w:t>
             </w:r>
-            <w:proofErr w:type="spellEnd"/>
           </w:p>
         </w:tc>
         <w:tc>
@@ -121,7 +117,6 @@
               </w:rPr>
               <w:t xml:space="preserve">Preu </w:t>
             </w:r>
-            <w:proofErr w:type="spellStart"/>
             <w:r>
               <w:rPr>
                 <w:b/>
@@ -131,7 +126,6 @@
               </w:rPr>
               <w:t>unitari</w:t>
             </w:r>
-            <w:proofErr w:type="spellEnd"/>
           </w:p>
         </w:tc>
         <w:tc>
@@ -156,7 +150,6 @@
                 <w:szCs w:val="20"/>
               </w:rPr>
             </w:pPr>
-            <w:proofErr w:type="spellStart"/>
             <w:r>
               <w:rPr>
                 <w:b/>
@@ -166,7 +159,6 @@
               </w:rPr>
               <w:t>Import</w:t>
             </w:r>
-            <w:proofErr w:type="spellEnd"/>
           </w:p>
         </w:tc>
       </w:tr>
@@ -199,60 +191,7 @@
                 <w:lang w:val="en-GB"/>
               </w:rPr>
               <w:br/>
-            </w:r>
-            <w:proofErr w:type="gramStart"/>
-            <w:r>
-              <w:rPr>
-                <w:sz w:val="20"/>
-                <w:szCs w:val="20"/>
-                <w:lang w:val="en-GB"/>
-              </w:rPr>
-              <w:t xml:space="preserve">{ </w:t>
-            </w:r>
-            <w:proofErr w:type="spellStart"/>
-            <w:r>
-              <w:rPr>
-                <w:sz w:val="20"/>
-                <w:szCs w:val="20"/>
-                <w:lang w:val="en-GB"/>
-              </w:rPr>
-              <w:t>d</w:t>
-            </w:r>
-            <w:proofErr w:type="gramEnd"/>
-            <w:r>
-              <w:rPr>
-                <w:sz w:val="20"/>
-                <w:szCs w:val="20"/>
-                <w:lang w:val="en-GB"/>
-              </w:rPr>
-              <w:t>.budget.details</w:t>
-            </w:r>
-            <w:proofErr w:type="spellEnd"/>
-            <w:r>
-              <w:rPr>
-                <w:sz w:val="20"/>
-                <w:szCs w:val="20"/>
-                <w:lang w:val="en-GB"/>
-              </w:rPr>
-              <w:t>[</w:t>
-            </w:r>
-            <w:proofErr w:type="spellStart"/>
-            <w:r>
-              <w:rPr>
-                <w:sz w:val="20"/>
-                <w:szCs w:val="20"/>
-                <w:lang w:val="en-GB"/>
-              </w:rPr>
-              <w:t>i</w:t>
-            </w:r>
-            <w:proofErr w:type="spellEnd"/>
-            <w:r>
-              <w:rPr>
-                <w:sz w:val="20"/>
-                <w:szCs w:val="20"/>
-                <w:lang w:val="en-GB"/>
-              </w:rPr>
-              <w:t>].quantity }</w:t>
+              <w:t>{ d.budget.details[i].quantity }</w:t>
             </w:r>
             <w:r>
               <w:rPr>
@@ -291,114 +230,7 @@
                 <w:lang w:val="en-GB"/>
               </w:rPr>
               <w:br/>
-            </w:r>
-            <w:proofErr w:type="gramStart"/>
-            <w:r>
-              <w:rPr>
-                <w:sz w:val="20"/>
-                <w:szCs w:val="20"/>
-                <w:lang w:val="en-GB"/>
-              </w:rPr>
-              <w:t xml:space="preserve">{ </w:t>
-            </w:r>
-            <w:proofErr w:type="spellStart"/>
-            <w:r>
-              <w:rPr>
-                <w:sz w:val="20"/>
-                <w:szCs w:val="20"/>
-                <w:lang w:val="en-GB"/>
-              </w:rPr>
-              <w:t>d</w:t>
-            </w:r>
-            <w:proofErr w:type="gramEnd"/>
-            <w:r>
-              <w:rPr>
-                <w:sz w:val="20"/>
-                <w:szCs w:val="20"/>
-                <w:lang w:val="en-GB"/>
-              </w:rPr>
-              <w:t>.budget.details</w:t>
-            </w:r>
-            <w:proofErr w:type="spellEnd"/>
-            <w:r>
-              <w:rPr>
-                <w:sz w:val="20"/>
-                <w:szCs w:val="20"/>
-                <w:lang w:val="en-GB"/>
-              </w:rPr>
-              <w:t>[</w:t>
-            </w:r>
-            <w:proofErr w:type="spellStart"/>
-            <w:r>
-              <w:rPr>
-                <w:sz w:val="20"/>
-                <w:szCs w:val="20"/>
-                <w:lang w:val="en-GB"/>
-              </w:rPr>
-              <w:t>i</w:t>
-            </w:r>
-            <w:proofErr w:type="spellEnd"/>
-            <w:r>
-              <w:rPr>
-                <w:sz w:val="20"/>
-                <w:szCs w:val="20"/>
-                <w:lang w:val="en-GB"/>
-              </w:rPr>
-              <w:t>].</w:t>
-            </w:r>
-            <w:proofErr w:type="spellStart"/>
-            <w:r>
-              <w:rPr>
-                <w:sz w:val="20"/>
-                <w:szCs w:val="20"/>
-                <w:lang w:val="en-GB"/>
-              </w:rPr>
-              <w:t>reference.code</w:t>
-            </w:r>
-            <w:proofErr w:type="spellEnd"/>
-            <w:r>
-              <w:rPr>
-                <w:sz w:val="20"/>
-                <w:szCs w:val="20"/>
-                <w:lang w:val="en-GB"/>
-              </w:rPr>
-              <w:t xml:space="preserve"> } - { </w:t>
-            </w:r>
-            <w:proofErr w:type="spellStart"/>
-            <w:r>
-              <w:rPr>
-                <w:sz w:val="20"/>
-                <w:szCs w:val="20"/>
-                <w:lang w:val="en-GB"/>
-              </w:rPr>
-              <w:t>d.budget.details</w:t>
-            </w:r>
-            <w:proofErr w:type="spellEnd"/>
-            <w:r>
-              <w:rPr>
-                <w:sz w:val="20"/>
-                <w:szCs w:val="20"/>
-                <w:lang w:val="en-GB"/>
-              </w:rPr>
-              <w:t>[</w:t>
-            </w:r>
-            <w:proofErr w:type="spellStart"/>
-            <w:r>
-              <w:rPr>
-                <w:sz w:val="20"/>
-                <w:szCs w:val="20"/>
-                <w:lang w:val="en-GB"/>
-              </w:rPr>
-              <w:t>i</w:t>
-            </w:r>
-            <w:proofErr w:type="spellEnd"/>
-            <w:r>
-              <w:rPr>
-                <w:sz w:val="20"/>
-                <w:szCs w:val="20"/>
-                <w:lang w:val="en-GB"/>
-              </w:rPr>
-              <w:t>].description }</w:t>
+              <w:t>{ d.budget.details[i].reference.code } - { d.budget.details[i].description }</w:t>
             </w:r>
             <w:r>
               <w:rPr>
@@ -438,62 +270,24 @@
                 <w:lang w:val="en-US"/>
               </w:rPr>
               <w:br/>
-            </w:r>
-            <w:proofErr w:type="gramStart"/>
-            <w:r>
-              <w:rPr>
-                <w:sz w:val="20"/>
-                <w:szCs w:val="20"/>
-                <w:lang w:val="en-US"/>
-              </w:rPr>
               <w:t xml:space="preserve">{ </w:t>
             </w:r>
-            <w:proofErr w:type="spellStart"/>
-            <w:r>
-              <w:rPr>
-                <w:sz w:val="20"/>
-                <w:szCs w:val="20"/>
-                <w:lang w:val="en-GB"/>
-              </w:rPr>
-              <w:t>d</w:t>
-            </w:r>
-            <w:proofErr w:type="gramEnd"/>
-            <w:r>
-              <w:rPr>
-                <w:sz w:val="20"/>
-                <w:szCs w:val="20"/>
-                <w:lang w:val="en-GB"/>
-              </w:rPr>
-              <w:t>.budget.details</w:t>
-            </w:r>
-            <w:proofErr w:type="spellEnd"/>
-            <w:r>
-              <w:rPr>
-                <w:sz w:val="20"/>
-                <w:szCs w:val="20"/>
-                <w:lang w:val="en-GB"/>
-              </w:rPr>
-              <w:t>[</w:t>
-            </w:r>
-            <w:proofErr w:type="spellStart"/>
-            <w:r>
-              <w:rPr>
-                <w:sz w:val="20"/>
-                <w:szCs w:val="20"/>
-                <w:lang w:val="en-GB"/>
-              </w:rPr>
-              <w:t>i</w:t>
-            </w:r>
-            <w:proofErr w:type="spellEnd"/>
-            <w:r>
-              <w:rPr>
-                <w:sz w:val="20"/>
-                <w:szCs w:val="20"/>
-                <w:lang w:val="en-GB"/>
-              </w:rPr>
-              <w:t>].</w:t>
-            </w:r>
-            <w:proofErr w:type="spellStart"/>
+            <w:r>
+              <w:rPr>
+                <w:sz w:val="20"/>
+                <w:szCs w:val="20"/>
+                <w:lang w:val="en-GB"/>
+              </w:rPr>
+              <w:t>d.budget.details</w:t>
+            </w:r>
+            <w:r>
+              <w:rPr>
+                <w:sz w:val="20"/>
+                <w:szCs w:val="20"/>
+                <w:lang w:val="en-GB"/>
+              </w:rPr>
+              <w:t>[i].</w:t>
+            </w:r>
             <w:r>
               <w:rPr>
                 <w:sz w:val="20"/>
@@ -508,16 +302,7 @@
                 <w:szCs w:val="20"/>
                 <w:lang w:val="en-GB"/>
               </w:rPr>
-              <w:t>:formatN</w:t>
-            </w:r>
-            <w:proofErr w:type="spellEnd"/>
-            <w:r>
-              <w:rPr>
-                <w:sz w:val="20"/>
-                <w:szCs w:val="20"/>
-                <w:lang w:val="en-GB"/>
-              </w:rPr>
-              <w:t>(</w:t>
+              <w:t>:formatN(</w:t>
             </w:r>
             <w:r>
               <w:rPr>
@@ -573,62 +358,24 @@
                 <w:lang w:val="en-US"/>
               </w:rPr>
               <w:br/>
-            </w:r>
-            <w:proofErr w:type="gramStart"/>
-            <w:r>
-              <w:rPr>
-                <w:sz w:val="20"/>
-                <w:szCs w:val="20"/>
-                <w:lang w:val="en-US"/>
-              </w:rPr>
               <w:t xml:space="preserve">{ </w:t>
             </w:r>
-            <w:proofErr w:type="spellStart"/>
-            <w:r>
-              <w:rPr>
-                <w:sz w:val="20"/>
-                <w:szCs w:val="20"/>
-                <w:lang w:val="en-GB"/>
-              </w:rPr>
-              <w:t>d</w:t>
-            </w:r>
-            <w:proofErr w:type="gramEnd"/>
-            <w:r>
-              <w:rPr>
-                <w:sz w:val="20"/>
-                <w:szCs w:val="20"/>
-                <w:lang w:val="en-GB"/>
-              </w:rPr>
-              <w:t>.budget.details</w:t>
-            </w:r>
-            <w:proofErr w:type="spellEnd"/>
-            <w:r>
-              <w:rPr>
-                <w:sz w:val="20"/>
-                <w:szCs w:val="20"/>
-                <w:lang w:val="en-GB"/>
-              </w:rPr>
-              <w:t>[</w:t>
-            </w:r>
-            <w:proofErr w:type="spellStart"/>
-            <w:r>
-              <w:rPr>
-                <w:sz w:val="20"/>
-                <w:szCs w:val="20"/>
-                <w:lang w:val="en-GB"/>
-              </w:rPr>
-              <w:t>i</w:t>
-            </w:r>
-            <w:proofErr w:type="spellEnd"/>
-            <w:r>
-              <w:rPr>
-                <w:sz w:val="20"/>
-                <w:szCs w:val="20"/>
-                <w:lang w:val="en-GB"/>
-              </w:rPr>
-              <w:t>].</w:t>
-            </w:r>
-            <w:proofErr w:type="spellStart"/>
+            <w:r>
+              <w:rPr>
+                <w:sz w:val="20"/>
+                <w:szCs w:val="20"/>
+                <w:lang w:val="en-GB"/>
+              </w:rPr>
+              <w:t>d.budget.details</w:t>
+            </w:r>
+            <w:r>
+              <w:rPr>
+                <w:sz w:val="20"/>
+                <w:szCs w:val="20"/>
+                <w:lang w:val="en-GB"/>
+              </w:rPr>
+              <w:t>[i].</w:t>
+            </w:r>
             <w:r>
               <w:rPr>
                 <w:sz w:val="20"/>
@@ -643,16 +390,7 @@
                 <w:szCs w:val="20"/>
                 <w:lang w:val="en-GB"/>
               </w:rPr>
-              <w:t>:formatN</w:t>
-            </w:r>
-            <w:proofErr w:type="spellEnd"/>
-            <w:r>
-              <w:rPr>
-                <w:sz w:val="20"/>
-                <w:szCs w:val="20"/>
-                <w:lang w:val="en-GB"/>
-              </w:rPr>
-              <w:t>(</w:t>
+              <w:t>:formatN(</w:t>
             </w:r>
             <w:r>
               <w:rPr>
@@ -713,42 +451,7 @@
                 <w:lang w:val="en-GB"/>
               </w:rPr>
               <w:br/>
-            </w:r>
-            <w:proofErr w:type="gramStart"/>
-            <w:r>
-              <w:rPr>
-                <w:sz w:val="20"/>
-                <w:szCs w:val="20"/>
-                <w:lang w:val="en-GB"/>
-              </w:rPr>
-              <w:t xml:space="preserve">{ </w:t>
-            </w:r>
-            <w:proofErr w:type="spellStart"/>
-            <w:r>
-              <w:rPr>
-                <w:sz w:val="20"/>
-                <w:szCs w:val="20"/>
-                <w:lang w:val="en-GB"/>
-              </w:rPr>
-              <w:t>d</w:t>
-            </w:r>
-            <w:proofErr w:type="gramEnd"/>
-            <w:r>
-              <w:rPr>
-                <w:sz w:val="20"/>
-                <w:szCs w:val="20"/>
-                <w:lang w:val="en-GB"/>
-              </w:rPr>
-              <w:t>.budget.details</w:t>
-            </w:r>
-            <w:proofErr w:type="spellEnd"/>
-            <w:r>
-              <w:rPr>
-                <w:sz w:val="20"/>
-                <w:szCs w:val="20"/>
-                <w:lang w:val="en-GB"/>
-              </w:rPr>
-              <w:t>[i+1].quantity }</w:t>
+              <w:t>{ d.budget.details[i+1].quantity }</w:t>
             </w:r>
             <w:r>
               <w:rPr>
@@ -787,78 +490,7 @@
                 <w:lang w:val="en-GB"/>
               </w:rPr>
               <w:br/>
-            </w:r>
-            <w:proofErr w:type="gramStart"/>
-            <w:r>
-              <w:rPr>
-                <w:sz w:val="20"/>
-                <w:szCs w:val="20"/>
-                <w:lang w:val="en-GB"/>
-              </w:rPr>
-              <w:t xml:space="preserve">{ </w:t>
-            </w:r>
-            <w:proofErr w:type="spellStart"/>
-            <w:r>
-              <w:rPr>
-                <w:sz w:val="20"/>
-                <w:szCs w:val="20"/>
-                <w:lang w:val="en-GB"/>
-              </w:rPr>
-              <w:t>d</w:t>
-            </w:r>
-            <w:proofErr w:type="gramEnd"/>
-            <w:r>
-              <w:rPr>
-                <w:sz w:val="20"/>
-                <w:szCs w:val="20"/>
-                <w:lang w:val="en-GB"/>
-              </w:rPr>
-              <w:t>.budget.details</w:t>
-            </w:r>
-            <w:proofErr w:type="spellEnd"/>
-            <w:r>
-              <w:rPr>
-                <w:sz w:val="20"/>
-                <w:szCs w:val="20"/>
-                <w:lang w:val="en-GB"/>
-              </w:rPr>
-              <w:t>[i+1].</w:t>
-            </w:r>
-            <w:proofErr w:type="spellStart"/>
-            <w:r>
-              <w:rPr>
-                <w:sz w:val="20"/>
-                <w:szCs w:val="20"/>
-                <w:lang w:val="en-GB"/>
-              </w:rPr>
-              <w:t>reference.code</w:t>
-            </w:r>
-            <w:proofErr w:type="spellEnd"/>
-            <w:r>
-              <w:rPr>
-                <w:sz w:val="20"/>
-                <w:szCs w:val="20"/>
-                <w:lang w:val="en-GB"/>
-              </w:rPr>
-              <w:t xml:space="preserve"> } - { </w:t>
-            </w:r>
-            <w:proofErr w:type="spellStart"/>
-            <w:r>
-              <w:rPr>
-                <w:sz w:val="20"/>
-                <w:szCs w:val="20"/>
-                <w:lang w:val="en-GB"/>
-              </w:rPr>
-              <w:t>d.budget.details</w:t>
-            </w:r>
-            <w:proofErr w:type="spellEnd"/>
-            <w:r>
-              <w:rPr>
-                <w:sz w:val="20"/>
-                <w:szCs w:val="20"/>
-                <w:lang w:val="en-GB"/>
-              </w:rPr>
-              <w:t>[i+1].description }</w:t>
+              <w:t>{ d.budget.details[i+1].reference.code } - { d.budget.details[i+1].description }</w:t>
             </w:r>
             <w:r>
               <w:rPr>
@@ -891,7 +523,6 @@
                 <w:lang w:val="en-US"/>
               </w:rPr>
             </w:pPr>
-            <w:proofErr w:type="gramStart"/>
             <w:r>
               <w:rPr>
                 <w:sz w:val="20"/>
@@ -900,25 +531,14 @@
               </w:rPr>
               <w:t xml:space="preserve">{ </w:t>
             </w:r>
-            <w:proofErr w:type="spellStart"/>
-            <w:r>
-              <w:rPr>
-                <w:sz w:val="20"/>
-                <w:szCs w:val="20"/>
-                <w:lang w:val="en-GB"/>
-              </w:rPr>
-              <w:t>d</w:t>
-            </w:r>
-            <w:proofErr w:type="gramEnd"/>
-            <w:r>
-              <w:rPr>
-                <w:sz w:val="20"/>
-                <w:szCs w:val="20"/>
-                <w:lang w:val="en-GB"/>
-              </w:rPr>
-              <w:t>.budget.details</w:t>
-            </w:r>
-            <w:proofErr w:type="spellEnd"/>
+            <w:r>
+              <w:rPr>
+                <w:sz w:val="20"/>
+                <w:szCs w:val="20"/>
+                <w:lang w:val="en-GB"/>
+              </w:rPr>
+              <w:t>d.budget.details</w:t>
+            </w:r>
             <w:r>
               <w:rPr>
                 <w:sz w:val="20"/>
@@ -943,7 +563,6 @@
               </w:rPr>
               <w:t>].</w:t>
             </w:r>
-            <w:proofErr w:type="spellStart"/>
             <w:r>
               <w:rPr>
                 <w:sz w:val="20"/>
@@ -958,16 +577,7 @@
                 <w:szCs w:val="20"/>
                 <w:lang w:val="en-GB"/>
               </w:rPr>
-              <w:t>:formatN</w:t>
-            </w:r>
-            <w:proofErr w:type="spellEnd"/>
-            <w:r>
-              <w:rPr>
-                <w:sz w:val="20"/>
-                <w:szCs w:val="20"/>
-                <w:lang w:val="en-GB"/>
-              </w:rPr>
-              <w:t>(</w:t>
+              <w:t>:formatN(</w:t>
             </w:r>
             <w:r>
               <w:rPr>
@@ -1015,35 +625,16 @@
                 <w:lang w:val="en-US"/>
               </w:rPr>
               <w:br/>
-            </w:r>
-            <w:proofErr w:type="gramStart"/>
-            <w:r>
-              <w:rPr>
-                <w:sz w:val="20"/>
-                <w:szCs w:val="20"/>
-                <w:lang w:val="en-US"/>
-              </w:rPr>
               <w:t xml:space="preserve">{ </w:t>
             </w:r>
-            <w:proofErr w:type="spellStart"/>
-            <w:r>
-              <w:rPr>
-                <w:sz w:val="20"/>
-                <w:szCs w:val="20"/>
-                <w:lang w:val="en-GB"/>
-              </w:rPr>
-              <w:t>d</w:t>
-            </w:r>
-            <w:proofErr w:type="gramEnd"/>
-            <w:r>
-              <w:rPr>
-                <w:sz w:val="20"/>
-                <w:szCs w:val="20"/>
-                <w:lang w:val="en-GB"/>
-              </w:rPr>
-              <w:t>.budget.details</w:t>
-            </w:r>
-            <w:proofErr w:type="spellEnd"/>
+            <w:r>
+              <w:rPr>
+                <w:sz w:val="20"/>
+                <w:szCs w:val="20"/>
+                <w:lang w:val="en-GB"/>
+              </w:rPr>
+              <w:t>d.budget.details</w:t>
+            </w:r>
             <w:r>
               <w:rPr>
                 <w:sz w:val="20"/>
@@ -1068,7 +659,6 @@
               </w:rPr>
               <w:t>].</w:t>
             </w:r>
-            <w:proofErr w:type="spellStart"/>
             <w:r>
               <w:rPr>
                 <w:sz w:val="20"/>
@@ -1083,16 +673,7 @@
                 <w:szCs w:val="20"/>
                 <w:lang w:val="en-GB"/>
               </w:rPr>
-              <w:t>:formatN</w:t>
-            </w:r>
-            <w:proofErr w:type="spellEnd"/>
-            <w:r>
-              <w:rPr>
-                <w:sz w:val="20"/>
-                <w:szCs w:val="20"/>
-                <w:lang w:val="en-GB"/>
-              </w:rPr>
-              <w:t>(</w:t>
+              <w:t>:formatN(</w:t>
             </w:r>
             <w:r>
               <w:rPr>
@@ -1156,9 +737,8 @@
                 <w:szCs w:val="20"/>
                 <w:lang w:val="en-GB"/>
               </w:rPr>
-              <w:t xml:space="preserve">TOTAL (IVA no </w:t>
-            </w:r>
-            <w:proofErr w:type="spellStart"/>
+              <w:t>TOTAL (IVA no inc</w:t>
+            </w:r>
             <w:r>
               <w:rPr>
                 <w:b/>
@@ -1167,7 +747,7 @@
                 <w:szCs w:val="20"/>
                 <w:lang w:val="en-GB"/>
               </w:rPr>
-              <w:t>inc</w:t>
+              <w:t>l</w:t>
             </w:r>
             <w:r>
               <w:rPr>
@@ -1177,28 +757,7 @@
                 <w:szCs w:val="20"/>
                 <w:lang w:val="en-GB"/>
               </w:rPr>
-              <w:t>l</w:t>
-            </w:r>
-            <w:r>
-              <w:rPr>
-                <w:b/>
-                <w:bCs/>
-                <w:sz w:val="20"/>
-                <w:szCs w:val="20"/>
-                <w:lang w:val="en-GB"/>
-              </w:rPr>
-              <w:t>òs</w:t>
-            </w:r>
-            <w:proofErr w:type="spellEnd"/>
-            <w:r>
-              <w:rPr>
-                <w:b/>
-                <w:bCs/>
-                <w:sz w:val="20"/>
-                <w:szCs w:val="20"/>
-                <w:lang w:val="en-GB"/>
-              </w:rPr>
-              <w:t>)</w:t>
+              <w:t>òs)</w:t>
             </w:r>
           </w:p>
         </w:tc>
@@ -1225,7 +784,6 @@
                 <w:lang w:val="en-US"/>
               </w:rPr>
             </w:pPr>
-            <w:proofErr w:type="gramStart"/>
             <w:r>
               <w:rPr>
                 <w:b/>
@@ -1234,62 +792,17 @@
                 <w:szCs w:val="20"/>
                 <w:lang w:val="en-US"/>
               </w:rPr>
-              <w:t xml:space="preserve">{ </w:t>
-            </w:r>
-            <w:proofErr w:type="spellStart"/>
+              <w:t>{ d.total</w:t>
+            </w:r>
             <w:r>
               <w:rPr>
                 <w:b/>
                 <w:bCs/>
                 <w:sz w:val="20"/>
                 <w:szCs w:val="20"/>
-                <w:lang w:val="en-US"/>
-              </w:rPr>
-              <w:t>d</w:t>
-            </w:r>
-            <w:proofErr w:type="gramEnd"/>
-            <w:r>
-              <w:rPr>
-                <w:b/>
-                <w:bCs/>
-                <w:sz w:val="20"/>
-                <w:szCs w:val="20"/>
-                <w:lang w:val="en-US"/>
-              </w:rPr>
-              <w:t>.total</w:t>
-            </w:r>
-            <w:proofErr w:type="spellEnd"/>
-            <w:r>
-              <w:rPr>
-                <w:b/>
-                <w:bCs/>
-                <w:sz w:val="20"/>
-                <w:szCs w:val="20"/>
-                <w:lang w:val="en-GB"/>
-              </w:rPr>
-              <w:t>:</w:t>
-            </w:r>
-            <w:proofErr w:type="spellStart"/>
-            <w:r>
-              <w:rPr>
-                <w:b/>
-                <w:bCs/>
-                <w:sz w:val="20"/>
-                <w:szCs w:val="20"/>
-                <w:lang w:val="en-GB"/>
-              </w:rPr>
-              <w:t>formatN</w:t>
-            </w:r>
-            <w:proofErr w:type="spellEnd"/>
-            <w:r>
-              <w:rPr>
-                <w:b/>
-                <w:bCs/>
-                <w:sz w:val="20"/>
-                <w:szCs w:val="20"/>
-                <w:lang w:val="en-GB"/>
-              </w:rPr>
-              <w:t>(</w:t>
+                <w:lang w:val="en-GB"/>
+              </w:rPr>
+              <w:t>:formatN(</w:t>
             </w:r>
             <w:r>
               <w:rPr>
@@ -1328,8 +841,10 @@
     <w:sectPr>
       <w:headerReference w:type="even" r:id="rId6"/>
       <w:headerReference w:type="default" r:id="rId7"/>
-      <w:footerReference w:type="default" r:id="rId8"/>
-      <w:headerReference w:type="first" r:id="rId9"/>
+      <w:footerReference w:type="even" r:id="rId8"/>
+      <w:footerReference w:type="default" r:id="rId9"/>
+      <w:headerReference w:type="first" r:id="rId10"/>
+      <w:footerReference w:type="first" r:id="rId11"/>
       <w:pgSz w:w="11906" w:h="16838"/>
       <w:pgMar w:top="766" w:right="567" w:bottom="766" w:left="567" w:header="709" w:footer="709" w:gutter="0"/>
       <w:cols w:space="720"/>
@@ -1341,7 +856,7 @@
 </file>
 
 <file path=word/endnotes.xml><?xml version="1.0" encoding="utf-8"?>
-<w:endnotes xmlns:wpc="http://schemas.microsoft.com/office/word/2010/wordprocessingCanvas" xmlns:cx="http://schemas.microsoft.com/office/drawing/2014/chartex" xmlns:cx1="http://schemas.microsoft.com/office/drawing/2015/9/8/chartex" xmlns:cx2="http://schemas.microsoft.com/office/drawing/2015/10/21/chartex" xmlns:cx3="http://schemas.microsoft.com/office/drawing/2016/5/9/chartex" xmlns:cx4="http://schemas.microsoft.com/office/drawing/2016/5/10/chartex" xmlns:cx5="http://schemas.microsoft.com/office/drawing/2016/5/11/chartex" xmlns:cx6="http://schemas.microsoft.com/office/drawing/2016/5/12/chartex" xmlns:cx7="http://schemas.microsoft.com/office/drawing/2016/5/13/chartex" xmlns:cx8="http://schemas.microsoft.com/office/drawing/2016/5/14/chartex" xmlns:mc="http://schemas.openxmlformats.org/markup-compatibility/2006" xmlns:aink="http://schemas.microsoft.com/office/drawing/2016/ink" xmlns:am3d="http://schemas.microsoft.com/office/drawing/2017/model3d" xmlns:o="urn:schemas-microsoft-com:office:office" xmlns:oel="http://schemas.microsoft.com/office/2019/extlst" xmlns:r="http://schemas.openxmlformats.org/officeDocument/2006/relationships" xmlns:m="http://schemas.openxmlformats.org/officeDocument/2006/math" xmlns:v="urn:schemas-microsoft-com:vml" xmlns:wp14="http://schemas.microsoft.com/office/word/2010/wordprocessingDrawing" xmlns:wp="http://schemas.openxmlformats.org/drawingml/2006/wordprocessingDrawing" xmlns:w10="urn:schemas-microsoft-com:office:word" xmlns:w="http://schemas.openxmlformats.org/wordprocessingml/2006/main" xmlns:w14="http://schemas.microsoft.com/office/word/2010/wordml" xmlns:w15="http://schemas.microsoft.com/office/word/2012/wordml" xmlns:w16cex="http://schemas.microsoft.com/office/word/2018/wordml/cex" xmlns:w16cid="http://schemas.microsoft.com/office/word/2016/wordml/cid" xmlns:w16="http://schemas.microsoft.com/office/word/2018/wordml" xmlns:w16sdtdh="http://schemas.microsoft.com/office/word/2020/wordml/sdtdatahash" xmlns:w16se="http://schemas.microsoft.com/office/word/2015/wordml/symex" xmlns:wpg="http://schemas.microsoft.com/office/word/2010/wordprocessingGroup" xmlns:wpi="http://schemas.microsoft.com/office/word/2010/wordprocessingInk" xmlns:wne="http://schemas.microsoft.com/office/word/2006/wordml" xmlns:wps="http://schemas.microsoft.com/office/word/2010/wordprocessingShape" mc:Ignorable="w14 w15 w16se w16cid w16 w16cex w16sdtdh wp14">
+<w:endnotes xmlns:wpc="http://schemas.microsoft.com/office/word/2010/wordprocessingCanvas" xmlns:cx="http://schemas.microsoft.com/office/drawing/2014/chartex" xmlns:cx1="http://schemas.microsoft.com/office/drawing/2015/9/8/chartex" xmlns:cx2="http://schemas.microsoft.com/office/drawing/2015/10/21/chartex" xmlns:cx3="http://schemas.microsoft.com/office/drawing/2016/5/9/chartex" xmlns:cx4="http://schemas.microsoft.com/office/drawing/2016/5/10/chartex" xmlns:cx5="http://schemas.microsoft.com/office/drawing/2016/5/11/chartex" xmlns:cx6="http://schemas.microsoft.com/office/drawing/2016/5/12/chartex" xmlns:cx7="http://schemas.microsoft.com/office/drawing/2016/5/13/chartex" xmlns:cx8="http://schemas.microsoft.com/office/drawing/2016/5/14/chartex" xmlns:mc="http://schemas.openxmlformats.org/markup-compatibility/2006" xmlns:aink="http://schemas.microsoft.com/office/drawing/2016/ink" xmlns:am3d="http://schemas.microsoft.com/office/drawing/2017/model3d" xmlns:o="urn:schemas-microsoft-com:office:office" xmlns:oel="http://schemas.microsoft.com/office/2019/extlst" xmlns:r="http://schemas.openxmlformats.org/officeDocument/2006/relationships" xmlns:m="http://schemas.openxmlformats.org/officeDocument/2006/math" xmlns:v="urn:schemas-microsoft-com:vml" xmlns:wp14="http://schemas.microsoft.com/office/word/2010/wordprocessingDrawing" xmlns:wp="http://schemas.openxmlformats.org/drawingml/2006/wordprocessingDrawing" xmlns:w10="urn:schemas-microsoft-com:office:word" xmlns:w="http://schemas.openxmlformats.org/wordprocessingml/2006/main" xmlns:w14="http://schemas.microsoft.com/office/word/2010/wordml" xmlns:w15="http://schemas.microsoft.com/office/word/2012/wordml" xmlns:w16cex="http://schemas.microsoft.com/office/word/2018/wordml/cex" xmlns:w16cid="http://schemas.microsoft.com/office/word/2016/wordml/cid" xmlns:w16="http://schemas.microsoft.com/office/word/2018/wordml" xmlns:w16du="http://schemas.microsoft.com/office/word/2023/wordml/word16du" xmlns:w16sdtdh="http://schemas.microsoft.com/office/word/2020/wordml/sdtdatahash" xmlns:w16se="http://schemas.microsoft.com/office/word/2015/wordml/symex" xmlns:wpg="http://schemas.microsoft.com/office/word/2010/wordprocessingGroup" xmlns:wpi="http://schemas.microsoft.com/office/word/2010/wordprocessingInk" xmlns:wne="http://schemas.microsoft.com/office/word/2006/wordml" xmlns:wps="http://schemas.microsoft.com/office/word/2010/wordprocessingShape" mc:Ignorable="w14 w15 w16se w16cid w16 w16cex w16sdtdh w16du wp14">
   <w:endnote w:type="separator" w:id="-1">
     <w:p>
       <w:pPr>
@@ -1366,7 +881,17 @@
 </file>
 
 <file path=word/footer1.xml><?xml version="1.0" encoding="utf-8"?>
-<w:ftr xmlns:wpc="http://schemas.microsoft.com/office/word/2010/wordprocessingCanvas" xmlns:cx="http://schemas.microsoft.com/office/drawing/2014/chartex" xmlns:cx1="http://schemas.microsoft.com/office/drawing/2015/9/8/chartex" xmlns:cx2="http://schemas.microsoft.com/office/drawing/2015/10/21/chartex" xmlns:cx3="http://schemas.microsoft.com/office/drawing/2016/5/9/chartex" xmlns:cx4="http://schemas.microsoft.com/office/drawing/2016/5/10/chartex" xmlns:cx5="http://schemas.microsoft.com/office/drawing/2016/5/11/chartex" xmlns:cx6="http://schemas.microsoft.com/office/drawing/2016/5/12/chartex" xmlns:cx7="http://schemas.microsoft.com/office/drawing/2016/5/13/chartex" xmlns:cx8="http://schemas.microsoft.com/office/drawing/2016/5/14/chartex" xmlns:mc="http://schemas.openxmlformats.org/markup-compatibility/2006" xmlns:aink="http://schemas.microsoft.com/office/drawing/2016/ink" xmlns:am3d="http://schemas.microsoft.com/office/drawing/2017/model3d" xmlns:o="urn:schemas-microsoft-com:office:office" xmlns:oel="http://schemas.microsoft.com/office/2019/extlst" xmlns:r="http://schemas.openxmlformats.org/officeDocument/2006/relationships" xmlns:m="http://schemas.openxmlformats.org/officeDocument/2006/math" xmlns:v="urn:schemas-microsoft-com:vml" xmlns:wp14="http://schemas.microsoft.com/office/word/2010/wordprocessingDrawing" xmlns:wp="http://schemas.openxmlformats.org/drawingml/2006/wordprocessingDrawing" xmlns:w10="urn:schemas-microsoft-com:office:word" xmlns:w="http://schemas.openxmlformats.org/wordprocessingml/2006/main" xmlns:w14="http://schemas.microsoft.com/office/word/2010/wordml" xmlns:w15="http://schemas.microsoft.com/office/word/2012/wordml" xmlns:w16cex="http://schemas.microsoft.com/office/word/2018/wordml/cex" xmlns:w16cid="http://schemas.microsoft.com/office/word/2016/wordml/cid" xmlns:w16="http://schemas.microsoft.com/office/word/2018/wordml" xmlns:w16sdtdh="http://schemas.microsoft.com/office/word/2020/wordml/sdtdatahash" xmlns:w16se="http://schemas.microsoft.com/office/word/2015/wordml/symex" xmlns:wpg="http://schemas.microsoft.com/office/word/2010/wordprocessingGroup" xmlns:wpi="http://schemas.microsoft.com/office/word/2010/wordprocessingInk" xmlns:wne="http://schemas.microsoft.com/office/word/2006/wordml" xmlns:wps="http://schemas.microsoft.com/office/word/2010/wordprocessingShape" mc:Ignorable="w14 w15 w16se w16cid w16 w16cex w16sdtdh wp14">
+<w:ftr xmlns:wpc="http://schemas.microsoft.com/office/word/2010/wordprocessingCanvas" xmlns:cx="http://schemas.microsoft.com/office/drawing/2014/chartex" xmlns:cx1="http://schemas.microsoft.com/office/drawing/2015/9/8/chartex" xmlns:cx2="http://schemas.microsoft.com/office/drawing/2015/10/21/chartex" xmlns:cx3="http://schemas.microsoft.com/office/drawing/2016/5/9/chartex" xmlns:cx4="http://schemas.microsoft.com/office/drawing/2016/5/10/chartex" xmlns:cx5="http://schemas.microsoft.com/office/drawing/2016/5/11/chartex" xmlns:cx6="http://schemas.microsoft.com/office/drawing/2016/5/12/chartex" xmlns:cx7="http://schemas.microsoft.com/office/drawing/2016/5/13/chartex" xmlns:cx8="http://schemas.microsoft.com/office/drawing/2016/5/14/chartex" xmlns:mc="http://schemas.openxmlformats.org/markup-compatibility/2006" xmlns:aink="http://schemas.microsoft.com/office/drawing/2016/ink" xmlns:am3d="http://schemas.microsoft.com/office/drawing/2017/model3d" xmlns:o="urn:schemas-microsoft-com:office:office" xmlns:oel="http://schemas.microsoft.com/office/2019/extlst" xmlns:r="http://schemas.openxmlformats.org/officeDocument/2006/relationships" xmlns:m="http://schemas.openxmlformats.org/officeDocument/2006/math" xmlns:v="urn:schemas-microsoft-com:vml" xmlns:wp14="http://schemas.microsoft.com/office/word/2010/wordprocessingDrawing" xmlns:wp="http://schemas.openxmlformats.org/drawingml/2006/wordprocessingDrawing" xmlns:w10="urn:schemas-microsoft-com:office:word" xmlns:w="http://schemas.openxmlformats.org/wordprocessingml/2006/main" xmlns:w14="http://schemas.microsoft.com/office/word/2010/wordml" xmlns:w15="http://schemas.microsoft.com/office/word/2012/wordml" xmlns:w16cex="http://schemas.microsoft.com/office/word/2018/wordml/cex" xmlns:w16cid="http://schemas.microsoft.com/office/word/2016/wordml/cid" xmlns:w16="http://schemas.microsoft.com/office/word/2018/wordml" xmlns:w16du="http://schemas.microsoft.com/office/word/2023/wordml/word16du" xmlns:w16sdtdh="http://schemas.microsoft.com/office/word/2020/wordml/sdtdatahash" xmlns:w16se="http://schemas.microsoft.com/office/word/2015/wordml/symex" xmlns:wpg="http://schemas.microsoft.com/office/word/2010/wordprocessingGroup" xmlns:wpi="http://schemas.microsoft.com/office/word/2010/wordprocessingInk" xmlns:wne="http://schemas.microsoft.com/office/word/2006/wordml" xmlns:wps="http://schemas.microsoft.com/office/word/2010/wordprocessingShape" mc:Ignorable="w14 w15 w16se w16cid w16 w16cex w16sdtdh w16du wp14">
+  <w:p>
+    <w:pPr>
+      <w:pStyle w:val="Peu"/>
+    </w:pPr>
+  </w:p>
+</w:ftr>
+</file>
+
+<file path=word/footer2.xml><?xml version="1.0" encoding="utf-8"?>
+<w:ftr xmlns:wpc="http://schemas.microsoft.com/office/word/2010/wordprocessingCanvas" xmlns:cx="http://schemas.microsoft.com/office/drawing/2014/chartex" xmlns:cx1="http://schemas.microsoft.com/office/drawing/2015/9/8/chartex" xmlns:cx2="http://schemas.microsoft.com/office/drawing/2015/10/21/chartex" xmlns:cx3="http://schemas.microsoft.com/office/drawing/2016/5/9/chartex" xmlns:cx4="http://schemas.microsoft.com/office/drawing/2016/5/10/chartex" xmlns:cx5="http://schemas.microsoft.com/office/drawing/2016/5/11/chartex" xmlns:cx6="http://schemas.microsoft.com/office/drawing/2016/5/12/chartex" xmlns:cx7="http://schemas.microsoft.com/office/drawing/2016/5/13/chartex" xmlns:cx8="http://schemas.microsoft.com/office/drawing/2016/5/14/chartex" xmlns:mc="http://schemas.openxmlformats.org/markup-compatibility/2006" xmlns:aink="http://schemas.microsoft.com/office/drawing/2016/ink" xmlns:am3d="http://schemas.microsoft.com/office/drawing/2017/model3d" xmlns:o="urn:schemas-microsoft-com:office:office" xmlns:oel="http://schemas.microsoft.com/office/2019/extlst" xmlns:r="http://schemas.openxmlformats.org/officeDocument/2006/relationships" xmlns:m="http://schemas.openxmlformats.org/officeDocument/2006/math" xmlns:v="urn:schemas-microsoft-com:vml" xmlns:wp14="http://schemas.microsoft.com/office/word/2010/wordprocessingDrawing" xmlns:wp="http://schemas.openxmlformats.org/drawingml/2006/wordprocessingDrawing" xmlns:w10="urn:schemas-microsoft-com:office:word" xmlns:w="http://schemas.openxmlformats.org/wordprocessingml/2006/main" xmlns:w14="http://schemas.microsoft.com/office/word/2010/wordml" xmlns:w15="http://schemas.microsoft.com/office/word/2012/wordml" xmlns:w16cex="http://schemas.microsoft.com/office/word/2018/wordml/cex" xmlns:w16cid="http://schemas.microsoft.com/office/word/2016/wordml/cid" xmlns:w16="http://schemas.microsoft.com/office/word/2018/wordml" xmlns:w16du="http://schemas.microsoft.com/office/word/2023/wordml/word16du" xmlns:w16sdtdh="http://schemas.microsoft.com/office/word/2020/wordml/sdtdatahash" xmlns:w16se="http://schemas.microsoft.com/office/word/2015/wordml/symex" xmlns:wpg="http://schemas.microsoft.com/office/word/2010/wordprocessingGroup" xmlns:wpi="http://schemas.microsoft.com/office/word/2010/wordprocessingInk" xmlns:wne="http://schemas.microsoft.com/office/word/2006/wordml" xmlns:wps="http://schemas.microsoft.com/office/word/2010/wordprocessingShape" mc:Ignorable="w14 w15 w16se w16cid w16 w16cex w16sdtdh w16du wp14">
   <w:sdt>
     <w:sdtPr>
       <w:id w:val="-695617370"/>
@@ -1378,7 +903,7 @@
     <w:sdtContent>
       <w:p>
         <w:pPr>
-          <w:pStyle w:val="Piedepgina"/>
+          <w:pStyle w:val="Peu"/>
           <w:jc w:val="right"/>
         </w:pPr>
         <w:r>
@@ -1473,7 +998,7 @@
   </w:sdt>
   <w:p>
     <w:pPr>
-      <w:pStyle w:val="Encabezado"/>
+      <w:pStyle w:val="Capalera"/>
     </w:pPr>
     <w:r>
       <w:rPr>
@@ -1484,15 +1009,25 @@
   </w:p>
   <w:p>
     <w:pPr>
-      <w:pStyle w:val="Piedepgina"/>
+      <w:pStyle w:val="Peu"/>
       <w:jc w:val="center"/>
     </w:pPr>
   </w:p>
 </w:ftr>
 </file>
 
+<file path=word/footer3.xml><?xml version="1.0" encoding="utf-8"?>
+<w:ftr xmlns:wpc="http://schemas.microsoft.com/office/word/2010/wordprocessingCanvas" xmlns:cx="http://schemas.microsoft.com/office/drawing/2014/chartex" xmlns:cx1="http://schemas.microsoft.com/office/drawing/2015/9/8/chartex" xmlns:cx2="http://schemas.microsoft.com/office/drawing/2015/10/21/chartex" xmlns:cx3="http://schemas.microsoft.com/office/drawing/2016/5/9/chartex" xmlns:cx4="http://schemas.microsoft.com/office/drawing/2016/5/10/chartex" xmlns:cx5="http://schemas.microsoft.com/office/drawing/2016/5/11/chartex" xmlns:cx6="http://schemas.microsoft.com/office/drawing/2016/5/12/chartex" xmlns:cx7="http://schemas.microsoft.com/office/drawing/2016/5/13/chartex" xmlns:cx8="http://schemas.microsoft.com/office/drawing/2016/5/14/chartex" xmlns:mc="http://schemas.openxmlformats.org/markup-compatibility/2006" xmlns:aink="http://schemas.microsoft.com/office/drawing/2016/ink" xmlns:am3d="http://schemas.microsoft.com/office/drawing/2017/model3d" xmlns:o="urn:schemas-microsoft-com:office:office" xmlns:oel="http://schemas.microsoft.com/office/2019/extlst" xmlns:r="http://schemas.openxmlformats.org/officeDocument/2006/relationships" xmlns:m="http://schemas.openxmlformats.org/officeDocument/2006/math" xmlns:v="urn:schemas-microsoft-com:vml" xmlns:wp14="http://schemas.microsoft.com/office/word/2010/wordprocessingDrawing" xmlns:wp="http://schemas.openxmlformats.org/drawingml/2006/wordprocessingDrawing" xmlns:w10="urn:schemas-microsoft-com:office:word" xmlns:w="http://schemas.openxmlformats.org/wordprocessingml/2006/main" xmlns:w14="http://schemas.microsoft.com/office/word/2010/wordml" xmlns:w15="http://schemas.microsoft.com/office/word/2012/wordml" xmlns:w16cex="http://schemas.microsoft.com/office/word/2018/wordml/cex" xmlns:w16cid="http://schemas.microsoft.com/office/word/2016/wordml/cid" xmlns:w16="http://schemas.microsoft.com/office/word/2018/wordml" xmlns:w16du="http://schemas.microsoft.com/office/word/2023/wordml/word16du" xmlns:w16sdtdh="http://schemas.microsoft.com/office/word/2020/wordml/sdtdatahash" xmlns:w16se="http://schemas.microsoft.com/office/word/2015/wordml/symex" xmlns:wpg="http://schemas.microsoft.com/office/word/2010/wordprocessingGroup" xmlns:wpi="http://schemas.microsoft.com/office/word/2010/wordprocessingInk" xmlns:wne="http://schemas.microsoft.com/office/word/2006/wordml" xmlns:wps="http://schemas.microsoft.com/office/word/2010/wordprocessingShape" mc:Ignorable="w14 w15 w16se w16cid w16 w16cex w16sdtdh w16du wp14">
+  <w:p>
+    <w:pPr>
+      <w:pStyle w:val="Peu"/>
+    </w:pPr>
+  </w:p>
+</w:ftr>
+</file>
+
 <file path=word/footnotes.xml><?xml version="1.0" encoding="utf-8"?>
-<w:footnotes xmlns:wpc="http://schemas.microsoft.com/office/word/2010/wordprocessingCanvas" xmlns:cx="http://schemas.microsoft.com/office/drawing/2014/chartex" xmlns:cx1="http://schemas.microsoft.com/office/drawing/2015/9/8/chartex" xmlns:cx2="http://schemas.microsoft.com/office/drawing/2015/10/21/chartex" xmlns:cx3="http://schemas.microsoft.com/office/drawing/2016/5/9/chartex" xmlns:cx4="http://schemas.microsoft.com/office/drawing/2016/5/10/chartex" xmlns:cx5="http://schemas.microsoft.com/office/drawing/2016/5/11/chartex" xmlns:cx6="http://schemas.microsoft.com/office/drawing/2016/5/12/chartex" xmlns:cx7="http://schemas.microsoft.com/office/drawing/2016/5/13/chartex" xmlns:cx8="http://schemas.microsoft.com/office/drawing/2016/5/14/chartex" xmlns:mc="http://schemas.openxmlformats.org/markup-compatibility/2006" xmlns:aink="http://schemas.microsoft.com/office/drawing/2016/ink" xmlns:am3d="http://schemas.microsoft.com/office/drawing/2017/model3d" xmlns:o="urn:schemas-microsoft-com:office:office" xmlns:oel="http://schemas.microsoft.com/office/2019/extlst" xmlns:r="http://schemas.openxmlformats.org/officeDocument/2006/relationships" xmlns:m="http://schemas.openxmlformats.org/officeDocument/2006/math" xmlns:v="urn:schemas-microsoft-com:vml" xmlns:wp14="http://schemas.microsoft.com/office/word/2010/wordprocessingDrawing" xmlns:wp="http://schemas.openxmlformats.org/drawingml/2006/wordprocessingDrawing" xmlns:w10="urn:schemas-microsoft-com:office:word" xmlns:w="http://schemas.openxmlformats.org/wordprocessingml/2006/main" xmlns:w14="http://schemas.microsoft.com/office/word/2010/wordml" xmlns:w15="http://schemas.microsoft.com/office/word/2012/wordml" xmlns:w16cex="http://schemas.microsoft.com/office/word/2018/wordml/cex" xmlns:w16cid="http://schemas.microsoft.com/office/word/2016/wordml/cid" xmlns:w16="http://schemas.microsoft.com/office/word/2018/wordml" xmlns:w16sdtdh="http://schemas.microsoft.com/office/word/2020/wordml/sdtdatahash" xmlns:w16se="http://schemas.microsoft.com/office/word/2015/wordml/symex" xmlns:wpg="http://schemas.microsoft.com/office/word/2010/wordprocessingGroup" xmlns:wpi="http://schemas.microsoft.com/office/word/2010/wordprocessingInk" xmlns:wne="http://schemas.microsoft.com/office/word/2006/wordml" xmlns:wps="http://schemas.microsoft.com/office/word/2010/wordprocessingShape" mc:Ignorable="w14 w15 w16se w16cid w16 w16cex w16sdtdh wp14">
+<w:footnotes xmlns:wpc="http://schemas.microsoft.com/office/word/2010/wordprocessingCanvas" xmlns:cx="http://schemas.microsoft.com/office/drawing/2014/chartex" xmlns:cx1="http://schemas.microsoft.com/office/drawing/2015/9/8/chartex" xmlns:cx2="http://schemas.microsoft.com/office/drawing/2015/10/21/chartex" xmlns:cx3="http://schemas.microsoft.com/office/drawing/2016/5/9/chartex" xmlns:cx4="http://schemas.microsoft.com/office/drawing/2016/5/10/chartex" xmlns:cx5="http://schemas.microsoft.com/office/drawing/2016/5/11/chartex" xmlns:cx6="http://schemas.microsoft.com/office/drawing/2016/5/12/chartex" xmlns:cx7="http://schemas.microsoft.com/office/drawing/2016/5/13/chartex" xmlns:cx8="http://schemas.microsoft.com/office/drawing/2016/5/14/chartex" xmlns:mc="http://schemas.openxmlformats.org/markup-compatibility/2006" xmlns:aink="http://schemas.microsoft.com/office/drawing/2016/ink" xmlns:am3d="http://schemas.microsoft.com/office/drawing/2017/model3d" xmlns:o="urn:schemas-microsoft-com:office:office" xmlns:oel="http://schemas.microsoft.com/office/2019/extlst" xmlns:r="http://schemas.openxmlformats.org/officeDocument/2006/relationships" xmlns:m="http://schemas.openxmlformats.org/officeDocument/2006/math" xmlns:v="urn:schemas-microsoft-com:vml" xmlns:wp14="http://schemas.microsoft.com/office/word/2010/wordprocessingDrawing" xmlns:wp="http://schemas.openxmlformats.org/drawingml/2006/wordprocessingDrawing" xmlns:w10="urn:schemas-microsoft-com:office:word" xmlns:w="http://schemas.openxmlformats.org/wordprocessingml/2006/main" xmlns:w14="http://schemas.microsoft.com/office/word/2010/wordml" xmlns:w15="http://schemas.microsoft.com/office/word/2012/wordml" xmlns:w16cex="http://schemas.microsoft.com/office/word/2018/wordml/cex" xmlns:w16cid="http://schemas.microsoft.com/office/word/2016/wordml/cid" xmlns:w16="http://schemas.microsoft.com/office/word/2018/wordml" xmlns:w16du="http://schemas.microsoft.com/office/word/2023/wordml/word16du" xmlns:w16sdtdh="http://schemas.microsoft.com/office/word/2020/wordml/sdtdatahash" xmlns:w16se="http://schemas.microsoft.com/office/word/2015/wordml/symex" xmlns:wpg="http://schemas.microsoft.com/office/word/2010/wordprocessingGroup" xmlns:wpi="http://schemas.microsoft.com/office/word/2010/wordprocessingInk" xmlns:wne="http://schemas.microsoft.com/office/word/2006/wordml" xmlns:wps="http://schemas.microsoft.com/office/word/2010/wordprocessingShape" mc:Ignorable="w14 w15 w16se w16cid w16 w16cex w16sdtdh w16du wp14">
   <w:footnote w:type="separator" w:id="-1">
     <w:p>
       <w:pPr>
@@ -1517,10 +1052,10 @@
 </file>
 
 <file path=word/header1.xml><?xml version="1.0" encoding="utf-8"?>
-<w:hdr xmlns:wpc="http://schemas.microsoft.com/office/word/2010/wordprocessingCanvas" xmlns:cx="http://schemas.microsoft.com/office/drawing/2014/chartex" xmlns:cx1="http://schemas.microsoft.com/office/drawing/2015/9/8/chartex" xmlns:cx2="http://schemas.microsoft.com/office/drawing/2015/10/21/chartex" xmlns:cx3="http://schemas.microsoft.com/office/drawing/2016/5/9/chartex" xmlns:cx4="http://schemas.microsoft.com/office/drawing/2016/5/10/chartex" xmlns:cx5="http://schemas.microsoft.com/office/drawing/2016/5/11/chartex" xmlns:cx6="http://schemas.microsoft.com/office/drawing/2016/5/12/chartex" xmlns:cx7="http://schemas.microsoft.com/office/drawing/2016/5/13/chartex" xmlns:cx8="http://schemas.microsoft.com/office/drawing/2016/5/14/chartex" xmlns:mc="http://schemas.openxmlformats.org/markup-compatibility/2006" xmlns:aink="http://schemas.microsoft.com/office/drawing/2016/ink" xmlns:am3d="http://schemas.microsoft.com/office/drawing/2017/model3d" xmlns:o="urn:schemas-microsoft-com:office:office" xmlns:oel="http://schemas.microsoft.com/office/2019/extlst" xmlns:r="http://schemas.openxmlformats.org/officeDocument/2006/relationships" xmlns:m="http://schemas.openxmlformats.org/officeDocument/2006/math" xmlns:v="urn:schemas-microsoft-com:vml" xmlns:wp14="http://schemas.microsoft.com/office/word/2010/wordprocessingDrawing" xmlns:wp="http://schemas.openxmlformats.org/drawingml/2006/wordprocessingDrawing" xmlns:w10="urn:schemas-microsoft-com:office:word" xmlns:w="http://schemas.openxmlformats.org/wordprocessingml/2006/main" xmlns:w14="http://schemas.microsoft.com/office/word/2010/wordml" xmlns:w15="http://schemas.microsoft.com/office/word/2012/wordml" xmlns:w16cex="http://schemas.microsoft.com/office/word/2018/wordml/cex" xmlns:w16cid="http://schemas.microsoft.com/office/word/2016/wordml/cid" xmlns:w16="http://schemas.microsoft.com/office/word/2018/wordml" xmlns:w16sdtdh="http://schemas.microsoft.com/office/word/2020/wordml/sdtdatahash" xmlns:w16se="http://schemas.microsoft.com/office/word/2015/wordml/symex" xmlns:wpg="http://schemas.microsoft.com/office/word/2010/wordprocessingGroup" xmlns:wpi="http://schemas.microsoft.com/office/word/2010/wordprocessingInk" xmlns:wne="http://schemas.microsoft.com/office/word/2006/wordml" xmlns:wps="http://schemas.microsoft.com/office/word/2010/wordprocessingShape" mc:Ignorable="w14 w15 w16se w16cid w16 w16cex w16sdtdh wp14">
+<w:hdr xmlns:wpc="http://schemas.microsoft.com/office/word/2010/wordprocessingCanvas" xmlns:cx="http://schemas.microsoft.com/office/drawing/2014/chartex" xmlns:cx1="http://schemas.microsoft.com/office/drawing/2015/9/8/chartex" xmlns:cx2="http://schemas.microsoft.com/office/drawing/2015/10/21/chartex" xmlns:cx3="http://schemas.microsoft.com/office/drawing/2016/5/9/chartex" xmlns:cx4="http://schemas.microsoft.com/office/drawing/2016/5/10/chartex" xmlns:cx5="http://schemas.microsoft.com/office/drawing/2016/5/11/chartex" xmlns:cx6="http://schemas.microsoft.com/office/drawing/2016/5/12/chartex" xmlns:cx7="http://schemas.microsoft.com/office/drawing/2016/5/13/chartex" xmlns:cx8="http://schemas.microsoft.com/office/drawing/2016/5/14/chartex" xmlns:mc="http://schemas.openxmlformats.org/markup-compatibility/2006" xmlns:aink="http://schemas.microsoft.com/office/drawing/2016/ink" xmlns:am3d="http://schemas.microsoft.com/office/drawing/2017/model3d" xmlns:o="urn:schemas-microsoft-com:office:office" xmlns:oel="http://schemas.microsoft.com/office/2019/extlst" xmlns:r="http://schemas.openxmlformats.org/officeDocument/2006/relationships" xmlns:m="http://schemas.openxmlformats.org/officeDocument/2006/math" xmlns:v="urn:schemas-microsoft-com:vml" xmlns:wp14="http://schemas.microsoft.com/office/word/2010/wordprocessingDrawing" xmlns:wp="http://schemas.openxmlformats.org/drawingml/2006/wordprocessingDrawing" xmlns:w10="urn:schemas-microsoft-com:office:word" xmlns:w="http://schemas.openxmlformats.org/wordprocessingml/2006/main" xmlns:w14="http://schemas.microsoft.com/office/word/2010/wordml" xmlns:w15="http://schemas.microsoft.com/office/word/2012/wordml" xmlns:w16cex="http://schemas.microsoft.com/office/word/2018/wordml/cex" xmlns:w16cid="http://schemas.microsoft.com/office/word/2016/wordml/cid" xmlns:w16="http://schemas.microsoft.com/office/word/2018/wordml" xmlns:w16du="http://schemas.microsoft.com/office/word/2023/wordml/word16du" xmlns:w16sdtdh="http://schemas.microsoft.com/office/word/2020/wordml/sdtdatahash" xmlns:w16se="http://schemas.microsoft.com/office/word/2015/wordml/symex" xmlns:wpg="http://schemas.microsoft.com/office/word/2010/wordprocessingGroup" xmlns:wpi="http://schemas.microsoft.com/office/word/2010/wordprocessingInk" xmlns:wne="http://schemas.microsoft.com/office/word/2006/wordml" xmlns:wps="http://schemas.microsoft.com/office/word/2010/wordprocessingShape" mc:Ignorable="w14 w15 w16se w16cid w16 w16cex w16sdtdh w16du wp14">
   <w:p>
     <w:pPr>
-      <w:pStyle w:val="Encabezado"/>
+      <w:pStyle w:val="Capalera"/>
     </w:pPr>
     <w:r>
       <w:rPr>
@@ -1557,10 +1092,10 @@
 </file>
 
 <file path=word/header2.xml><?xml version="1.0" encoding="utf-8"?>
-<w:hdr xmlns:wpc="http://schemas.microsoft.com/office/word/2010/wordprocessingCanvas" xmlns:cx="http://schemas.microsoft.com/office/drawing/2014/chartex" xmlns:cx1="http://schemas.microsoft.com/office/drawing/2015/9/8/chartex" xmlns:cx2="http://schemas.microsoft.com/office/drawing/2015/10/21/chartex" xmlns:cx3="http://schemas.microsoft.com/office/drawing/2016/5/9/chartex" xmlns:cx4="http://schemas.microsoft.com/office/drawing/2016/5/10/chartex" xmlns:cx5="http://schemas.microsoft.com/office/drawing/2016/5/11/chartex" xmlns:cx6="http://schemas.microsoft.com/office/drawing/2016/5/12/chartex" xmlns:cx7="http://schemas.microsoft.com/office/drawing/2016/5/13/chartex" xmlns:cx8="http://schemas.microsoft.com/office/drawing/2016/5/14/chartex" xmlns:mc="http://schemas.openxmlformats.org/markup-compatibility/2006" xmlns:aink="http://schemas.microsoft.com/office/drawing/2016/ink" xmlns:am3d="http://schemas.microsoft.com/office/drawing/2017/model3d" xmlns:o="urn:schemas-microsoft-com:office:office" xmlns:oel="http://schemas.microsoft.com/office/2019/extlst" xmlns:r="http://schemas.openxmlformats.org/officeDocument/2006/relationships" xmlns:m="http://schemas.openxmlformats.org/officeDocument/2006/math" xmlns:v="urn:schemas-microsoft-com:vml" xmlns:wp14="http://schemas.microsoft.com/office/word/2010/wordprocessingDrawing" xmlns:wp="http://schemas.openxmlformats.org/drawingml/2006/wordprocessingDrawing" xmlns:w10="urn:schemas-microsoft-com:office:word" xmlns:w="http://schemas.openxmlformats.org/wordprocessingml/2006/main" xmlns:w14="http://schemas.microsoft.com/office/word/2010/wordml" xmlns:w15="http://schemas.microsoft.com/office/word/2012/wordml" xmlns:w16cex="http://schemas.microsoft.com/office/word/2018/wordml/cex" xmlns:w16cid="http://schemas.microsoft.com/office/word/2016/wordml/cid" xmlns:w16="http://schemas.microsoft.com/office/word/2018/wordml" xmlns:w16sdtdh="http://schemas.microsoft.com/office/word/2020/wordml/sdtdatahash" xmlns:w16se="http://schemas.microsoft.com/office/word/2015/wordml/symex" xmlns:wpg="http://schemas.microsoft.com/office/word/2010/wordprocessingGroup" xmlns:wpi="http://schemas.microsoft.com/office/word/2010/wordprocessingInk" xmlns:wne="http://schemas.microsoft.com/office/word/2006/wordml" xmlns:wps="http://schemas.microsoft.com/office/word/2010/wordprocessingShape" mc:Ignorable="w14 w15 w16se w16cid w16 w16cex w16sdtdh wp14">
+<w:hdr xmlns:wpc="http://schemas.microsoft.com/office/word/2010/wordprocessingCanvas" xmlns:cx="http://schemas.microsoft.com/office/drawing/2014/chartex" xmlns:cx1="http://schemas.microsoft.com/office/drawing/2015/9/8/chartex" xmlns:cx2="http://schemas.microsoft.com/office/drawing/2015/10/21/chartex" xmlns:cx3="http://schemas.microsoft.com/office/drawing/2016/5/9/chartex" xmlns:cx4="http://schemas.microsoft.com/office/drawing/2016/5/10/chartex" xmlns:cx5="http://schemas.microsoft.com/office/drawing/2016/5/11/chartex" xmlns:cx6="http://schemas.microsoft.com/office/drawing/2016/5/12/chartex" xmlns:cx7="http://schemas.microsoft.com/office/drawing/2016/5/13/chartex" xmlns:cx8="http://schemas.microsoft.com/office/drawing/2016/5/14/chartex" xmlns:mc="http://schemas.openxmlformats.org/markup-compatibility/2006" xmlns:aink="http://schemas.microsoft.com/office/drawing/2016/ink" xmlns:am3d="http://schemas.microsoft.com/office/drawing/2017/model3d" xmlns:o="urn:schemas-microsoft-com:office:office" xmlns:oel="http://schemas.microsoft.com/office/2019/extlst" xmlns:r="http://schemas.openxmlformats.org/officeDocument/2006/relationships" xmlns:m="http://schemas.openxmlformats.org/officeDocument/2006/math" xmlns:v="urn:schemas-microsoft-com:vml" xmlns:wp14="http://schemas.microsoft.com/office/word/2010/wordprocessingDrawing" xmlns:wp="http://schemas.openxmlformats.org/drawingml/2006/wordprocessingDrawing" xmlns:w10="urn:schemas-microsoft-com:office:word" xmlns:w="http://schemas.openxmlformats.org/wordprocessingml/2006/main" xmlns:w14="http://schemas.microsoft.com/office/word/2010/wordml" xmlns:w15="http://schemas.microsoft.com/office/word/2012/wordml" xmlns:w16cex="http://schemas.microsoft.com/office/word/2018/wordml/cex" xmlns:w16cid="http://schemas.microsoft.com/office/word/2016/wordml/cid" xmlns:w16="http://schemas.microsoft.com/office/word/2018/wordml" xmlns:w16du="http://schemas.microsoft.com/office/word/2023/wordml/word16du" xmlns:w16sdtdh="http://schemas.microsoft.com/office/word/2020/wordml/sdtdatahash" xmlns:w16se="http://schemas.microsoft.com/office/word/2015/wordml/symex" xmlns:wpg="http://schemas.microsoft.com/office/word/2010/wordprocessingGroup" xmlns:wpi="http://schemas.microsoft.com/office/word/2010/wordprocessingInk" xmlns:wne="http://schemas.microsoft.com/office/word/2006/wordml" xmlns:wps="http://schemas.microsoft.com/office/word/2010/wordprocessingShape" mc:Ignorable="w14 w15 w16se w16cid w16 w16cex w16sdtdh w16du wp14">
   <w:p>
     <w:pPr>
-      <w:pStyle w:val="Encabezado"/>
+      <w:pStyle w:val="Capalera"/>
       <w:tabs>
         <w:tab w:val="clear" w:pos="4252"/>
         <w:tab w:val="clear" w:pos="8504"/>
@@ -1824,7 +1359,7 @@
         </w:tcPr>
         <w:p>
           <w:pPr>
-            <w:pStyle w:val="Encabezado"/>
+            <w:pStyle w:val="Capalera"/>
             <w:jc w:val="center"/>
             <w:rPr>
               <w:rFonts w:ascii="Arial" w:hAnsi="Arial" w:cs="Arial"/>
@@ -1860,7 +1395,7 @@
         </w:tcPr>
         <w:p>
           <w:pPr>
-            <w:pStyle w:val="Encabezado"/>
+            <w:pStyle w:val="Capalera"/>
             <w:jc w:val="center"/>
             <w:rPr>
               <w:rFonts w:ascii="Arial" w:hAnsi="Arial" w:cs="Arial"/>
@@ -1900,7 +1435,7 @@
         </w:tcPr>
         <w:p>
           <w:pPr>
-            <w:pStyle w:val="Encabezado"/>
+            <w:pStyle w:val="Capalera"/>
             <w:jc w:val="center"/>
             <w:rPr>
               <w:sz w:val="20"/>
@@ -1912,23 +1447,7 @@
               <w:sz w:val="20"/>
               <w:szCs w:val="20"/>
             </w:rPr>
-            <w:t xml:space="preserve">{ </w:t>
-          </w:r>
-          <w:proofErr w:type="spellStart"/>
-          <w:r>
-            <w:rPr>
-              <w:sz w:val="20"/>
-              <w:szCs w:val="20"/>
-            </w:rPr>
-            <w:t>d.budget.number</w:t>
-          </w:r>
-          <w:proofErr w:type="spellEnd"/>
-          <w:r>
-            <w:rPr>
-              <w:sz w:val="20"/>
-              <w:szCs w:val="20"/>
-            </w:rPr>
-            <w:t xml:space="preserve"> }</w:t>
+            <w:t>{ d.budget.number }</w:t>
           </w:r>
         </w:p>
       </w:tc>
@@ -1945,7 +1464,7 @@
         </w:tcPr>
         <w:p>
           <w:pPr>
-            <w:pStyle w:val="Encabezado"/>
+            <w:pStyle w:val="Capalera"/>
             <w:jc w:val="center"/>
             <w:rPr>
               <w:sz w:val="20"/>
@@ -1953,41 +1472,13 @@
               <w:lang w:val="en-US"/>
             </w:rPr>
           </w:pPr>
-          <w:proofErr w:type="gramStart"/>
           <w:r>
             <w:rPr>
               <w:sz w:val="20"/>
               <w:szCs w:val="20"/>
               <w:lang w:val="en-US"/>
             </w:rPr>
-            <w:t xml:space="preserve">{ </w:t>
-          </w:r>
-          <w:proofErr w:type="spellStart"/>
-          <w:r>
-            <w:rPr>
-              <w:sz w:val="20"/>
-              <w:szCs w:val="20"/>
-              <w:lang w:val="en-US"/>
-            </w:rPr>
-            <w:t>d</w:t>
-          </w:r>
-          <w:proofErr w:type="gramEnd"/>
-          <w:r>
-            <w:rPr>
-              <w:sz w:val="20"/>
-              <w:szCs w:val="20"/>
-              <w:lang w:val="en-US"/>
-            </w:rPr>
-            <w:t>.budget.date:formatD</w:t>
-          </w:r>
-          <w:proofErr w:type="spellEnd"/>
-          <w:r>
-            <w:rPr>
-              <w:sz w:val="20"/>
-              <w:szCs w:val="20"/>
-              <w:lang w:val="en-US"/>
-            </w:rPr>
-            <w:t>(DD/MM/YYYY) }</w:t>
+            <w:t>{ d.budget.date:formatD(DD/MM/YYYY) }</w:t>
           </w:r>
         </w:p>
       </w:tc>
@@ -1995,7 +1486,7 @@
   </w:tbl>
   <w:p>
     <w:pPr>
-      <w:pStyle w:val="Encabezado"/>
+      <w:pStyle w:val="Capalera"/>
       <w:rPr>
         <w:lang w:val="en-US"/>
       </w:rPr>
@@ -2003,7 +1494,7 @@
   </w:p>
   <w:p>
     <w:pPr>
-      <w:pStyle w:val="Encabezado"/>
+      <w:pStyle w:val="Capalera"/>
       <w:rPr>
         <w:lang w:val="en-US"/>
       </w:rPr>
@@ -2077,135 +1568,59 @@
                               <w:b/>
                               <w:bCs/>
                             </w:rPr>
+                            <w:t>{ d.customer.taxName }</w:t>
+                          </w:r>
+                          <w:r>
+                            <w:br/>
+                            <w:t>{ d.customer.comercialName }</w:t>
+                          </w:r>
+                          <w:r>
+                            <w:br/>
+                          </w:r>
+                          <w:r>
                             <w:t xml:space="preserve">{ </w:t>
                           </w:r>
-                          <w:proofErr w:type="spellStart"/>
-                          <w:r>
-                            <w:rPr>
-                              <w:b/>
-                              <w:bCs/>
-                            </w:rPr>
-                            <w:t>d.customer.taxName</w:t>
-                          </w:r>
-                          <w:proofErr w:type="spellEnd"/>
-                          <w:r>
-                            <w:rPr>
-                              <w:b/>
-                              <w:bCs/>
-                            </w:rPr>
-                            <w:t xml:space="preserve"> }</w:t>
+                          <w:r>
+                            <w:t>d.customer.</w:t>
+                          </w:r>
+                          <w:r>
+                            <w:t>address[0].address }</w:t>
                           </w:r>
                           <w:r>
                             <w:br/>
+                          </w:r>
+                          <w:r>
                             <w:t xml:space="preserve">{ </w:t>
                           </w:r>
-                          <w:proofErr w:type="spellStart"/>
-                          <w:r>
-                            <w:t>d.customer.comercialName</w:t>
-                          </w:r>
-                          <w:proofErr w:type="spellEnd"/>
-                          <w:r>
-                            <w:t xml:space="preserve"> }</w:t>
-                          </w:r>
-                          <w:r>
-                            <w:br/>
+                          <w:r>
+                            <w:t>d.customer.</w:t>
+                          </w:r>
+                          <w:r>
+                            <w:t xml:space="preserve">address[0].postalCode } </w:t>
+                          </w:r>
+                          <w:r>
+                            <w:t xml:space="preserve">– </w:t>
                           </w:r>
                           <w:r>
                             <w:t xml:space="preserve">{ </w:t>
                           </w:r>
-                          <w:proofErr w:type="spellStart"/>
                           <w:r>
                             <w:t>d.customer.</w:t>
                           </w:r>
                           <w:r>
-                            <w:t>address</w:t>
-                          </w:r>
-                          <w:proofErr w:type="spellEnd"/>
-                          <w:r>
-                            <w:t>[0].</w:t>
-                          </w:r>
-                          <w:proofErr w:type="spellStart"/>
-                          <w:r>
-                            <w:t>address</w:t>
-                          </w:r>
-                          <w:proofErr w:type="spellEnd"/>
-                          <w:r>
-                            <w:t xml:space="preserve"> }</w:t>
-                          </w:r>
-                          <w:r>
-                            <w:br/>
-                          </w:r>
-                          <w:r>
-                            <w:t xml:space="preserve">{ </w:t>
-                          </w:r>
-                          <w:proofErr w:type="spellStart"/>
+                            <w:t xml:space="preserve">address[0].city } </w:t>
+                          </w:r>
+                          <w:r>
+                            <w:t>(</w:t>
+                          </w:r>
+                          <w:r>
+                            <w:t>{</w:t>
+                          </w:r>
                           <w:r>
                             <w:t>d.customer.</w:t>
                           </w:r>
                           <w:r>
-                            <w:t>address</w:t>
-                          </w:r>
-                          <w:proofErr w:type="spellEnd"/>
-                          <w:r>
-                            <w:t>[0].</w:t>
-                          </w:r>
-                          <w:proofErr w:type="spellStart"/>
-                          <w:r>
-                            <w:t>postalCode</w:t>
-                          </w:r>
-                          <w:proofErr w:type="spellEnd"/>
-                          <w:r>
-                            <w:t xml:space="preserve"> } </w:t>
-                          </w:r>
-                          <w:r>
-                            <w:t xml:space="preserve">– </w:t>
-                          </w:r>
-                          <w:r>
-                            <w:t xml:space="preserve">{ </w:t>
-                          </w:r>
-                          <w:proofErr w:type="spellStart"/>
-                          <w:r>
-                            <w:t>d.customer.</w:t>
-                          </w:r>
-                          <w:r>
-                            <w:t>address</w:t>
-                          </w:r>
-                          <w:proofErr w:type="spellEnd"/>
-                          <w:r>
-                            <w:t>[0].</w:t>
-                          </w:r>
-                          <w:proofErr w:type="spellStart"/>
-                          <w:r>
-                            <w:t>city</w:t>
-                          </w:r>
-                          <w:proofErr w:type="spellEnd"/>
-                          <w:r>
-                            <w:t xml:space="preserve"> } </w:t>
-                          </w:r>
-                          <w:r>
-                            <w:t>(</w:t>
-                          </w:r>
-                          <w:r>
-                            <w:t>{</w:t>
-                          </w:r>
-                          <w:proofErr w:type="spellStart"/>
-                          <w:r>
-                            <w:t>d.customer.</w:t>
-                          </w:r>
-                          <w:r>
-                            <w:t>address</w:t>
-                          </w:r>
-                          <w:proofErr w:type="spellEnd"/>
-                          <w:r>
-                            <w:t>[0].</w:t>
-                          </w:r>
-                          <w:proofErr w:type="spellStart"/>
-                          <w:r>
-                            <w:t>region</w:t>
-                          </w:r>
-                          <w:proofErr w:type="spellEnd"/>
-                          <w:r>
-                            <w:t xml:space="preserve"> }</w:t>
+                            <w:t>address[0].region }</w:t>
                           </w:r>
                           <w:r>
                             <w:t>)</w:t>
@@ -2454,7 +1869,6 @@
                               <w:right w:val="single" w:sz="4" w:space="4" w:color="auto"/>
                             </w:pBdr>
                           </w:pPr>
-                          <w:proofErr w:type="spellStart"/>
                           <w:r>
                             <w:rPr>
                               <w:b/>
@@ -2462,82 +1876,31 @@
                               <w:sz w:val="24"/>
                               <w:szCs w:val="24"/>
                             </w:rPr>
-                            <w:t>Temges</w:t>
-                          </w:r>
-                          <w:proofErr w:type="spellEnd"/>
-                          <w:r>
-                            <w:rPr>
-                              <w:b/>
-                              <w:bCs/>
-                              <w:sz w:val="24"/>
-                              <w:szCs w:val="24"/>
-                            </w:rPr>
-                            <w:t xml:space="preserve"> S.</w:t>
-                          </w:r>
-                          <w:r>
-                            <w:rPr>
-                              <w:b/>
-                              <w:bCs/>
-                              <w:sz w:val="24"/>
-                              <w:szCs w:val="24"/>
-                            </w:rPr>
-                            <w:t>C.P.</w:t>
+                            <w:t>Tècniques de Mecanització del Ges S.L.</w:t>
                           </w:r>
                           <w:r>
                             <w:br/>
                           </w:r>
                           <w:r>
-                            <w:t xml:space="preserve">{ </w:t>
-                          </w:r>
-                          <w:proofErr w:type="spellStart"/>
-                          <w:r>
-                            <w:t>d.site.address</w:t>
-                          </w:r>
-                          <w:proofErr w:type="spellEnd"/>
-                          <w:r>
-                            <w:t xml:space="preserve"> }</w:t>
+                            <w:t>{ d.site.address }</w:t>
                           </w:r>
                           <w:r>
                             <w:br/>
                           </w:r>
                           <w:r>
-                            <w:t xml:space="preserve">{ </w:t>
-                          </w:r>
-                          <w:proofErr w:type="spellStart"/>
-                          <w:r>
-                            <w:t>d.site.postalCode</w:t>
-                          </w:r>
-                          <w:proofErr w:type="spellEnd"/>
-                          <w:r>
-                            <w:t xml:space="preserve"> } </w:t>
+                            <w:t xml:space="preserve">{ d.site.postalCode } </w:t>
                           </w:r>
                           <w:r>
                             <w:t xml:space="preserve">– </w:t>
                           </w:r>
                           <w:r>
-                            <w:t xml:space="preserve">{ </w:t>
-                          </w:r>
-                          <w:proofErr w:type="spellStart"/>
-                          <w:r>
-                            <w:t>d.site.city</w:t>
-                          </w:r>
-                          <w:proofErr w:type="spellEnd"/>
-                          <w:r>
-                            <w:t xml:space="preserve"> } </w:t>
+                            <w:t xml:space="preserve">{ d.site.city } </w:t>
                           </w:r>
                           <w:r>
                             <w:t>(</w:t>
                           </w:r>
                           <w:r>
-                            <w:t>{</w:t>
-                          </w:r>
-                          <w:proofErr w:type="spellStart"/>
-                          <w:r>
-                            <w:t>d.site.region</w:t>
-                          </w:r>
-                          <w:proofErr w:type="spellEnd"/>
-                          <w:r>
-                            <w:t>}</w:t>
+                            <w:t>{d.site.region}</w:t>
                           </w:r>
                           <w:r>
                             <w:t>)</w:t>
@@ -2547,45 +1910,21 @@
                             <w:t xml:space="preserve">NIF: </w:t>
                           </w:r>
                           <w:r>
-                            <w:t xml:space="preserve">{ </w:t>
-                          </w:r>
-                          <w:proofErr w:type="spellStart"/>
-                          <w:r>
-                            <w:t>d.site.vatNumber</w:t>
-                          </w:r>
-                          <w:proofErr w:type="spellEnd"/>
-                          <w:r>
-                            <w:t xml:space="preserve"> }</w:t>
+                            <w:t>{ d.site.vatNumber }</w:t>
                           </w:r>
                           <w:r>
                             <w:br/>
                             <w:t xml:space="preserve">Tel: </w:t>
                           </w:r>
                           <w:r>
-                            <w:t xml:space="preserve">{ </w:t>
-                          </w:r>
-                          <w:proofErr w:type="spellStart"/>
-                          <w:r>
-                            <w:t>d.site.phoneNumber</w:t>
-                          </w:r>
-                          <w:proofErr w:type="spellEnd"/>
-                          <w:r>
-                            <w:t xml:space="preserve"> }</w:t>
+                            <w:t>{ d.site.phoneNumber }</w:t>
                           </w:r>
                           <w:r>
                             <w:br/>
                             <w:t xml:space="preserve">Email: </w:t>
                           </w:r>
                           <w:r>
-                            <w:t xml:space="preserve">{ </w:t>
-                          </w:r>
-                          <w:proofErr w:type="spellStart"/>
-                          <w:r>
-                            <w:t>d.site.email</w:t>
-                          </w:r>
-                          <w:proofErr w:type="spellEnd"/>
-                          <w:r>
-                            <w:t xml:space="preserve"> }</w:t>
+                            <w:t>{ d.site.email }</w:t>
                           </w:r>
                         </w:p>
                       </w:txbxContent>
@@ -2620,7 +1959,6 @@
                         <w:right w:val="single" w:sz="4" w:space="4" w:color="auto"/>
                       </w:pBdr>
                     </w:pPr>
-                    <w:proofErr w:type="spellStart"/>
                     <w:r>
                       <w:rPr>
                         <w:b/>
@@ -2628,82 +1966,31 @@
                         <w:sz w:val="24"/>
                         <w:szCs w:val="24"/>
                       </w:rPr>
-                      <w:t>Temges</w:t>
-                    </w:r>
-                    <w:proofErr w:type="spellEnd"/>
-                    <w:r>
-                      <w:rPr>
-                        <w:b/>
-                        <w:bCs/>
-                        <w:sz w:val="24"/>
-                        <w:szCs w:val="24"/>
-                      </w:rPr>
-                      <w:t xml:space="preserve"> S.</w:t>
-                    </w:r>
-                    <w:r>
-                      <w:rPr>
-                        <w:b/>
-                        <w:bCs/>
-                        <w:sz w:val="24"/>
-                        <w:szCs w:val="24"/>
-                      </w:rPr>
-                      <w:t>C.P.</w:t>
+                      <w:t>Tècniques de Mecanització del Ges S.L.</w:t>
                     </w:r>
                     <w:r>
                       <w:br/>
                     </w:r>
                     <w:r>
-                      <w:t xml:space="preserve">{ </w:t>
-                    </w:r>
-                    <w:proofErr w:type="spellStart"/>
-                    <w:r>
-                      <w:t>d.site.address</w:t>
-                    </w:r>
-                    <w:proofErr w:type="spellEnd"/>
-                    <w:r>
-                      <w:t xml:space="preserve"> }</w:t>
+                      <w:t>{ d.site.address }</w:t>
                     </w:r>
                     <w:r>
                       <w:br/>
                     </w:r>
                     <w:r>
-                      <w:t xml:space="preserve">{ </w:t>
-                    </w:r>
-                    <w:proofErr w:type="spellStart"/>
-                    <w:r>
-                      <w:t>d.site.postalCode</w:t>
-                    </w:r>
-                    <w:proofErr w:type="spellEnd"/>
-                    <w:r>
-                      <w:t xml:space="preserve"> } </w:t>
+                      <w:t xml:space="preserve">{ d.site.postalCode } </w:t>
                     </w:r>
                     <w:r>
                       <w:t xml:space="preserve">– </w:t>
                     </w:r>
                     <w:r>
-                      <w:t xml:space="preserve">{ </w:t>
-                    </w:r>
-                    <w:proofErr w:type="spellStart"/>
-                    <w:r>
-                      <w:t>d.site.city</w:t>
-                    </w:r>
-                    <w:proofErr w:type="spellEnd"/>
-                    <w:r>
-                      <w:t xml:space="preserve"> } </w:t>
+                      <w:t xml:space="preserve">{ d.site.city } </w:t>
                     </w:r>
                     <w:r>
                       <w:t>(</w:t>
                     </w:r>
                     <w:r>
-                      <w:t>{</w:t>
-                    </w:r>
-                    <w:proofErr w:type="spellStart"/>
-                    <w:r>
-                      <w:t>d.site.region</w:t>
-                    </w:r>
-                    <w:proofErr w:type="spellEnd"/>
-                    <w:r>
-                      <w:t>}</w:t>
+                      <w:t>{d.site.region}</w:t>
                     </w:r>
                     <w:r>
                       <w:t>)</w:t>
@@ -2713,45 +2000,21 @@
                       <w:t xml:space="preserve">NIF: </w:t>
                     </w:r>
                     <w:r>
-                      <w:t xml:space="preserve">{ </w:t>
-                    </w:r>
-                    <w:proofErr w:type="spellStart"/>
-                    <w:r>
-                      <w:t>d.site.vatNumber</w:t>
-                    </w:r>
-                    <w:proofErr w:type="spellEnd"/>
-                    <w:r>
-                      <w:t xml:space="preserve"> }</w:t>
+                      <w:t>{ d.site.vatNumber }</w:t>
                     </w:r>
                     <w:r>
                       <w:br/>
                       <w:t xml:space="preserve">Tel: </w:t>
                     </w:r>
                     <w:r>
-                      <w:t xml:space="preserve">{ </w:t>
-                    </w:r>
-                    <w:proofErr w:type="spellStart"/>
-                    <w:r>
-                      <w:t>d.site.phoneNumber</w:t>
-                    </w:r>
-                    <w:proofErr w:type="spellEnd"/>
-                    <w:r>
-                      <w:t xml:space="preserve"> }</w:t>
+                      <w:t>{ d.site.phoneNumber }</w:t>
                     </w:r>
                     <w:r>
                       <w:br/>
                       <w:t xml:space="preserve">Email: </w:t>
                     </w:r>
                     <w:r>
-                      <w:t xml:space="preserve">{ </w:t>
-                    </w:r>
-                    <w:proofErr w:type="spellStart"/>
-                    <w:r>
-                      <w:t>d.site.email</w:t>
-                    </w:r>
-                    <w:proofErr w:type="spellEnd"/>
-                    <w:r>
-                      <w:t xml:space="preserve"> }</w:t>
+                      <w:t>{ d.site.email }</w:t>
                     </w:r>
                   </w:p>
                 </w:txbxContent>
@@ -2765,7 +2028,7 @@
   </w:p>
   <w:p>
     <w:pPr>
-      <w:pStyle w:val="Encabezado"/>
+      <w:pStyle w:val="Capalera"/>
       <w:rPr>
         <w:lang w:val="en-US"/>
       </w:rPr>
@@ -2773,7 +2036,7 @@
   </w:p>
   <w:p>
     <w:pPr>
-      <w:pStyle w:val="Encabezado"/>
+      <w:pStyle w:val="Capalera"/>
       <w:rPr>
         <w:lang w:val="en-US"/>
       </w:rPr>
@@ -2781,7 +2044,7 @@
   </w:p>
   <w:p>
     <w:pPr>
-      <w:pStyle w:val="Encabezado"/>
+      <w:pStyle w:val="Capalera"/>
       <w:rPr>
         <w:lang w:val="en-US"/>
       </w:rPr>
@@ -2789,7 +2052,7 @@
   </w:p>
   <w:p>
     <w:pPr>
-      <w:pStyle w:val="Encabezado"/>
+      <w:pStyle w:val="Capalera"/>
       <w:rPr>
         <w:lang w:val="en-US"/>
       </w:rPr>
@@ -2797,7 +2060,7 @@
   </w:p>
   <w:p>
     <w:pPr>
-      <w:pStyle w:val="Encabezado"/>
+      <w:pStyle w:val="Capalera"/>
       <w:rPr>
         <w:lang w:val="en-US"/>
       </w:rPr>
@@ -2805,7 +2068,7 @@
   </w:p>
   <w:p>
     <w:pPr>
-      <w:pStyle w:val="Encabezado"/>
+      <w:pStyle w:val="Capalera"/>
       <w:rPr>
         <w:lang w:val="en-US"/>
       </w:rPr>
@@ -2813,7 +2076,7 @@
   </w:p>
   <w:p>
     <w:pPr>
-      <w:pStyle w:val="Encabezado"/>
+      <w:pStyle w:val="Capalera"/>
       <w:rPr>
         <w:lang w:val="en-US"/>
       </w:rPr>
@@ -2821,7 +2084,7 @@
   </w:p>
   <w:p>
     <w:pPr>
-      <w:pStyle w:val="Encabezado"/>
+      <w:pStyle w:val="Capalera"/>
       <w:rPr>
         <w:lang w:val="en-US"/>
       </w:rPr>
@@ -2829,7 +2092,7 @@
   </w:p>
   <w:p>
     <w:pPr>
-      <w:pStyle w:val="Encabezado"/>
+      <w:pStyle w:val="Capalera"/>
     </w:pPr>
     <w:r>
       <w:t>Entrega</w:t>
@@ -2838,46 +2101,28 @@
       <w:t xml:space="preserve"> en</w:t>
     </w:r>
     <w:r>
-      <w:t xml:space="preserve"> { </w:t>
-    </w:r>
-    <w:proofErr w:type="spellStart"/>
-    <w:r>
-      <w:t>d.budget.deliveryDays</w:t>
-    </w:r>
-    <w:proofErr w:type="spellEnd"/>
-    <w:r>
-      <w:t xml:space="preserve"> } </w:t>
-    </w:r>
-    <w:proofErr w:type="spellStart"/>
-    <w:r>
-      <w:t>dies</w:t>
-    </w:r>
-    <w:proofErr w:type="spellEnd"/>
-    <w:r>
-      <w:t xml:space="preserve"> desde la</w:t>
+      <w:t xml:space="preserve"> { d.budget.deliveryDays } </w:t>
     </w:r>
     <w:r>
-      <w:t xml:space="preserve"> </w:t>
+      <w:t>dies desde la</w:t>
     </w:r>
-    <w:proofErr w:type="spellStart"/>
     <w:r>
-      <w:t>confirmació</w:t>
+      <w:t xml:space="preserve"> confirmació</w:t>
     </w:r>
-    <w:proofErr w:type="spellEnd"/>
   </w:p>
   <w:p>
     <w:pPr>
-      <w:pStyle w:val="Encabezado"/>
+      <w:pStyle w:val="Capalera"/>
     </w:pPr>
   </w:p>
 </w:hdr>
 </file>
 
 <file path=word/header3.xml><?xml version="1.0" encoding="utf-8"?>
-<w:hdr xmlns:wpc="http://schemas.microsoft.com/office/word/2010/wordprocessingCanvas" xmlns:cx="http://schemas.microsoft.com/office/drawing/2014/chartex" xmlns:cx1="http://schemas.microsoft.com/office/drawing/2015/9/8/chartex" xmlns:cx2="http://schemas.microsoft.com/office/drawing/2015/10/21/chartex" xmlns:cx3="http://schemas.microsoft.com/office/drawing/2016/5/9/chartex" xmlns:cx4="http://schemas.microsoft.com/office/drawing/2016/5/10/chartex" xmlns:cx5="http://schemas.microsoft.com/office/drawing/2016/5/11/chartex" xmlns:cx6="http://schemas.microsoft.com/office/drawing/2016/5/12/chartex" xmlns:cx7="http://schemas.microsoft.com/office/drawing/2016/5/13/chartex" xmlns:cx8="http://schemas.microsoft.com/office/drawing/2016/5/14/chartex" xmlns:mc="http://schemas.openxmlformats.org/markup-compatibility/2006" xmlns:aink="http://schemas.microsoft.com/office/drawing/2016/ink" xmlns:am3d="http://schemas.microsoft.com/office/drawing/2017/model3d" xmlns:o="urn:schemas-microsoft-com:office:office" xmlns:oel="http://schemas.microsoft.com/office/2019/extlst" xmlns:r="http://schemas.openxmlformats.org/officeDocument/2006/relationships" xmlns:m="http://schemas.openxmlformats.org/officeDocument/2006/math" xmlns:v="urn:schemas-microsoft-com:vml" xmlns:wp14="http://schemas.microsoft.com/office/word/2010/wordprocessingDrawing" xmlns:wp="http://schemas.openxmlformats.org/drawingml/2006/wordprocessingDrawing" xmlns:w10="urn:schemas-microsoft-com:office:word" xmlns:w="http://schemas.openxmlformats.org/wordprocessingml/2006/main" xmlns:w14="http://schemas.microsoft.com/office/word/2010/wordml" xmlns:w15="http://schemas.microsoft.com/office/word/2012/wordml" xmlns:w16cex="http://schemas.microsoft.com/office/word/2018/wordml/cex" xmlns:w16cid="http://schemas.microsoft.com/office/word/2016/wordml/cid" xmlns:w16="http://schemas.microsoft.com/office/word/2018/wordml" xmlns:w16sdtdh="http://schemas.microsoft.com/office/word/2020/wordml/sdtdatahash" xmlns:w16se="http://schemas.microsoft.com/office/word/2015/wordml/symex" xmlns:wpg="http://schemas.microsoft.com/office/word/2010/wordprocessingGroup" xmlns:wpi="http://schemas.microsoft.com/office/word/2010/wordprocessingInk" xmlns:wne="http://schemas.microsoft.com/office/word/2006/wordml" xmlns:wps="http://schemas.microsoft.com/office/word/2010/wordprocessingShape" mc:Ignorable="w14 w15 w16se w16cid w16 w16cex w16sdtdh wp14">
+<w:hdr xmlns:wpc="http://schemas.microsoft.com/office/word/2010/wordprocessingCanvas" xmlns:cx="http://schemas.microsoft.com/office/drawing/2014/chartex" xmlns:cx1="http://schemas.microsoft.com/office/drawing/2015/9/8/chartex" xmlns:cx2="http://schemas.microsoft.com/office/drawing/2015/10/21/chartex" xmlns:cx3="http://schemas.microsoft.com/office/drawing/2016/5/9/chartex" xmlns:cx4="http://schemas.microsoft.com/office/drawing/2016/5/10/chartex" xmlns:cx5="http://schemas.microsoft.com/office/drawing/2016/5/11/chartex" xmlns:cx6="http://schemas.microsoft.com/office/drawing/2016/5/12/chartex" xmlns:cx7="http://schemas.microsoft.com/office/drawing/2016/5/13/chartex" xmlns:cx8="http://schemas.microsoft.com/office/drawing/2016/5/14/chartex" xmlns:mc="http://schemas.openxmlformats.org/markup-compatibility/2006" xmlns:aink="http://schemas.microsoft.com/office/drawing/2016/ink" xmlns:am3d="http://schemas.microsoft.com/office/drawing/2017/model3d" xmlns:o="urn:schemas-microsoft-com:office:office" xmlns:oel="http://schemas.microsoft.com/office/2019/extlst" xmlns:r="http://schemas.openxmlformats.org/officeDocument/2006/relationships" xmlns:m="http://schemas.openxmlformats.org/officeDocument/2006/math" xmlns:v="urn:schemas-microsoft-com:vml" xmlns:wp14="http://schemas.microsoft.com/office/word/2010/wordprocessingDrawing" xmlns:wp="http://schemas.openxmlformats.org/drawingml/2006/wordprocessingDrawing" xmlns:w10="urn:schemas-microsoft-com:office:word" xmlns:w="http://schemas.openxmlformats.org/wordprocessingml/2006/main" xmlns:w14="http://schemas.microsoft.com/office/word/2010/wordml" xmlns:w15="http://schemas.microsoft.com/office/word/2012/wordml" xmlns:w16cex="http://schemas.microsoft.com/office/word/2018/wordml/cex" xmlns:w16cid="http://schemas.microsoft.com/office/word/2016/wordml/cid" xmlns:w16="http://schemas.microsoft.com/office/word/2018/wordml" xmlns:w16du="http://schemas.microsoft.com/office/word/2023/wordml/word16du" xmlns:w16sdtdh="http://schemas.microsoft.com/office/word/2020/wordml/sdtdatahash" xmlns:w16se="http://schemas.microsoft.com/office/word/2015/wordml/symex" xmlns:wpg="http://schemas.microsoft.com/office/word/2010/wordprocessingGroup" xmlns:wpi="http://schemas.microsoft.com/office/word/2010/wordprocessingInk" xmlns:wne="http://schemas.microsoft.com/office/word/2006/wordml" xmlns:wps="http://schemas.microsoft.com/office/word/2010/wordprocessingShape" mc:Ignorable="w14 w15 w16se w16cid w16 w16cex w16sdtdh w16du wp14">
   <w:p>
     <w:pPr>
-      <w:pStyle w:val="Encabezado"/>
+      <w:pStyle w:val="Capalera"/>
     </w:pPr>
     <w:r>
       <w:rPr>
@@ -2914,7 +2159,7 @@
 </file>
 
 <file path=word/styles.xml><?xml version="1.0" encoding="utf-8"?>
-<w:styles xmlns:mc="http://schemas.openxmlformats.org/markup-compatibility/2006" xmlns:r="http://schemas.openxmlformats.org/officeDocument/2006/relationships" xmlns:w="http://schemas.openxmlformats.org/wordprocessingml/2006/main" xmlns:w14="http://schemas.microsoft.com/office/word/2010/wordml" xmlns:w15="http://schemas.microsoft.com/office/word/2012/wordml" xmlns:w16cex="http://schemas.microsoft.com/office/word/2018/wordml/cex" xmlns:w16cid="http://schemas.microsoft.com/office/word/2016/wordml/cid" xmlns:w16="http://schemas.microsoft.com/office/word/2018/wordml" xmlns:w16sdtdh="http://schemas.microsoft.com/office/word/2020/wordml/sdtdatahash" xmlns:w16se="http://schemas.microsoft.com/office/word/2015/wordml/symex" mc:Ignorable="w14 w15 w16se w16cid w16 w16cex w16sdtdh">
+<w:styles xmlns:mc="http://schemas.openxmlformats.org/markup-compatibility/2006" xmlns:r="http://schemas.openxmlformats.org/officeDocument/2006/relationships" xmlns:w="http://schemas.openxmlformats.org/wordprocessingml/2006/main" xmlns:w14="http://schemas.microsoft.com/office/word/2010/wordml" xmlns:w15="http://schemas.microsoft.com/office/word/2012/wordml" xmlns:w16cex="http://schemas.microsoft.com/office/word/2018/wordml/cex" xmlns:w16cid="http://schemas.microsoft.com/office/word/2016/wordml/cid" xmlns:w16="http://schemas.microsoft.com/office/word/2018/wordml" xmlns:w16du="http://schemas.microsoft.com/office/word/2023/wordml/word16du" xmlns:w16sdtdh="http://schemas.microsoft.com/office/word/2020/wordml/sdtdatahash" xmlns:w16se="http://schemas.microsoft.com/office/word/2015/wordml/symex" mc:Ignorable="w14 w15 w16se w16cid w16 w16cex w16sdtdh w16du">
   <w:docDefaults>
     <w:rPrDefault>
       <w:rPr>
@@ -3316,13 +2561,13 @@
       <w:spacing w:after="160" w:line="259" w:lineRule="auto"/>
     </w:pPr>
   </w:style>
-  <w:style w:type="character" w:default="1" w:styleId="Fuentedeprrafopredeter">
+  <w:style w:type="character" w:default="1" w:styleId="Lletraperdefectedelpargraf">
     <w:name w:val="Default Paragraph Font"/>
     <w:uiPriority w:val="1"/>
     <w:semiHidden/>
     <w:unhideWhenUsed/>
   </w:style>
-  <w:style w:type="table" w:default="1" w:styleId="Tablanormal">
+  <w:style w:type="table" w:default="1" w:styleId="Taulanormal">
     <w:name w:val="Normal Table"/>
     <w:uiPriority w:val="99"/>
     <w:semiHidden/>
@@ -3337,29 +2582,29 @@
       </w:tblCellMar>
     </w:tblPr>
   </w:style>
-  <w:style w:type="numbering" w:default="1" w:styleId="Sinlista">
+  <w:style w:type="numbering" w:default="1" w:styleId="Sensellista">
     <w:name w:val="No List"/>
     <w:uiPriority w:val="99"/>
     <w:semiHidden/>
     <w:unhideWhenUsed/>
   </w:style>
-  <w:style w:type="character" w:customStyle="1" w:styleId="EncabezadoCar">
-    <w:name w:val="Encabezado Car"/>
-    <w:basedOn w:val="Fuentedeprrafopredeter"/>
-    <w:link w:val="Encabezado"/>
+  <w:style w:type="character" w:customStyle="1" w:styleId="CapaleraCar">
+    <w:name w:val="Capçalera Car"/>
+    <w:basedOn w:val="Lletraperdefectedelpargraf"/>
+    <w:link w:val="Capalera"/>
     <w:uiPriority w:val="99"/>
     <w:qFormat/>
   </w:style>
-  <w:style w:type="character" w:customStyle="1" w:styleId="PiedepginaCar">
-    <w:name w:val="Pie de página Car"/>
-    <w:basedOn w:val="Fuentedeprrafopredeter"/>
-    <w:link w:val="Piedepgina"/>
+  <w:style w:type="character" w:customStyle="1" w:styleId="PeuCar">
+    <w:name w:val="Peu Car"/>
+    <w:basedOn w:val="Lletraperdefectedelpargraf"/>
+    <w:link w:val="Peu"/>
     <w:uiPriority w:val="99"/>
     <w:qFormat/>
   </w:style>
-  <w:style w:type="character" w:styleId="Textodelmarcadordeposicin">
+  <w:style w:type="character" w:styleId="Textdelcontenidor">
     <w:name w:val="Placeholder Text"/>
-    <w:basedOn w:val="Fuentedeprrafopredeter"/>
+    <w:basedOn w:val="Lletraperdefectedelpargraf"/>
     <w:qFormat/>
     <w:rPr>
       <w:color w:val="808080"/>
@@ -3368,7 +2613,7 @@
   <w:style w:type="paragraph" w:customStyle="1" w:styleId="Heading">
     <w:name w:val="Heading"/>
     <w:basedOn w:val="Normal"/>
-    <w:next w:val="Textoindependiente"/>
+    <w:next w:val="Textindependent"/>
     <w:qFormat/>
     <w:pPr>
       <w:keepNext/>
@@ -3380,21 +2625,21 @@
       <w:szCs w:val="28"/>
     </w:rPr>
   </w:style>
-  <w:style w:type="paragraph" w:styleId="Textoindependiente">
+  <w:style w:type="paragraph" w:styleId="Textindependent">
     <w:name w:val="Body Text"/>
     <w:basedOn w:val="Normal"/>
     <w:pPr>
       <w:spacing w:after="140" w:line="276" w:lineRule="auto"/>
     </w:pPr>
   </w:style>
-  <w:style w:type="paragraph" w:styleId="Lista">
+  <w:style w:type="paragraph" w:styleId="Llista">
     <w:name w:val="List"/>
-    <w:basedOn w:val="Textoindependiente"/>
+    <w:basedOn w:val="Textindependent"/>
     <w:rPr>
       <w:rFonts w:cs="Lucida Sans"/>
     </w:rPr>
   </w:style>
-  <w:style w:type="paragraph" w:styleId="Descripcin">
+  <w:style w:type="paragraph" w:styleId="Llegenda">
     <w:name w:val="caption"/>
     <w:basedOn w:val="Normal"/>
     <w:qFormat/>
@@ -3426,10 +2671,10 @@
     <w:basedOn w:val="Normal"/>
     <w:qFormat/>
   </w:style>
-  <w:style w:type="paragraph" w:styleId="Encabezado">
+  <w:style w:type="paragraph" w:styleId="Capalera">
     <w:name w:val="header"/>
     <w:basedOn w:val="Normal"/>
-    <w:link w:val="EncabezadoCar"/>
+    <w:link w:val="CapaleraCar"/>
     <w:uiPriority w:val="99"/>
     <w:pPr>
       <w:tabs>
@@ -3439,10 +2684,10 @@
       <w:spacing w:after="0" w:line="240" w:lineRule="auto"/>
     </w:pPr>
   </w:style>
-  <w:style w:type="paragraph" w:styleId="Piedepgina">
+  <w:style w:type="paragraph" w:styleId="Peu">
     <w:name w:val="footer"/>
     <w:basedOn w:val="Normal"/>
-    <w:link w:val="PiedepginaCar"/>
+    <w:link w:val="PeuCar"/>
     <w:uiPriority w:val="99"/>
     <w:pPr>
       <w:tabs>
@@ -3466,9 +2711,9 @@
       <w:suppressLineNumbers/>
     </w:pPr>
   </w:style>
-  <w:style w:type="table" w:styleId="Tablaconcuadrcula">
+  <w:style w:type="table" w:styleId="Taulaambquadrcula">
     <w:name w:val="Table Grid"/>
-    <w:basedOn w:val="Tablanormal"/>
+    <w:basedOn w:val="Taulanormal"/>
     <w:uiPriority w:val="39"/>
     <w:rsid w:val="00171C40"/>
     <w:tblPr>

</xml_diff>

<commit_message>
updated: template docx files
</commit_message>
<xml_diff>
--- a/templates/Budget.docx
+++ b/templates/Budget.docx
@@ -1,6 +1,6 @@
 
 <file path=word/document.xml><?xml version="1.0" encoding="utf-8"?>
-<w:document xmlns:wpc="http://schemas.microsoft.com/office/word/2010/wordprocessingCanvas" xmlns:cx="http://schemas.microsoft.com/office/drawing/2014/chartex" xmlns:cx1="http://schemas.microsoft.com/office/drawing/2015/9/8/chartex" xmlns:cx2="http://schemas.microsoft.com/office/drawing/2015/10/21/chartex" xmlns:cx3="http://schemas.microsoft.com/office/drawing/2016/5/9/chartex" xmlns:cx4="http://schemas.microsoft.com/office/drawing/2016/5/10/chartex" xmlns:cx5="http://schemas.microsoft.com/office/drawing/2016/5/11/chartex" xmlns:cx6="http://schemas.microsoft.com/office/drawing/2016/5/12/chartex" xmlns:cx7="http://schemas.microsoft.com/office/drawing/2016/5/13/chartex" xmlns:cx8="http://schemas.microsoft.com/office/drawing/2016/5/14/chartex" xmlns:mc="http://schemas.openxmlformats.org/markup-compatibility/2006" xmlns:aink="http://schemas.microsoft.com/office/drawing/2016/ink" xmlns:am3d="http://schemas.microsoft.com/office/drawing/2017/model3d" xmlns:o="urn:schemas-microsoft-com:office:office" xmlns:oel="http://schemas.microsoft.com/office/2019/extlst" xmlns:r="http://schemas.openxmlformats.org/officeDocument/2006/relationships" xmlns:m="http://schemas.openxmlformats.org/officeDocument/2006/math" xmlns:v="urn:schemas-microsoft-com:vml" xmlns:wp14="http://schemas.microsoft.com/office/word/2010/wordprocessingDrawing" xmlns:wp="http://schemas.openxmlformats.org/drawingml/2006/wordprocessingDrawing" xmlns:w10="urn:schemas-microsoft-com:office:word" xmlns:w="http://schemas.openxmlformats.org/wordprocessingml/2006/main" xmlns:w14="http://schemas.microsoft.com/office/word/2010/wordml" xmlns:w15="http://schemas.microsoft.com/office/word/2012/wordml" xmlns:w16cex="http://schemas.microsoft.com/office/word/2018/wordml/cex" xmlns:w16cid="http://schemas.microsoft.com/office/word/2016/wordml/cid" xmlns:w16="http://schemas.microsoft.com/office/word/2018/wordml" xmlns:w16du="http://schemas.microsoft.com/office/word/2023/wordml/word16du" xmlns:w16sdtdh="http://schemas.microsoft.com/office/word/2020/wordml/sdtdatahash" xmlns:w16se="http://schemas.microsoft.com/office/word/2015/wordml/symex" xmlns:wpg="http://schemas.microsoft.com/office/word/2010/wordprocessingGroup" xmlns:wpi="http://schemas.microsoft.com/office/word/2010/wordprocessingInk" xmlns:wne="http://schemas.microsoft.com/office/word/2006/wordml" xmlns:wps="http://schemas.microsoft.com/office/word/2010/wordprocessingShape" mc:Ignorable="w14 w15 w16se w16cid w16 w16cex w16sdtdh w16du wp14">
+<w:document xmlns:wpc="http://schemas.microsoft.com/office/word/2010/wordprocessingCanvas" xmlns:cx="http://schemas.microsoft.com/office/drawing/2014/chartex" xmlns:cx1="http://schemas.microsoft.com/office/drawing/2015/9/8/chartex" xmlns:cx2="http://schemas.microsoft.com/office/drawing/2015/10/21/chartex" xmlns:cx3="http://schemas.microsoft.com/office/drawing/2016/5/9/chartex" xmlns:cx4="http://schemas.microsoft.com/office/drawing/2016/5/10/chartex" xmlns:cx5="http://schemas.microsoft.com/office/drawing/2016/5/11/chartex" xmlns:cx6="http://schemas.microsoft.com/office/drawing/2016/5/12/chartex" xmlns:cx7="http://schemas.microsoft.com/office/drawing/2016/5/13/chartex" xmlns:cx8="http://schemas.microsoft.com/office/drawing/2016/5/14/chartex" xmlns:mc="http://schemas.openxmlformats.org/markup-compatibility/2006" xmlns:aink="http://schemas.microsoft.com/office/drawing/2016/ink" xmlns:am3d="http://schemas.microsoft.com/office/drawing/2017/model3d" xmlns:o="urn:schemas-microsoft-com:office:office" xmlns:oel="http://schemas.microsoft.com/office/2019/extlst" xmlns:r="http://schemas.openxmlformats.org/officeDocument/2006/relationships" xmlns:m="http://schemas.openxmlformats.org/officeDocument/2006/math" xmlns:v="urn:schemas-microsoft-com:vml" xmlns:wp14="http://schemas.microsoft.com/office/word/2010/wordprocessingDrawing" xmlns:wp="http://schemas.openxmlformats.org/drawingml/2006/wordprocessingDrawing" xmlns:w10="urn:schemas-microsoft-com:office:word" xmlns:w="http://schemas.openxmlformats.org/wordprocessingml/2006/main" xmlns:w14="http://schemas.microsoft.com/office/word/2010/wordml" xmlns:w15="http://schemas.microsoft.com/office/word/2012/wordml" xmlns:w16cex="http://schemas.microsoft.com/office/word/2018/wordml/cex" xmlns:w16cid="http://schemas.microsoft.com/office/word/2016/wordml/cid" xmlns:w16="http://schemas.microsoft.com/office/word/2018/wordml" xmlns:w16du="http://schemas.microsoft.com/office/word/2023/wordml/word16du" xmlns:w16sdtdh="http://schemas.microsoft.com/office/word/2020/wordml/sdtdatahash" xmlns:w16sdtfl="http://schemas.microsoft.com/office/word/2024/wordml/sdtformatlock" xmlns:w16se="http://schemas.microsoft.com/office/word/2015/wordml/symex" xmlns:wpg="http://schemas.microsoft.com/office/word/2010/wordprocessingGroup" xmlns:wpi="http://schemas.microsoft.com/office/word/2010/wordprocessingInk" xmlns:wne="http://schemas.microsoft.com/office/word/2006/wordml" xmlns:wps="http://schemas.microsoft.com/office/word/2010/wordprocessingShape" mc:Ignorable="w14 w15 w16se w16cid w16 w16cex w16sdtdh w16sdtfl w16du wp14">
   <w:body>
     <w:tbl>
       <w:tblPr>
@@ -41,6 +41,7 @@
                 <w:szCs w:val="20"/>
               </w:rPr>
             </w:pPr>
+            <w:proofErr w:type="spellStart"/>
             <w:r>
               <w:rPr>
                 <w:b/>
@@ -50,6 +51,7 @@
               </w:rPr>
               <w:t>Quantitat</w:t>
             </w:r>
+            <w:proofErr w:type="spellEnd"/>
           </w:p>
         </w:tc>
         <w:tc>
@@ -74,6 +76,7 @@
                 <w:szCs w:val="20"/>
               </w:rPr>
             </w:pPr>
+            <w:proofErr w:type="spellStart"/>
             <w:r>
               <w:rPr>
                 <w:b/>
@@ -83,6 +86,7 @@
               </w:rPr>
               <w:t>Concepte</w:t>
             </w:r>
+            <w:proofErr w:type="spellEnd"/>
           </w:p>
         </w:tc>
         <w:tc>
@@ -117,6 +121,7 @@
               </w:rPr>
               <w:t xml:space="preserve">Preu </w:t>
             </w:r>
+            <w:proofErr w:type="spellStart"/>
             <w:r>
               <w:rPr>
                 <w:b/>
@@ -126,6 +131,7 @@
               </w:rPr>
               <w:t>unitari</w:t>
             </w:r>
+            <w:proofErr w:type="spellEnd"/>
           </w:p>
         </w:tc>
         <w:tc>
@@ -150,6 +156,7 @@
                 <w:szCs w:val="20"/>
               </w:rPr>
             </w:pPr>
+            <w:proofErr w:type="spellStart"/>
             <w:r>
               <w:rPr>
                 <w:b/>
@@ -159,6 +166,7 @@
               </w:rPr>
               <w:t>Import</w:t>
             </w:r>
+            <w:proofErr w:type="spellEnd"/>
           </w:p>
         </w:tc>
       </w:tr>
@@ -191,7 +199,60 @@
                 <w:lang w:val="en-GB"/>
               </w:rPr>
               <w:br/>
-              <w:t>{ d.budget.details[i].quantity }</w:t>
+            </w:r>
+            <w:proofErr w:type="gramStart"/>
+            <w:r>
+              <w:rPr>
+                <w:sz w:val="20"/>
+                <w:szCs w:val="20"/>
+                <w:lang w:val="en-GB"/>
+              </w:rPr>
+              <w:t xml:space="preserve">{ </w:t>
+            </w:r>
+            <w:proofErr w:type="spellStart"/>
+            <w:r>
+              <w:rPr>
+                <w:sz w:val="20"/>
+                <w:szCs w:val="20"/>
+                <w:lang w:val="en-GB"/>
+              </w:rPr>
+              <w:t>d</w:t>
+            </w:r>
+            <w:proofErr w:type="gramEnd"/>
+            <w:r>
+              <w:rPr>
+                <w:sz w:val="20"/>
+                <w:szCs w:val="20"/>
+                <w:lang w:val="en-GB"/>
+              </w:rPr>
+              <w:t>.budget.details</w:t>
+            </w:r>
+            <w:proofErr w:type="spellEnd"/>
+            <w:r>
+              <w:rPr>
+                <w:sz w:val="20"/>
+                <w:szCs w:val="20"/>
+                <w:lang w:val="en-GB"/>
+              </w:rPr>
+              <w:t>[</w:t>
+            </w:r>
+            <w:proofErr w:type="spellStart"/>
+            <w:r>
+              <w:rPr>
+                <w:sz w:val="20"/>
+                <w:szCs w:val="20"/>
+                <w:lang w:val="en-GB"/>
+              </w:rPr>
+              <w:t>i</w:t>
+            </w:r>
+            <w:proofErr w:type="spellEnd"/>
+            <w:r>
+              <w:rPr>
+                <w:sz w:val="20"/>
+                <w:szCs w:val="20"/>
+                <w:lang w:val="en-GB"/>
+              </w:rPr>
+              <w:t>].quantity }</w:t>
             </w:r>
             <w:r>
               <w:rPr>
@@ -230,7 +291,114 @@
                 <w:lang w:val="en-GB"/>
               </w:rPr>
               <w:br/>
-              <w:t>{ d.budget.details[i].reference.code } - { d.budget.details[i].description }</w:t>
+            </w:r>
+            <w:proofErr w:type="gramStart"/>
+            <w:r>
+              <w:rPr>
+                <w:sz w:val="20"/>
+                <w:szCs w:val="20"/>
+                <w:lang w:val="en-GB"/>
+              </w:rPr>
+              <w:t xml:space="preserve">{ </w:t>
+            </w:r>
+            <w:proofErr w:type="spellStart"/>
+            <w:r>
+              <w:rPr>
+                <w:sz w:val="20"/>
+                <w:szCs w:val="20"/>
+                <w:lang w:val="en-GB"/>
+              </w:rPr>
+              <w:t>d</w:t>
+            </w:r>
+            <w:proofErr w:type="gramEnd"/>
+            <w:r>
+              <w:rPr>
+                <w:sz w:val="20"/>
+                <w:szCs w:val="20"/>
+                <w:lang w:val="en-GB"/>
+              </w:rPr>
+              <w:t>.budget.details</w:t>
+            </w:r>
+            <w:proofErr w:type="spellEnd"/>
+            <w:r>
+              <w:rPr>
+                <w:sz w:val="20"/>
+                <w:szCs w:val="20"/>
+                <w:lang w:val="en-GB"/>
+              </w:rPr>
+              <w:t>[</w:t>
+            </w:r>
+            <w:proofErr w:type="spellStart"/>
+            <w:r>
+              <w:rPr>
+                <w:sz w:val="20"/>
+                <w:szCs w:val="20"/>
+                <w:lang w:val="en-GB"/>
+              </w:rPr>
+              <w:t>i</w:t>
+            </w:r>
+            <w:proofErr w:type="spellEnd"/>
+            <w:r>
+              <w:rPr>
+                <w:sz w:val="20"/>
+                <w:szCs w:val="20"/>
+                <w:lang w:val="en-GB"/>
+              </w:rPr>
+              <w:t>].</w:t>
+            </w:r>
+            <w:proofErr w:type="spellStart"/>
+            <w:r>
+              <w:rPr>
+                <w:sz w:val="20"/>
+                <w:szCs w:val="20"/>
+                <w:lang w:val="en-GB"/>
+              </w:rPr>
+              <w:t>reference.code</w:t>
+            </w:r>
+            <w:proofErr w:type="spellEnd"/>
+            <w:r>
+              <w:rPr>
+                <w:sz w:val="20"/>
+                <w:szCs w:val="20"/>
+                <w:lang w:val="en-GB"/>
+              </w:rPr>
+              <w:t xml:space="preserve"> } - { </w:t>
+            </w:r>
+            <w:proofErr w:type="spellStart"/>
+            <w:r>
+              <w:rPr>
+                <w:sz w:val="20"/>
+                <w:szCs w:val="20"/>
+                <w:lang w:val="en-GB"/>
+              </w:rPr>
+              <w:t>d.budget.details</w:t>
+            </w:r>
+            <w:proofErr w:type="spellEnd"/>
+            <w:r>
+              <w:rPr>
+                <w:sz w:val="20"/>
+                <w:szCs w:val="20"/>
+                <w:lang w:val="en-GB"/>
+              </w:rPr>
+              <w:t>[</w:t>
+            </w:r>
+            <w:proofErr w:type="spellStart"/>
+            <w:r>
+              <w:rPr>
+                <w:sz w:val="20"/>
+                <w:szCs w:val="20"/>
+                <w:lang w:val="en-GB"/>
+              </w:rPr>
+              <w:t>i</w:t>
+            </w:r>
+            <w:proofErr w:type="spellEnd"/>
+            <w:r>
+              <w:rPr>
+                <w:sz w:val="20"/>
+                <w:szCs w:val="20"/>
+                <w:lang w:val="en-GB"/>
+              </w:rPr>
+              <w:t>].description }</w:t>
             </w:r>
             <w:r>
               <w:rPr>
@@ -270,24 +438,62 @@
                 <w:lang w:val="en-US"/>
               </w:rPr>
               <w:br/>
+            </w:r>
+            <w:proofErr w:type="gramStart"/>
+            <w:r>
+              <w:rPr>
+                <w:sz w:val="20"/>
+                <w:szCs w:val="20"/>
+                <w:lang w:val="en-US"/>
+              </w:rPr>
               <w:t xml:space="preserve">{ </w:t>
             </w:r>
-            <w:r>
-              <w:rPr>
-                <w:sz w:val="20"/>
-                <w:szCs w:val="20"/>
-                <w:lang w:val="en-GB"/>
-              </w:rPr>
-              <w:t>d.budget.details</w:t>
-            </w:r>
-            <w:r>
-              <w:rPr>
-                <w:sz w:val="20"/>
-                <w:szCs w:val="20"/>
-                <w:lang w:val="en-GB"/>
-              </w:rPr>
-              <w:t>[i].</w:t>
-            </w:r>
+            <w:proofErr w:type="spellStart"/>
+            <w:r>
+              <w:rPr>
+                <w:sz w:val="20"/>
+                <w:szCs w:val="20"/>
+                <w:lang w:val="en-GB"/>
+              </w:rPr>
+              <w:t>d</w:t>
+            </w:r>
+            <w:proofErr w:type="gramEnd"/>
+            <w:r>
+              <w:rPr>
+                <w:sz w:val="20"/>
+                <w:szCs w:val="20"/>
+                <w:lang w:val="en-GB"/>
+              </w:rPr>
+              <w:t>.budget.details</w:t>
+            </w:r>
+            <w:proofErr w:type="spellEnd"/>
+            <w:r>
+              <w:rPr>
+                <w:sz w:val="20"/>
+                <w:szCs w:val="20"/>
+                <w:lang w:val="en-GB"/>
+              </w:rPr>
+              <w:t>[</w:t>
+            </w:r>
+            <w:proofErr w:type="spellStart"/>
+            <w:r>
+              <w:rPr>
+                <w:sz w:val="20"/>
+                <w:szCs w:val="20"/>
+                <w:lang w:val="en-GB"/>
+              </w:rPr>
+              <w:t>i</w:t>
+            </w:r>
+            <w:proofErr w:type="spellEnd"/>
+            <w:r>
+              <w:rPr>
+                <w:sz w:val="20"/>
+                <w:szCs w:val="20"/>
+                <w:lang w:val="en-GB"/>
+              </w:rPr>
+              <w:t>].</w:t>
+            </w:r>
+            <w:proofErr w:type="spellStart"/>
             <w:r>
               <w:rPr>
                 <w:sz w:val="20"/>
@@ -302,7 +508,16 @@
                 <w:szCs w:val="20"/>
                 <w:lang w:val="en-GB"/>
               </w:rPr>
-              <w:t>:formatN(</w:t>
+              <w:t>:formatN</w:t>
+            </w:r>
+            <w:proofErr w:type="spellEnd"/>
+            <w:r>
+              <w:rPr>
+                <w:sz w:val="20"/>
+                <w:szCs w:val="20"/>
+                <w:lang w:val="en-GB"/>
+              </w:rPr>
+              <w:t>(</w:t>
             </w:r>
             <w:r>
               <w:rPr>
@@ -358,24 +573,62 @@
                 <w:lang w:val="en-US"/>
               </w:rPr>
               <w:br/>
+            </w:r>
+            <w:proofErr w:type="gramStart"/>
+            <w:r>
+              <w:rPr>
+                <w:sz w:val="20"/>
+                <w:szCs w:val="20"/>
+                <w:lang w:val="en-US"/>
+              </w:rPr>
               <w:t xml:space="preserve">{ </w:t>
             </w:r>
-            <w:r>
-              <w:rPr>
-                <w:sz w:val="20"/>
-                <w:szCs w:val="20"/>
-                <w:lang w:val="en-GB"/>
-              </w:rPr>
-              <w:t>d.budget.details</w:t>
-            </w:r>
-            <w:r>
-              <w:rPr>
-                <w:sz w:val="20"/>
-                <w:szCs w:val="20"/>
-                <w:lang w:val="en-GB"/>
-              </w:rPr>
-              <w:t>[i].</w:t>
-            </w:r>
+            <w:proofErr w:type="spellStart"/>
+            <w:r>
+              <w:rPr>
+                <w:sz w:val="20"/>
+                <w:szCs w:val="20"/>
+                <w:lang w:val="en-GB"/>
+              </w:rPr>
+              <w:t>d</w:t>
+            </w:r>
+            <w:proofErr w:type="gramEnd"/>
+            <w:r>
+              <w:rPr>
+                <w:sz w:val="20"/>
+                <w:szCs w:val="20"/>
+                <w:lang w:val="en-GB"/>
+              </w:rPr>
+              <w:t>.budget.details</w:t>
+            </w:r>
+            <w:proofErr w:type="spellEnd"/>
+            <w:r>
+              <w:rPr>
+                <w:sz w:val="20"/>
+                <w:szCs w:val="20"/>
+                <w:lang w:val="en-GB"/>
+              </w:rPr>
+              <w:t>[</w:t>
+            </w:r>
+            <w:proofErr w:type="spellStart"/>
+            <w:r>
+              <w:rPr>
+                <w:sz w:val="20"/>
+                <w:szCs w:val="20"/>
+                <w:lang w:val="en-GB"/>
+              </w:rPr>
+              <w:t>i</w:t>
+            </w:r>
+            <w:proofErr w:type="spellEnd"/>
+            <w:r>
+              <w:rPr>
+                <w:sz w:val="20"/>
+                <w:szCs w:val="20"/>
+                <w:lang w:val="en-GB"/>
+              </w:rPr>
+              <w:t>].</w:t>
+            </w:r>
+            <w:proofErr w:type="spellStart"/>
             <w:r>
               <w:rPr>
                 <w:sz w:val="20"/>
@@ -390,7 +643,16 @@
                 <w:szCs w:val="20"/>
                 <w:lang w:val="en-GB"/>
               </w:rPr>
-              <w:t>:formatN(</w:t>
+              <w:t>:formatN</w:t>
+            </w:r>
+            <w:proofErr w:type="spellEnd"/>
+            <w:r>
+              <w:rPr>
+                <w:sz w:val="20"/>
+                <w:szCs w:val="20"/>
+                <w:lang w:val="en-GB"/>
+              </w:rPr>
+              <w:t>(</w:t>
             </w:r>
             <w:r>
               <w:rPr>
@@ -451,7 +713,42 @@
                 <w:lang w:val="en-GB"/>
               </w:rPr>
               <w:br/>
-              <w:t>{ d.budget.details[i+1].quantity }</w:t>
+            </w:r>
+            <w:proofErr w:type="gramStart"/>
+            <w:r>
+              <w:rPr>
+                <w:sz w:val="20"/>
+                <w:szCs w:val="20"/>
+                <w:lang w:val="en-GB"/>
+              </w:rPr>
+              <w:t xml:space="preserve">{ </w:t>
+            </w:r>
+            <w:proofErr w:type="spellStart"/>
+            <w:r>
+              <w:rPr>
+                <w:sz w:val="20"/>
+                <w:szCs w:val="20"/>
+                <w:lang w:val="en-GB"/>
+              </w:rPr>
+              <w:t>d</w:t>
+            </w:r>
+            <w:proofErr w:type="gramEnd"/>
+            <w:r>
+              <w:rPr>
+                <w:sz w:val="20"/>
+                <w:szCs w:val="20"/>
+                <w:lang w:val="en-GB"/>
+              </w:rPr>
+              <w:t>.budget.details</w:t>
+            </w:r>
+            <w:proofErr w:type="spellEnd"/>
+            <w:r>
+              <w:rPr>
+                <w:sz w:val="20"/>
+                <w:szCs w:val="20"/>
+                <w:lang w:val="en-GB"/>
+              </w:rPr>
+              <w:t>[i+1].quantity }</w:t>
             </w:r>
             <w:r>
               <w:rPr>
@@ -490,7 +787,78 @@
                 <w:lang w:val="en-GB"/>
               </w:rPr>
               <w:br/>
-              <w:t>{ d.budget.details[i+1].reference.code } - { d.budget.details[i+1].description }</w:t>
+            </w:r>
+            <w:proofErr w:type="gramStart"/>
+            <w:r>
+              <w:rPr>
+                <w:sz w:val="20"/>
+                <w:szCs w:val="20"/>
+                <w:lang w:val="en-GB"/>
+              </w:rPr>
+              <w:t xml:space="preserve">{ </w:t>
+            </w:r>
+            <w:proofErr w:type="spellStart"/>
+            <w:r>
+              <w:rPr>
+                <w:sz w:val="20"/>
+                <w:szCs w:val="20"/>
+                <w:lang w:val="en-GB"/>
+              </w:rPr>
+              <w:t>d</w:t>
+            </w:r>
+            <w:proofErr w:type="gramEnd"/>
+            <w:r>
+              <w:rPr>
+                <w:sz w:val="20"/>
+                <w:szCs w:val="20"/>
+                <w:lang w:val="en-GB"/>
+              </w:rPr>
+              <w:t>.budget.details</w:t>
+            </w:r>
+            <w:proofErr w:type="spellEnd"/>
+            <w:r>
+              <w:rPr>
+                <w:sz w:val="20"/>
+                <w:szCs w:val="20"/>
+                <w:lang w:val="en-GB"/>
+              </w:rPr>
+              <w:t>[i+1].</w:t>
+            </w:r>
+            <w:proofErr w:type="spellStart"/>
+            <w:r>
+              <w:rPr>
+                <w:sz w:val="20"/>
+                <w:szCs w:val="20"/>
+                <w:lang w:val="en-GB"/>
+              </w:rPr>
+              <w:t>reference.code</w:t>
+            </w:r>
+            <w:proofErr w:type="spellEnd"/>
+            <w:r>
+              <w:rPr>
+                <w:sz w:val="20"/>
+                <w:szCs w:val="20"/>
+                <w:lang w:val="en-GB"/>
+              </w:rPr>
+              <w:t xml:space="preserve"> } - { </w:t>
+            </w:r>
+            <w:proofErr w:type="spellStart"/>
+            <w:r>
+              <w:rPr>
+                <w:sz w:val="20"/>
+                <w:szCs w:val="20"/>
+                <w:lang w:val="en-GB"/>
+              </w:rPr>
+              <w:t>d.budget.details</w:t>
+            </w:r>
+            <w:proofErr w:type="spellEnd"/>
+            <w:r>
+              <w:rPr>
+                <w:sz w:val="20"/>
+                <w:szCs w:val="20"/>
+                <w:lang w:val="en-GB"/>
+              </w:rPr>
+              <w:t>[i+1].description }</w:t>
             </w:r>
             <w:r>
               <w:rPr>
@@ -523,6 +891,7 @@
                 <w:lang w:val="en-US"/>
               </w:rPr>
             </w:pPr>
+            <w:proofErr w:type="gramStart"/>
             <w:r>
               <w:rPr>
                 <w:sz w:val="20"/>
@@ -531,14 +900,25 @@
               </w:rPr>
               <w:t xml:space="preserve">{ </w:t>
             </w:r>
-            <w:r>
-              <w:rPr>
-                <w:sz w:val="20"/>
-                <w:szCs w:val="20"/>
-                <w:lang w:val="en-GB"/>
-              </w:rPr>
-              <w:t>d.budget.details</w:t>
-            </w:r>
+            <w:proofErr w:type="spellStart"/>
+            <w:r>
+              <w:rPr>
+                <w:sz w:val="20"/>
+                <w:szCs w:val="20"/>
+                <w:lang w:val="en-GB"/>
+              </w:rPr>
+              <w:t>d</w:t>
+            </w:r>
+            <w:proofErr w:type="gramEnd"/>
+            <w:r>
+              <w:rPr>
+                <w:sz w:val="20"/>
+                <w:szCs w:val="20"/>
+                <w:lang w:val="en-GB"/>
+              </w:rPr>
+              <w:t>.budget.details</w:t>
+            </w:r>
+            <w:proofErr w:type="spellEnd"/>
             <w:r>
               <w:rPr>
                 <w:sz w:val="20"/>
@@ -563,6 +943,7 @@
               </w:rPr>
               <w:t>].</w:t>
             </w:r>
+            <w:proofErr w:type="spellStart"/>
             <w:r>
               <w:rPr>
                 <w:sz w:val="20"/>
@@ -577,7 +958,16 @@
                 <w:szCs w:val="20"/>
                 <w:lang w:val="en-GB"/>
               </w:rPr>
-              <w:t>:formatN(</w:t>
+              <w:t>:formatN</w:t>
+            </w:r>
+            <w:proofErr w:type="spellEnd"/>
+            <w:r>
+              <w:rPr>
+                <w:sz w:val="20"/>
+                <w:szCs w:val="20"/>
+                <w:lang w:val="en-GB"/>
+              </w:rPr>
+              <w:t>(</w:t>
             </w:r>
             <w:r>
               <w:rPr>
@@ -625,16 +1015,35 @@
                 <w:lang w:val="en-US"/>
               </w:rPr>
               <w:br/>
+            </w:r>
+            <w:proofErr w:type="gramStart"/>
+            <w:r>
+              <w:rPr>
+                <w:sz w:val="20"/>
+                <w:szCs w:val="20"/>
+                <w:lang w:val="en-US"/>
+              </w:rPr>
               <w:t xml:space="preserve">{ </w:t>
             </w:r>
-            <w:r>
-              <w:rPr>
-                <w:sz w:val="20"/>
-                <w:szCs w:val="20"/>
-                <w:lang w:val="en-GB"/>
-              </w:rPr>
-              <w:t>d.budget.details</w:t>
-            </w:r>
+            <w:proofErr w:type="spellStart"/>
+            <w:r>
+              <w:rPr>
+                <w:sz w:val="20"/>
+                <w:szCs w:val="20"/>
+                <w:lang w:val="en-GB"/>
+              </w:rPr>
+              <w:t>d</w:t>
+            </w:r>
+            <w:proofErr w:type="gramEnd"/>
+            <w:r>
+              <w:rPr>
+                <w:sz w:val="20"/>
+                <w:szCs w:val="20"/>
+                <w:lang w:val="en-GB"/>
+              </w:rPr>
+              <w:t>.budget.details</w:t>
+            </w:r>
+            <w:proofErr w:type="spellEnd"/>
             <w:r>
               <w:rPr>
                 <w:sz w:val="20"/>
@@ -659,6 +1068,7 @@
               </w:rPr>
               <w:t>].</w:t>
             </w:r>
+            <w:proofErr w:type="spellStart"/>
             <w:r>
               <w:rPr>
                 <w:sz w:val="20"/>
@@ -673,7 +1083,16 @@
                 <w:szCs w:val="20"/>
                 <w:lang w:val="en-GB"/>
               </w:rPr>
-              <w:t>:formatN(</w:t>
+              <w:t>:formatN</w:t>
+            </w:r>
+            <w:proofErr w:type="spellEnd"/>
+            <w:r>
+              <w:rPr>
+                <w:sz w:val="20"/>
+                <w:szCs w:val="20"/>
+                <w:lang w:val="en-GB"/>
+              </w:rPr>
+              <w:t>(</w:t>
             </w:r>
             <w:r>
               <w:rPr>
@@ -737,8 +1156,9 @@
                 <w:szCs w:val="20"/>
                 <w:lang w:val="en-GB"/>
               </w:rPr>
-              <w:t>TOTAL (IVA no inc</w:t>
-            </w:r>
+              <w:t xml:space="preserve">TOTAL (IVA no </w:t>
+            </w:r>
+            <w:proofErr w:type="spellStart"/>
             <w:r>
               <w:rPr>
                 <w:b/>
@@ -747,7 +1167,7 @@
                 <w:szCs w:val="20"/>
                 <w:lang w:val="en-GB"/>
               </w:rPr>
-              <w:t>l</w:t>
+              <w:t>inc</w:t>
             </w:r>
             <w:r>
               <w:rPr>
@@ -757,7 +1177,28 @@
                 <w:szCs w:val="20"/>
                 <w:lang w:val="en-GB"/>
               </w:rPr>
-              <w:t>òs)</w:t>
+              <w:t>l</w:t>
+            </w:r>
+            <w:r>
+              <w:rPr>
+                <w:b/>
+                <w:bCs/>
+                <w:sz w:val="20"/>
+                <w:szCs w:val="20"/>
+                <w:lang w:val="en-GB"/>
+              </w:rPr>
+              <w:t>òs</w:t>
+            </w:r>
+            <w:proofErr w:type="spellEnd"/>
+            <w:r>
+              <w:rPr>
+                <w:b/>
+                <w:bCs/>
+                <w:sz w:val="20"/>
+                <w:szCs w:val="20"/>
+                <w:lang w:val="en-GB"/>
+              </w:rPr>
+              <w:t>)</w:t>
             </w:r>
           </w:p>
         </w:tc>
@@ -784,6 +1225,7 @@
                 <w:lang w:val="en-US"/>
               </w:rPr>
             </w:pPr>
+            <w:proofErr w:type="gramStart"/>
             <w:r>
               <w:rPr>
                 <w:b/>
@@ -792,17 +1234,62 @@
                 <w:szCs w:val="20"/>
                 <w:lang w:val="en-US"/>
               </w:rPr>
-              <w:t>{ d.total</w:t>
-            </w:r>
+              <w:t xml:space="preserve">{ </w:t>
+            </w:r>
+            <w:proofErr w:type="spellStart"/>
             <w:r>
               <w:rPr>
                 <w:b/>
                 <w:bCs/>
                 <w:sz w:val="20"/>
                 <w:szCs w:val="20"/>
-                <w:lang w:val="en-GB"/>
-              </w:rPr>
-              <w:t>:formatN(</w:t>
+                <w:lang w:val="en-US"/>
+              </w:rPr>
+              <w:t>d</w:t>
+            </w:r>
+            <w:proofErr w:type="gramEnd"/>
+            <w:r>
+              <w:rPr>
+                <w:b/>
+                <w:bCs/>
+                <w:sz w:val="20"/>
+                <w:szCs w:val="20"/>
+                <w:lang w:val="en-US"/>
+              </w:rPr>
+              <w:t>.total</w:t>
+            </w:r>
+            <w:proofErr w:type="spellEnd"/>
+            <w:r>
+              <w:rPr>
+                <w:b/>
+                <w:bCs/>
+                <w:sz w:val="20"/>
+                <w:szCs w:val="20"/>
+                <w:lang w:val="en-GB"/>
+              </w:rPr>
+              <w:t>:</w:t>
+            </w:r>
+            <w:proofErr w:type="spellStart"/>
+            <w:r>
+              <w:rPr>
+                <w:b/>
+                <w:bCs/>
+                <w:sz w:val="20"/>
+                <w:szCs w:val="20"/>
+                <w:lang w:val="en-GB"/>
+              </w:rPr>
+              <w:t>formatN</w:t>
+            </w:r>
+            <w:proofErr w:type="spellEnd"/>
+            <w:r>
+              <w:rPr>
+                <w:b/>
+                <w:bCs/>
+                <w:sz w:val="20"/>
+                <w:szCs w:val="20"/>
+                <w:lang w:val="en-GB"/>
+              </w:rPr>
+              <w:t>(</w:t>
             </w:r>
             <w:r>
               <w:rPr>
@@ -856,7 +1343,7 @@
 </file>
 
 <file path=word/endnotes.xml><?xml version="1.0" encoding="utf-8"?>
-<w:endnotes xmlns:wpc="http://schemas.microsoft.com/office/word/2010/wordprocessingCanvas" xmlns:cx="http://schemas.microsoft.com/office/drawing/2014/chartex" xmlns:cx1="http://schemas.microsoft.com/office/drawing/2015/9/8/chartex" xmlns:cx2="http://schemas.microsoft.com/office/drawing/2015/10/21/chartex" xmlns:cx3="http://schemas.microsoft.com/office/drawing/2016/5/9/chartex" xmlns:cx4="http://schemas.microsoft.com/office/drawing/2016/5/10/chartex" xmlns:cx5="http://schemas.microsoft.com/office/drawing/2016/5/11/chartex" xmlns:cx6="http://schemas.microsoft.com/office/drawing/2016/5/12/chartex" xmlns:cx7="http://schemas.microsoft.com/office/drawing/2016/5/13/chartex" xmlns:cx8="http://schemas.microsoft.com/office/drawing/2016/5/14/chartex" xmlns:mc="http://schemas.openxmlformats.org/markup-compatibility/2006" xmlns:aink="http://schemas.microsoft.com/office/drawing/2016/ink" xmlns:am3d="http://schemas.microsoft.com/office/drawing/2017/model3d" xmlns:o="urn:schemas-microsoft-com:office:office" xmlns:oel="http://schemas.microsoft.com/office/2019/extlst" xmlns:r="http://schemas.openxmlformats.org/officeDocument/2006/relationships" xmlns:m="http://schemas.openxmlformats.org/officeDocument/2006/math" xmlns:v="urn:schemas-microsoft-com:vml" xmlns:wp14="http://schemas.microsoft.com/office/word/2010/wordprocessingDrawing" xmlns:wp="http://schemas.openxmlformats.org/drawingml/2006/wordprocessingDrawing" xmlns:w10="urn:schemas-microsoft-com:office:word" xmlns:w="http://schemas.openxmlformats.org/wordprocessingml/2006/main" xmlns:w14="http://schemas.microsoft.com/office/word/2010/wordml" xmlns:w15="http://schemas.microsoft.com/office/word/2012/wordml" xmlns:w16cex="http://schemas.microsoft.com/office/word/2018/wordml/cex" xmlns:w16cid="http://schemas.microsoft.com/office/word/2016/wordml/cid" xmlns:w16="http://schemas.microsoft.com/office/word/2018/wordml" xmlns:w16du="http://schemas.microsoft.com/office/word/2023/wordml/word16du" xmlns:w16sdtdh="http://schemas.microsoft.com/office/word/2020/wordml/sdtdatahash" xmlns:w16se="http://schemas.microsoft.com/office/word/2015/wordml/symex" xmlns:wpg="http://schemas.microsoft.com/office/word/2010/wordprocessingGroup" xmlns:wpi="http://schemas.microsoft.com/office/word/2010/wordprocessingInk" xmlns:wne="http://schemas.microsoft.com/office/word/2006/wordml" xmlns:wps="http://schemas.microsoft.com/office/word/2010/wordprocessingShape" mc:Ignorable="w14 w15 w16se w16cid w16 w16cex w16sdtdh w16du wp14">
+<w:endnotes xmlns:wpc="http://schemas.microsoft.com/office/word/2010/wordprocessingCanvas" xmlns:cx="http://schemas.microsoft.com/office/drawing/2014/chartex" xmlns:cx1="http://schemas.microsoft.com/office/drawing/2015/9/8/chartex" xmlns:cx2="http://schemas.microsoft.com/office/drawing/2015/10/21/chartex" xmlns:cx3="http://schemas.microsoft.com/office/drawing/2016/5/9/chartex" xmlns:cx4="http://schemas.microsoft.com/office/drawing/2016/5/10/chartex" xmlns:cx5="http://schemas.microsoft.com/office/drawing/2016/5/11/chartex" xmlns:cx6="http://schemas.microsoft.com/office/drawing/2016/5/12/chartex" xmlns:cx7="http://schemas.microsoft.com/office/drawing/2016/5/13/chartex" xmlns:cx8="http://schemas.microsoft.com/office/drawing/2016/5/14/chartex" xmlns:mc="http://schemas.openxmlformats.org/markup-compatibility/2006" xmlns:aink="http://schemas.microsoft.com/office/drawing/2016/ink" xmlns:am3d="http://schemas.microsoft.com/office/drawing/2017/model3d" xmlns:o="urn:schemas-microsoft-com:office:office" xmlns:oel="http://schemas.microsoft.com/office/2019/extlst" xmlns:r="http://schemas.openxmlformats.org/officeDocument/2006/relationships" xmlns:m="http://schemas.openxmlformats.org/officeDocument/2006/math" xmlns:v="urn:schemas-microsoft-com:vml" xmlns:wp14="http://schemas.microsoft.com/office/word/2010/wordprocessingDrawing" xmlns:wp="http://schemas.openxmlformats.org/drawingml/2006/wordprocessingDrawing" xmlns:w10="urn:schemas-microsoft-com:office:word" xmlns:w="http://schemas.openxmlformats.org/wordprocessingml/2006/main" xmlns:w14="http://schemas.microsoft.com/office/word/2010/wordml" xmlns:w15="http://schemas.microsoft.com/office/word/2012/wordml" xmlns:w16cex="http://schemas.microsoft.com/office/word/2018/wordml/cex" xmlns:w16cid="http://schemas.microsoft.com/office/word/2016/wordml/cid" xmlns:w16="http://schemas.microsoft.com/office/word/2018/wordml" xmlns:w16du="http://schemas.microsoft.com/office/word/2023/wordml/word16du" xmlns:w16sdtdh="http://schemas.microsoft.com/office/word/2020/wordml/sdtdatahash" xmlns:w16sdtfl="http://schemas.microsoft.com/office/word/2024/wordml/sdtformatlock" xmlns:w16se="http://schemas.microsoft.com/office/word/2015/wordml/symex" xmlns:wpg="http://schemas.microsoft.com/office/word/2010/wordprocessingGroup" xmlns:wpi="http://schemas.microsoft.com/office/word/2010/wordprocessingInk" xmlns:wne="http://schemas.microsoft.com/office/word/2006/wordml" xmlns:wps="http://schemas.microsoft.com/office/word/2010/wordprocessingShape" mc:Ignorable="w14 w15 w16se w16cid w16 w16cex w16sdtdh w16sdtfl w16du wp14">
   <w:endnote w:type="separator" w:id="-1">
     <w:p>
       <w:pPr>
@@ -881,17 +1368,17 @@
 </file>
 
 <file path=word/footer1.xml><?xml version="1.0" encoding="utf-8"?>
-<w:ftr xmlns:wpc="http://schemas.microsoft.com/office/word/2010/wordprocessingCanvas" xmlns:cx="http://schemas.microsoft.com/office/drawing/2014/chartex" xmlns:cx1="http://schemas.microsoft.com/office/drawing/2015/9/8/chartex" xmlns:cx2="http://schemas.microsoft.com/office/drawing/2015/10/21/chartex" xmlns:cx3="http://schemas.microsoft.com/office/drawing/2016/5/9/chartex" xmlns:cx4="http://schemas.microsoft.com/office/drawing/2016/5/10/chartex" xmlns:cx5="http://schemas.microsoft.com/office/drawing/2016/5/11/chartex" xmlns:cx6="http://schemas.microsoft.com/office/drawing/2016/5/12/chartex" xmlns:cx7="http://schemas.microsoft.com/office/drawing/2016/5/13/chartex" xmlns:cx8="http://schemas.microsoft.com/office/drawing/2016/5/14/chartex" xmlns:mc="http://schemas.openxmlformats.org/markup-compatibility/2006" xmlns:aink="http://schemas.microsoft.com/office/drawing/2016/ink" xmlns:am3d="http://schemas.microsoft.com/office/drawing/2017/model3d" xmlns:o="urn:schemas-microsoft-com:office:office" xmlns:oel="http://schemas.microsoft.com/office/2019/extlst" xmlns:r="http://schemas.openxmlformats.org/officeDocument/2006/relationships" xmlns:m="http://schemas.openxmlformats.org/officeDocument/2006/math" xmlns:v="urn:schemas-microsoft-com:vml" xmlns:wp14="http://schemas.microsoft.com/office/word/2010/wordprocessingDrawing" xmlns:wp="http://schemas.openxmlformats.org/drawingml/2006/wordprocessingDrawing" xmlns:w10="urn:schemas-microsoft-com:office:word" xmlns:w="http://schemas.openxmlformats.org/wordprocessingml/2006/main" xmlns:w14="http://schemas.microsoft.com/office/word/2010/wordml" xmlns:w15="http://schemas.microsoft.com/office/word/2012/wordml" xmlns:w16cex="http://schemas.microsoft.com/office/word/2018/wordml/cex" xmlns:w16cid="http://schemas.microsoft.com/office/word/2016/wordml/cid" xmlns:w16="http://schemas.microsoft.com/office/word/2018/wordml" xmlns:w16du="http://schemas.microsoft.com/office/word/2023/wordml/word16du" xmlns:w16sdtdh="http://schemas.microsoft.com/office/word/2020/wordml/sdtdatahash" xmlns:w16se="http://schemas.microsoft.com/office/word/2015/wordml/symex" xmlns:wpg="http://schemas.microsoft.com/office/word/2010/wordprocessingGroup" xmlns:wpi="http://schemas.microsoft.com/office/word/2010/wordprocessingInk" xmlns:wne="http://schemas.microsoft.com/office/word/2006/wordml" xmlns:wps="http://schemas.microsoft.com/office/word/2010/wordprocessingShape" mc:Ignorable="w14 w15 w16se w16cid w16 w16cex w16sdtdh w16du wp14">
+<w:ftr xmlns:wpc="http://schemas.microsoft.com/office/word/2010/wordprocessingCanvas" xmlns:cx="http://schemas.microsoft.com/office/drawing/2014/chartex" xmlns:cx1="http://schemas.microsoft.com/office/drawing/2015/9/8/chartex" xmlns:cx2="http://schemas.microsoft.com/office/drawing/2015/10/21/chartex" xmlns:cx3="http://schemas.microsoft.com/office/drawing/2016/5/9/chartex" xmlns:cx4="http://schemas.microsoft.com/office/drawing/2016/5/10/chartex" xmlns:cx5="http://schemas.microsoft.com/office/drawing/2016/5/11/chartex" xmlns:cx6="http://schemas.microsoft.com/office/drawing/2016/5/12/chartex" xmlns:cx7="http://schemas.microsoft.com/office/drawing/2016/5/13/chartex" xmlns:cx8="http://schemas.microsoft.com/office/drawing/2016/5/14/chartex" xmlns:mc="http://schemas.openxmlformats.org/markup-compatibility/2006" xmlns:aink="http://schemas.microsoft.com/office/drawing/2016/ink" xmlns:am3d="http://schemas.microsoft.com/office/drawing/2017/model3d" xmlns:o="urn:schemas-microsoft-com:office:office" xmlns:oel="http://schemas.microsoft.com/office/2019/extlst" xmlns:r="http://schemas.openxmlformats.org/officeDocument/2006/relationships" xmlns:m="http://schemas.openxmlformats.org/officeDocument/2006/math" xmlns:v="urn:schemas-microsoft-com:vml" xmlns:wp14="http://schemas.microsoft.com/office/word/2010/wordprocessingDrawing" xmlns:wp="http://schemas.openxmlformats.org/drawingml/2006/wordprocessingDrawing" xmlns:w10="urn:schemas-microsoft-com:office:word" xmlns:w="http://schemas.openxmlformats.org/wordprocessingml/2006/main" xmlns:w14="http://schemas.microsoft.com/office/word/2010/wordml" xmlns:w15="http://schemas.microsoft.com/office/word/2012/wordml" xmlns:w16cex="http://schemas.microsoft.com/office/word/2018/wordml/cex" xmlns:w16cid="http://schemas.microsoft.com/office/word/2016/wordml/cid" xmlns:w16="http://schemas.microsoft.com/office/word/2018/wordml" xmlns:w16du="http://schemas.microsoft.com/office/word/2023/wordml/word16du" xmlns:w16sdtdh="http://schemas.microsoft.com/office/word/2020/wordml/sdtdatahash" xmlns:w16sdtfl="http://schemas.microsoft.com/office/word/2024/wordml/sdtformatlock" xmlns:w16se="http://schemas.microsoft.com/office/word/2015/wordml/symex" xmlns:wpg="http://schemas.microsoft.com/office/word/2010/wordprocessingGroup" xmlns:wpi="http://schemas.microsoft.com/office/word/2010/wordprocessingInk" xmlns:wne="http://schemas.microsoft.com/office/word/2006/wordml" xmlns:wps="http://schemas.microsoft.com/office/word/2010/wordprocessingShape" mc:Ignorable="w14 w15 w16se w16cid w16 w16cex w16sdtdh w16sdtfl w16du wp14">
   <w:p>
     <w:pPr>
-      <w:pStyle w:val="Peu"/>
+      <w:pStyle w:val="Piedepgina"/>
     </w:pPr>
   </w:p>
 </w:ftr>
 </file>
 
 <file path=word/footer2.xml><?xml version="1.0" encoding="utf-8"?>
-<w:ftr xmlns:wpc="http://schemas.microsoft.com/office/word/2010/wordprocessingCanvas" xmlns:cx="http://schemas.microsoft.com/office/drawing/2014/chartex" xmlns:cx1="http://schemas.microsoft.com/office/drawing/2015/9/8/chartex" xmlns:cx2="http://schemas.microsoft.com/office/drawing/2015/10/21/chartex" xmlns:cx3="http://schemas.microsoft.com/office/drawing/2016/5/9/chartex" xmlns:cx4="http://schemas.microsoft.com/office/drawing/2016/5/10/chartex" xmlns:cx5="http://schemas.microsoft.com/office/drawing/2016/5/11/chartex" xmlns:cx6="http://schemas.microsoft.com/office/drawing/2016/5/12/chartex" xmlns:cx7="http://schemas.microsoft.com/office/drawing/2016/5/13/chartex" xmlns:cx8="http://schemas.microsoft.com/office/drawing/2016/5/14/chartex" xmlns:mc="http://schemas.openxmlformats.org/markup-compatibility/2006" xmlns:aink="http://schemas.microsoft.com/office/drawing/2016/ink" xmlns:am3d="http://schemas.microsoft.com/office/drawing/2017/model3d" xmlns:o="urn:schemas-microsoft-com:office:office" xmlns:oel="http://schemas.microsoft.com/office/2019/extlst" xmlns:r="http://schemas.openxmlformats.org/officeDocument/2006/relationships" xmlns:m="http://schemas.openxmlformats.org/officeDocument/2006/math" xmlns:v="urn:schemas-microsoft-com:vml" xmlns:wp14="http://schemas.microsoft.com/office/word/2010/wordprocessingDrawing" xmlns:wp="http://schemas.openxmlformats.org/drawingml/2006/wordprocessingDrawing" xmlns:w10="urn:schemas-microsoft-com:office:word" xmlns:w="http://schemas.openxmlformats.org/wordprocessingml/2006/main" xmlns:w14="http://schemas.microsoft.com/office/word/2010/wordml" xmlns:w15="http://schemas.microsoft.com/office/word/2012/wordml" xmlns:w16cex="http://schemas.microsoft.com/office/word/2018/wordml/cex" xmlns:w16cid="http://schemas.microsoft.com/office/word/2016/wordml/cid" xmlns:w16="http://schemas.microsoft.com/office/word/2018/wordml" xmlns:w16du="http://schemas.microsoft.com/office/word/2023/wordml/word16du" xmlns:w16sdtdh="http://schemas.microsoft.com/office/word/2020/wordml/sdtdatahash" xmlns:w16se="http://schemas.microsoft.com/office/word/2015/wordml/symex" xmlns:wpg="http://schemas.microsoft.com/office/word/2010/wordprocessingGroup" xmlns:wpi="http://schemas.microsoft.com/office/word/2010/wordprocessingInk" xmlns:wne="http://schemas.microsoft.com/office/word/2006/wordml" xmlns:wps="http://schemas.microsoft.com/office/word/2010/wordprocessingShape" mc:Ignorable="w14 w15 w16se w16cid w16 w16cex w16sdtdh w16du wp14">
+<w:ftr xmlns:wpc="http://schemas.microsoft.com/office/word/2010/wordprocessingCanvas" xmlns:cx="http://schemas.microsoft.com/office/drawing/2014/chartex" xmlns:cx1="http://schemas.microsoft.com/office/drawing/2015/9/8/chartex" xmlns:cx2="http://schemas.microsoft.com/office/drawing/2015/10/21/chartex" xmlns:cx3="http://schemas.microsoft.com/office/drawing/2016/5/9/chartex" xmlns:cx4="http://schemas.microsoft.com/office/drawing/2016/5/10/chartex" xmlns:cx5="http://schemas.microsoft.com/office/drawing/2016/5/11/chartex" xmlns:cx6="http://schemas.microsoft.com/office/drawing/2016/5/12/chartex" xmlns:cx7="http://schemas.microsoft.com/office/drawing/2016/5/13/chartex" xmlns:cx8="http://schemas.microsoft.com/office/drawing/2016/5/14/chartex" xmlns:mc="http://schemas.openxmlformats.org/markup-compatibility/2006" xmlns:aink="http://schemas.microsoft.com/office/drawing/2016/ink" xmlns:am3d="http://schemas.microsoft.com/office/drawing/2017/model3d" xmlns:o="urn:schemas-microsoft-com:office:office" xmlns:oel="http://schemas.microsoft.com/office/2019/extlst" xmlns:r="http://schemas.openxmlformats.org/officeDocument/2006/relationships" xmlns:m="http://schemas.openxmlformats.org/officeDocument/2006/math" xmlns:v="urn:schemas-microsoft-com:vml" xmlns:wp14="http://schemas.microsoft.com/office/word/2010/wordprocessingDrawing" xmlns:wp="http://schemas.openxmlformats.org/drawingml/2006/wordprocessingDrawing" xmlns:w10="urn:schemas-microsoft-com:office:word" xmlns:w="http://schemas.openxmlformats.org/wordprocessingml/2006/main" xmlns:w14="http://schemas.microsoft.com/office/word/2010/wordml" xmlns:w15="http://schemas.microsoft.com/office/word/2012/wordml" xmlns:w16cex="http://schemas.microsoft.com/office/word/2018/wordml/cex" xmlns:w16cid="http://schemas.microsoft.com/office/word/2016/wordml/cid" xmlns:w16="http://schemas.microsoft.com/office/word/2018/wordml" xmlns:w16du="http://schemas.microsoft.com/office/word/2023/wordml/word16du" xmlns:w16sdtdh="http://schemas.microsoft.com/office/word/2020/wordml/sdtdatahash" xmlns:w16sdtfl="http://schemas.microsoft.com/office/word/2024/wordml/sdtformatlock" xmlns:w16se="http://schemas.microsoft.com/office/word/2015/wordml/symex" xmlns:wpg="http://schemas.microsoft.com/office/word/2010/wordprocessingGroup" xmlns:wpi="http://schemas.microsoft.com/office/word/2010/wordprocessingInk" xmlns:wne="http://schemas.microsoft.com/office/word/2006/wordml" xmlns:wps="http://schemas.microsoft.com/office/word/2010/wordprocessingShape" mc:Ignorable="w14 w15 w16se w16cid w16 w16cex w16sdtdh w16sdtfl w16du wp14">
   <w:sdt>
     <w:sdtPr>
       <w:id w:val="-695617370"/>
@@ -903,7 +1390,7 @@
     <w:sdtContent>
       <w:p>
         <w:pPr>
-          <w:pStyle w:val="Peu"/>
+          <w:pStyle w:val="Piedepgina"/>
           <w:jc w:val="right"/>
         </w:pPr>
         <w:r>
@@ -998,7 +1485,7 @@
   </w:sdt>
   <w:p>
     <w:pPr>
-      <w:pStyle w:val="Capalera"/>
+      <w:pStyle w:val="Encabezado"/>
     </w:pPr>
     <w:r>
       <w:rPr>
@@ -1009,7 +1496,7 @@
   </w:p>
   <w:p>
     <w:pPr>
-      <w:pStyle w:val="Peu"/>
+      <w:pStyle w:val="Piedepgina"/>
       <w:jc w:val="center"/>
     </w:pPr>
   </w:p>
@@ -1017,17 +1504,17 @@
 </file>
 
 <file path=word/footer3.xml><?xml version="1.0" encoding="utf-8"?>
-<w:ftr xmlns:wpc="http://schemas.microsoft.com/office/word/2010/wordprocessingCanvas" xmlns:cx="http://schemas.microsoft.com/office/drawing/2014/chartex" xmlns:cx1="http://schemas.microsoft.com/office/drawing/2015/9/8/chartex" xmlns:cx2="http://schemas.microsoft.com/office/drawing/2015/10/21/chartex" xmlns:cx3="http://schemas.microsoft.com/office/drawing/2016/5/9/chartex" xmlns:cx4="http://schemas.microsoft.com/office/drawing/2016/5/10/chartex" xmlns:cx5="http://schemas.microsoft.com/office/drawing/2016/5/11/chartex" xmlns:cx6="http://schemas.microsoft.com/office/drawing/2016/5/12/chartex" xmlns:cx7="http://schemas.microsoft.com/office/drawing/2016/5/13/chartex" xmlns:cx8="http://schemas.microsoft.com/office/drawing/2016/5/14/chartex" xmlns:mc="http://schemas.openxmlformats.org/markup-compatibility/2006" xmlns:aink="http://schemas.microsoft.com/office/drawing/2016/ink" xmlns:am3d="http://schemas.microsoft.com/office/drawing/2017/model3d" xmlns:o="urn:schemas-microsoft-com:office:office" xmlns:oel="http://schemas.microsoft.com/office/2019/extlst" xmlns:r="http://schemas.openxmlformats.org/officeDocument/2006/relationships" xmlns:m="http://schemas.openxmlformats.org/officeDocument/2006/math" xmlns:v="urn:schemas-microsoft-com:vml" xmlns:wp14="http://schemas.microsoft.com/office/word/2010/wordprocessingDrawing" xmlns:wp="http://schemas.openxmlformats.org/drawingml/2006/wordprocessingDrawing" xmlns:w10="urn:schemas-microsoft-com:office:word" xmlns:w="http://schemas.openxmlformats.org/wordprocessingml/2006/main" xmlns:w14="http://schemas.microsoft.com/office/word/2010/wordml" xmlns:w15="http://schemas.microsoft.com/office/word/2012/wordml" xmlns:w16cex="http://schemas.microsoft.com/office/word/2018/wordml/cex" xmlns:w16cid="http://schemas.microsoft.com/office/word/2016/wordml/cid" xmlns:w16="http://schemas.microsoft.com/office/word/2018/wordml" xmlns:w16du="http://schemas.microsoft.com/office/word/2023/wordml/word16du" xmlns:w16sdtdh="http://schemas.microsoft.com/office/word/2020/wordml/sdtdatahash" xmlns:w16se="http://schemas.microsoft.com/office/word/2015/wordml/symex" xmlns:wpg="http://schemas.microsoft.com/office/word/2010/wordprocessingGroup" xmlns:wpi="http://schemas.microsoft.com/office/word/2010/wordprocessingInk" xmlns:wne="http://schemas.microsoft.com/office/word/2006/wordml" xmlns:wps="http://schemas.microsoft.com/office/word/2010/wordprocessingShape" mc:Ignorable="w14 w15 w16se w16cid w16 w16cex w16sdtdh w16du wp14">
+<w:ftr xmlns:wpc="http://schemas.microsoft.com/office/word/2010/wordprocessingCanvas" xmlns:cx="http://schemas.microsoft.com/office/drawing/2014/chartex" xmlns:cx1="http://schemas.microsoft.com/office/drawing/2015/9/8/chartex" xmlns:cx2="http://schemas.microsoft.com/office/drawing/2015/10/21/chartex" xmlns:cx3="http://schemas.microsoft.com/office/drawing/2016/5/9/chartex" xmlns:cx4="http://schemas.microsoft.com/office/drawing/2016/5/10/chartex" xmlns:cx5="http://schemas.microsoft.com/office/drawing/2016/5/11/chartex" xmlns:cx6="http://schemas.microsoft.com/office/drawing/2016/5/12/chartex" xmlns:cx7="http://schemas.microsoft.com/office/drawing/2016/5/13/chartex" xmlns:cx8="http://schemas.microsoft.com/office/drawing/2016/5/14/chartex" xmlns:mc="http://schemas.openxmlformats.org/markup-compatibility/2006" xmlns:aink="http://schemas.microsoft.com/office/drawing/2016/ink" xmlns:am3d="http://schemas.microsoft.com/office/drawing/2017/model3d" xmlns:o="urn:schemas-microsoft-com:office:office" xmlns:oel="http://schemas.microsoft.com/office/2019/extlst" xmlns:r="http://schemas.openxmlformats.org/officeDocument/2006/relationships" xmlns:m="http://schemas.openxmlformats.org/officeDocument/2006/math" xmlns:v="urn:schemas-microsoft-com:vml" xmlns:wp14="http://schemas.microsoft.com/office/word/2010/wordprocessingDrawing" xmlns:wp="http://schemas.openxmlformats.org/drawingml/2006/wordprocessingDrawing" xmlns:w10="urn:schemas-microsoft-com:office:word" xmlns:w="http://schemas.openxmlformats.org/wordprocessingml/2006/main" xmlns:w14="http://schemas.microsoft.com/office/word/2010/wordml" xmlns:w15="http://schemas.microsoft.com/office/word/2012/wordml" xmlns:w16cex="http://schemas.microsoft.com/office/word/2018/wordml/cex" xmlns:w16cid="http://schemas.microsoft.com/office/word/2016/wordml/cid" xmlns:w16="http://schemas.microsoft.com/office/word/2018/wordml" xmlns:w16du="http://schemas.microsoft.com/office/word/2023/wordml/word16du" xmlns:w16sdtdh="http://schemas.microsoft.com/office/word/2020/wordml/sdtdatahash" xmlns:w16sdtfl="http://schemas.microsoft.com/office/word/2024/wordml/sdtformatlock" xmlns:w16se="http://schemas.microsoft.com/office/word/2015/wordml/symex" xmlns:wpg="http://schemas.microsoft.com/office/word/2010/wordprocessingGroup" xmlns:wpi="http://schemas.microsoft.com/office/word/2010/wordprocessingInk" xmlns:wne="http://schemas.microsoft.com/office/word/2006/wordml" xmlns:wps="http://schemas.microsoft.com/office/word/2010/wordprocessingShape" mc:Ignorable="w14 w15 w16se w16cid w16 w16cex w16sdtdh w16sdtfl w16du wp14">
   <w:p>
     <w:pPr>
-      <w:pStyle w:val="Peu"/>
+      <w:pStyle w:val="Piedepgina"/>
     </w:pPr>
   </w:p>
 </w:ftr>
 </file>
 
 <file path=word/footnotes.xml><?xml version="1.0" encoding="utf-8"?>
-<w:footnotes xmlns:wpc="http://schemas.microsoft.com/office/word/2010/wordprocessingCanvas" xmlns:cx="http://schemas.microsoft.com/office/drawing/2014/chartex" xmlns:cx1="http://schemas.microsoft.com/office/drawing/2015/9/8/chartex" xmlns:cx2="http://schemas.microsoft.com/office/drawing/2015/10/21/chartex" xmlns:cx3="http://schemas.microsoft.com/office/drawing/2016/5/9/chartex" xmlns:cx4="http://schemas.microsoft.com/office/drawing/2016/5/10/chartex" xmlns:cx5="http://schemas.microsoft.com/office/drawing/2016/5/11/chartex" xmlns:cx6="http://schemas.microsoft.com/office/drawing/2016/5/12/chartex" xmlns:cx7="http://schemas.microsoft.com/office/drawing/2016/5/13/chartex" xmlns:cx8="http://schemas.microsoft.com/office/drawing/2016/5/14/chartex" xmlns:mc="http://schemas.openxmlformats.org/markup-compatibility/2006" xmlns:aink="http://schemas.microsoft.com/office/drawing/2016/ink" xmlns:am3d="http://schemas.microsoft.com/office/drawing/2017/model3d" xmlns:o="urn:schemas-microsoft-com:office:office" xmlns:oel="http://schemas.microsoft.com/office/2019/extlst" xmlns:r="http://schemas.openxmlformats.org/officeDocument/2006/relationships" xmlns:m="http://schemas.openxmlformats.org/officeDocument/2006/math" xmlns:v="urn:schemas-microsoft-com:vml" xmlns:wp14="http://schemas.microsoft.com/office/word/2010/wordprocessingDrawing" xmlns:wp="http://schemas.openxmlformats.org/drawingml/2006/wordprocessingDrawing" xmlns:w10="urn:schemas-microsoft-com:office:word" xmlns:w="http://schemas.openxmlformats.org/wordprocessingml/2006/main" xmlns:w14="http://schemas.microsoft.com/office/word/2010/wordml" xmlns:w15="http://schemas.microsoft.com/office/word/2012/wordml" xmlns:w16cex="http://schemas.microsoft.com/office/word/2018/wordml/cex" xmlns:w16cid="http://schemas.microsoft.com/office/word/2016/wordml/cid" xmlns:w16="http://schemas.microsoft.com/office/word/2018/wordml" xmlns:w16du="http://schemas.microsoft.com/office/word/2023/wordml/word16du" xmlns:w16sdtdh="http://schemas.microsoft.com/office/word/2020/wordml/sdtdatahash" xmlns:w16se="http://schemas.microsoft.com/office/word/2015/wordml/symex" xmlns:wpg="http://schemas.microsoft.com/office/word/2010/wordprocessingGroup" xmlns:wpi="http://schemas.microsoft.com/office/word/2010/wordprocessingInk" xmlns:wne="http://schemas.microsoft.com/office/word/2006/wordml" xmlns:wps="http://schemas.microsoft.com/office/word/2010/wordprocessingShape" mc:Ignorable="w14 w15 w16se w16cid w16 w16cex w16sdtdh w16du wp14">
+<w:footnotes xmlns:wpc="http://schemas.microsoft.com/office/word/2010/wordprocessingCanvas" xmlns:cx="http://schemas.microsoft.com/office/drawing/2014/chartex" xmlns:cx1="http://schemas.microsoft.com/office/drawing/2015/9/8/chartex" xmlns:cx2="http://schemas.microsoft.com/office/drawing/2015/10/21/chartex" xmlns:cx3="http://schemas.microsoft.com/office/drawing/2016/5/9/chartex" xmlns:cx4="http://schemas.microsoft.com/office/drawing/2016/5/10/chartex" xmlns:cx5="http://schemas.microsoft.com/office/drawing/2016/5/11/chartex" xmlns:cx6="http://schemas.microsoft.com/office/drawing/2016/5/12/chartex" xmlns:cx7="http://schemas.microsoft.com/office/drawing/2016/5/13/chartex" xmlns:cx8="http://schemas.microsoft.com/office/drawing/2016/5/14/chartex" xmlns:mc="http://schemas.openxmlformats.org/markup-compatibility/2006" xmlns:aink="http://schemas.microsoft.com/office/drawing/2016/ink" xmlns:am3d="http://schemas.microsoft.com/office/drawing/2017/model3d" xmlns:o="urn:schemas-microsoft-com:office:office" xmlns:oel="http://schemas.microsoft.com/office/2019/extlst" xmlns:r="http://schemas.openxmlformats.org/officeDocument/2006/relationships" xmlns:m="http://schemas.openxmlformats.org/officeDocument/2006/math" xmlns:v="urn:schemas-microsoft-com:vml" xmlns:wp14="http://schemas.microsoft.com/office/word/2010/wordprocessingDrawing" xmlns:wp="http://schemas.openxmlformats.org/drawingml/2006/wordprocessingDrawing" xmlns:w10="urn:schemas-microsoft-com:office:word" xmlns:w="http://schemas.openxmlformats.org/wordprocessingml/2006/main" xmlns:w14="http://schemas.microsoft.com/office/word/2010/wordml" xmlns:w15="http://schemas.microsoft.com/office/word/2012/wordml" xmlns:w16cex="http://schemas.microsoft.com/office/word/2018/wordml/cex" xmlns:w16cid="http://schemas.microsoft.com/office/word/2016/wordml/cid" xmlns:w16="http://schemas.microsoft.com/office/word/2018/wordml" xmlns:w16du="http://schemas.microsoft.com/office/word/2023/wordml/word16du" xmlns:w16sdtdh="http://schemas.microsoft.com/office/word/2020/wordml/sdtdatahash" xmlns:w16sdtfl="http://schemas.microsoft.com/office/word/2024/wordml/sdtformatlock" xmlns:w16se="http://schemas.microsoft.com/office/word/2015/wordml/symex" xmlns:wpg="http://schemas.microsoft.com/office/word/2010/wordprocessingGroup" xmlns:wpi="http://schemas.microsoft.com/office/word/2010/wordprocessingInk" xmlns:wne="http://schemas.microsoft.com/office/word/2006/wordml" xmlns:wps="http://schemas.microsoft.com/office/word/2010/wordprocessingShape" mc:Ignorable="w14 w15 w16se w16cid w16 w16cex w16sdtdh w16sdtfl w16du wp14">
   <w:footnote w:type="separator" w:id="-1">
     <w:p>
       <w:pPr>
@@ -1052,10 +1539,10 @@
 </file>
 
 <file path=word/header1.xml><?xml version="1.0" encoding="utf-8"?>
-<w:hdr xmlns:wpc="http://schemas.microsoft.com/office/word/2010/wordprocessingCanvas" xmlns:cx="http://schemas.microsoft.com/office/drawing/2014/chartex" xmlns:cx1="http://schemas.microsoft.com/office/drawing/2015/9/8/chartex" xmlns:cx2="http://schemas.microsoft.com/office/drawing/2015/10/21/chartex" xmlns:cx3="http://schemas.microsoft.com/office/drawing/2016/5/9/chartex" xmlns:cx4="http://schemas.microsoft.com/office/drawing/2016/5/10/chartex" xmlns:cx5="http://schemas.microsoft.com/office/drawing/2016/5/11/chartex" xmlns:cx6="http://schemas.microsoft.com/office/drawing/2016/5/12/chartex" xmlns:cx7="http://schemas.microsoft.com/office/drawing/2016/5/13/chartex" xmlns:cx8="http://schemas.microsoft.com/office/drawing/2016/5/14/chartex" xmlns:mc="http://schemas.openxmlformats.org/markup-compatibility/2006" xmlns:aink="http://schemas.microsoft.com/office/drawing/2016/ink" xmlns:am3d="http://schemas.microsoft.com/office/drawing/2017/model3d" xmlns:o="urn:schemas-microsoft-com:office:office" xmlns:oel="http://schemas.microsoft.com/office/2019/extlst" xmlns:r="http://schemas.openxmlformats.org/officeDocument/2006/relationships" xmlns:m="http://schemas.openxmlformats.org/officeDocument/2006/math" xmlns:v="urn:schemas-microsoft-com:vml" xmlns:wp14="http://schemas.microsoft.com/office/word/2010/wordprocessingDrawing" xmlns:wp="http://schemas.openxmlformats.org/drawingml/2006/wordprocessingDrawing" xmlns:w10="urn:schemas-microsoft-com:office:word" xmlns:w="http://schemas.openxmlformats.org/wordprocessingml/2006/main" xmlns:w14="http://schemas.microsoft.com/office/word/2010/wordml" xmlns:w15="http://schemas.microsoft.com/office/word/2012/wordml" xmlns:w16cex="http://schemas.microsoft.com/office/word/2018/wordml/cex" xmlns:w16cid="http://schemas.microsoft.com/office/word/2016/wordml/cid" xmlns:w16="http://schemas.microsoft.com/office/word/2018/wordml" xmlns:w16du="http://schemas.microsoft.com/office/word/2023/wordml/word16du" xmlns:w16sdtdh="http://schemas.microsoft.com/office/word/2020/wordml/sdtdatahash" xmlns:w16se="http://schemas.microsoft.com/office/word/2015/wordml/symex" xmlns:wpg="http://schemas.microsoft.com/office/word/2010/wordprocessingGroup" xmlns:wpi="http://schemas.microsoft.com/office/word/2010/wordprocessingInk" xmlns:wne="http://schemas.microsoft.com/office/word/2006/wordml" xmlns:wps="http://schemas.microsoft.com/office/word/2010/wordprocessingShape" mc:Ignorable="w14 w15 w16se w16cid w16 w16cex w16sdtdh w16du wp14">
+<w:hdr xmlns:wpc="http://schemas.microsoft.com/office/word/2010/wordprocessingCanvas" xmlns:cx="http://schemas.microsoft.com/office/drawing/2014/chartex" xmlns:cx1="http://schemas.microsoft.com/office/drawing/2015/9/8/chartex" xmlns:cx2="http://schemas.microsoft.com/office/drawing/2015/10/21/chartex" xmlns:cx3="http://schemas.microsoft.com/office/drawing/2016/5/9/chartex" xmlns:cx4="http://schemas.microsoft.com/office/drawing/2016/5/10/chartex" xmlns:cx5="http://schemas.microsoft.com/office/drawing/2016/5/11/chartex" xmlns:cx6="http://schemas.microsoft.com/office/drawing/2016/5/12/chartex" xmlns:cx7="http://schemas.microsoft.com/office/drawing/2016/5/13/chartex" xmlns:cx8="http://schemas.microsoft.com/office/drawing/2016/5/14/chartex" xmlns:mc="http://schemas.openxmlformats.org/markup-compatibility/2006" xmlns:aink="http://schemas.microsoft.com/office/drawing/2016/ink" xmlns:am3d="http://schemas.microsoft.com/office/drawing/2017/model3d" xmlns:o="urn:schemas-microsoft-com:office:office" xmlns:oel="http://schemas.microsoft.com/office/2019/extlst" xmlns:r="http://schemas.openxmlformats.org/officeDocument/2006/relationships" xmlns:m="http://schemas.openxmlformats.org/officeDocument/2006/math" xmlns:v="urn:schemas-microsoft-com:vml" xmlns:wp14="http://schemas.microsoft.com/office/word/2010/wordprocessingDrawing" xmlns:wp="http://schemas.openxmlformats.org/drawingml/2006/wordprocessingDrawing" xmlns:w10="urn:schemas-microsoft-com:office:word" xmlns:w="http://schemas.openxmlformats.org/wordprocessingml/2006/main" xmlns:w14="http://schemas.microsoft.com/office/word/2010/wordml" xmlns:w15="http://schemas.microsoft.com/office/word/2012/wordml" xmlns:w16cex="http://schemas.microsoft.com/office/word/2018/wordml/cex" xmlns:w16cid="http://schemas.microsoft.com/office/word/2016/wordml/cid" xmlns:w16="http://schemas.microsoft.com/office/word/2018/wordml" xmlns:w16du="http://schemas.microsoft.com/office/word/2023/wordml/word16du" xmlns:w16sdtdh="http://schemas.microsoft.com/office/word/2020/wordml/sdtdatahash" xmlns:w16sdtfl="http://schemas.microsoft.com/office/word/2024/wordml/sdtformatlock" xmlns:w16se="http://schemas.microsoft.com/office/word/2015/wordml/symex" xmlns:wpg="http://schemas.microsoft.com/office/word/2010/wordprocessingGroup" xmlns:wpi="http://schemas.microsoft.com/office/word/2010/wordprocessingInk" xmlns:wne="http://schemas.microsoft.com/office/word/2006/wordml" xmlns:wps="http://schemas.microsoft.com/office/word/2010/wordprocessingShape" mc:Ignorable="w14 w15 w16se w16cid w16 w16cex w16sdtdh w16sdtfl w16du wp14">
   <w:p>
     <w:pPr>
-      <w:pStyle w:val="Capalera"/>
+      <w:pStyle w:val="Encabezado"/>
     </w:pPr>
     <w:r>
       <w:rPr>
@@ -1092,10 +1579,10 @@
 </file>
 
 <file path=word/header2.xml><?xml version="1.0" encoding="utf-8"?>
-<w:hdr xmlns:wpc="http://schemas.microsoft.com/office/word/2010/wordprocessingCanvas" xmlns:cx="http://schemas.microsoft.com/office/drawing/2014/chartex" xmlns:cx1="http://schemas.microsoft.com/office/drawing/2015/9/8/chartex" xmlns:cx2="http://schemas.microsoft.com/office/drawing/2015/10/21/chartex" xmlns:cx3="http://schemas.microsoft.com/office/drawing/2016/5/9/chartex" xmlns:cx4="http://schemas.microsoft.com/office/drawing/2016/5/10/chartex" xmlns:cx5="http://schemas.microsoft.com/office/drawing/2016/5/11/chartex" xmlns:cx6="http://schemas.microsoft.com/office/drawing/2016/5/12/chartex" xmlns:cx7="http://schemas.microsoft.com/office/drawing/2016/5/13/chartex" xmlns:cx8="http://schemas.microsoft.com/office/drawing/2016/5/14/chartex" xmlns:mc="http://schemas.openxmlformats.org/markup-compatibility/2006" xmlns:aink="http://schemas.microsoft.com/office/drawing/2016/ink" xmlns:am3d="http://schemas.microsoft.com/office/drawing/2017/model3d" xmlns:o="urn:schemas-microsoft-com:office:office" xmlns:oel="http://schemas.microsoft.com/office/2019/extlst" xmlns:r="http://schemas.openxmlformats.org/officeDocument/2006/relationships" xmlns:m="http://schemas.openxmlformats.org/officeDocument/2006/math" xmlns:v="urn:schemas-microsoft-com:vml" xmlns:wp14="http://schemas.microsoft.com/office/word/2010/wordprocessingDrawing" xmlns:wp="http://schemas.openxmlformats.org/drawingml/2006/wordprocessingDrawing" xmlns:w10="urn:schemas-microsoft-com:office:word" xmlns:w="http://schemas.openxmlformats.org/wordprocessingml/2006/main" xmlns:w14="http://schemas.microsoft.com/office/word/2010/wordml" xmlns:w15="http://schemas.microsoft.com/office/word/2012/wordml" xmlns:w16cex="http://schemas.microsoft.com/office/word/2018/wordml/cex" xmlns:w16cid="http://schemas.microsoft.com/office/word/2016/wordml/cid" xmlns:w16="http://schemas.microsoft.com/office/word/2018/wordml" xmlns:w16du="http://schemas.microsoft.com/office/word/2023/wordml/word16du" xmlns:w16sdtdh="http://schemas.microsoft.com/office/word/2020/wordml/sdtdatahash" xmlns:w16se="http://schemas.microsoft.com/office/word/2015/wordml/symex" xmlns:wpg="http://schemas.microsoft.com/office/word/2010/wordprocessingGroup" xmlns:wpi="http://schemas.microsoft.com/office/word/2010/wordprocessingInk" xmlns:wne="http://schemas.microsoft.com/office/word/2006/wordml" xmlns:wps="http://schemas.microsoft.com/office/word/2010/wordprocessingShape" mc:Ignorable="w14 w15 w16se w16cid w16 w16cex w16sdtdh w16du wp14">
+<w:hdr xmlns:wpc="http://schemas.microsoft.com/office/word/2010/wordprocessingCanvas" xmlns:cx="http://schemas.microsoft.com/office/drawing/2014/chartex" xmlns:cx1="http://schemas.microsoft.com/office/drawing/2015/9/8/chartex" xmlns:cx2="http://schemas.microsoft.com/office/drawing/2015/10/21/chartex" xmlns:cx3="http://schemas.microsoft.com/office/drawing/2016/5/9/chartex" xmlns:cx4="http://schemas.microsoft.com/office/drawing/2016/5/10/chartex" xmlns:cx5="http://schemas.microsoft.com/office/drawing/2016/5/11/chartex" xmlns:cx6="http://schemas.microsoft.com/office/drawing/2016/5/12/chartex" xmlns:cx7="http://schemas.microsoft.com/office/drawing/2016/5/13/chartex" xmlns:cx8="http://schemas.microsoft.com/office/drawing/2016/5/14/chartex" xmlns:mc="http://schemas.openxmlformats.org/markup-compatibility/2006" xmlns:aink="http://schemas.microsoft.com/office/drawing/2016/ink" xmlns:am3d="http://schemas.microsoft.com/office/drawing/2017/model3d" xmlns:o="urn:schemas-microsoft-com:office:office" xmlns:oel="http://schemas.microsoft.com/office/2019/extlst" xmlns:r="http://schemas.openxmlformats.org/officeDocument/2006/relationships" xmlns:m="http://schemas.openxmlformats.org/officeDocument/2006/math" xmlns:v="urn:schemas-microsoft-com:vml" xmlns:wp14="http://schemas.microsoft.com/office/word/2010/wordprocessingDrawing" xmlns:wp="http://schemas.openxmlformats.org/drawingml/2006/wordprocessingDrawing" xmlns:w10="urn:schemas-microsoft-com:office:word" xmlns:w="http://schemas.openxmlformats.org/wordprocessingml/2006/main" xmlns:w14="http://schemas.microsoft.com/office/word/2010/wordml" xmlns:w15="http://schemas.microsoft.com/office/word/2012/wordml" xmlns:w16cex="http://schemas.microsoft.com/office/word/2018/wordml/cex" xmlns:w16cid="http://schemas.microsoft.com/office/word/2016/wordml/cid" xmlns:w16="http://schemas.microsoft.com/office/word/2018/wordml" xmlns:w16du="http://schemas.microsoft.com/office/word/2023/wordml/word16du" xmlns:w16sdtdh="http://schemas.microsoft.com/office/word/2020/wordml/sdtdatahash" xmlns:w16sdtfl="http://schemas.microsoft.com/office/word/2024/wordml/sdtformatlock" xmlns:w16se="http://schemas.microsoft.com/office/word/2015/wordml/symex" xmlns:wpg="http://schemas.microsoft.com/office/word/2010/wordprocessingGroup" xmlns:wpi="http://schemas.microsoft.com/office/word/2010/wordprocessingInk" xmlns:wne="http://schemas.microsoft.com/office/word/2006/wordml" xmlns:wps="http://schemas.microsoft.com/office/word/2010/wordprocessingShape" mc:Ignorable="w14 w15 w16se w16cid w16 w16cex w16sdtdh w16sdtfl w16du wp14">
   <w:p>
     <w:pPr>
-      <w:pStyle w:val="Capalera"/>
+      <w:pStyle w:val="Encabezado"/>
       <w:tabs>
         <w:tab w:val="clear" w:pos="4252"/>
         <w:tab w:val="clear" w:pos="8504"/>
@@ -1359,7 +1846,7 @@
         </w:tcPr>
         <w:p>
           <w:pPr>
-            <w:pStyle w:val="Capalera"/>
+            <w:pStyle w:val="Encabezado"/>
             <w:jc w:val="center"/>
             <w:rPr>
               <w:rFonts w:ascii="Arial" w:hAnsi="Arial" w:cs="Arial"/>
@@ -1395,7 +1882,7 @@
         </w:tcPr>
         <w:p>
           <w:pPr>
-            <w:pStyle w:val="Capalera"/>
+            <w:pStyle w:val="Encabezado"/>
             <w:jc w:val="center"/>
             <w:rPr>
               <w:rFonts w:ascii="Arial" w:hAnsi="Arial" w:cs="Arial"/>
@@ -1435,7 +1922,7 @@
         </w:tcPr>
         <w:p>
           <w:pPr>
-            <w:pStyle w:val="Capalera"/>
+            <w:pStyle w:val="Encabezado"/>
             <w:jc w:val="center"/>
             <w:rPr>
               <w:sz w:val="20"/>
@@ -1447,7 +1934,23 @@
               <w:sz w:val="20"/>
               <w:szCs w:val="20"/>
             </w:rPr>
-            <w:t>{ d.budget.number }</w:t>
+            <w:t xml:space="preserve">{ </w:t>
+          </w:r>
+          <w:proofErr w:type="spellStart"/>
+          <w:r>
+            <w:rPr>
+              <w:sz w:val="20"/>
+              <w:szCs w:val="20"/>
+            </w:rPr>
+            <w:t>d.budget.number</w:t>
+          </w:r>
+          <w:proofErr w:type="spellEnd"/>
+          <w:r>
+            <w:rPr>
+              <w:sz w:val="20"/>
+              <w:szCs w:val="20"/>
+            </w:rPr>
+            <w:t xml:space="preserve"> }</w:t>
           </w:r>
         </w:p>
       </w:tc>
@@ -1464,7 +1967,7 @@
         </w:tcPr>
         <w:p>
           <w:pPr>
-            <w:pStyle w:val="Capalera"/>
+            <w:pStyle w:val="Encabezado"/>
             <w:jc w:val="center"/>
             <w:rPr>
               <w:sz w:val="20"/>
@@ -1472,13 +1975,41 @@
               <w:lang w:val="en-US"/>
             </w:rPr>
           </w:pPr>
+          <w:proofErr w:type="gramStart"/>
           <w:r>
             <w:rPr>
               <w:sz w:val="20"/>
               <w:szCs w:val="20"/>
               <w:lang w:val="en-US"/>
             </w:rPr>
-            <w:t>{ d.budget.date:formatD(DD/MM/YYYY) }</w:t>
+            <w:t xml:space="preserve">{ </w:t>
+          </w:r>
+          <w:proofErr w:type="spellStart"/>
+          <w:r>
+            <w:rPr>
+              <w:sz w:val="20"/>
+              <w:szCs w:val="20"/>
+              <w:lang w:val="en-US"/>
+            </w:rPr>
+            <w:t>d</w:t>
+          </w:r>
+          <w:proofErr w:type="gramEnd"/>
+          <w:r>
+            <w:rPr>
+              <w:sz w:val="20"/>
+              <w:szCs w:val="20"/>
+              <w:lang w:val="en-US"/>
+            </w:rPr>
+            <w:t>.budget.date:formatD</w:t>
+          </w:r>
+          <w:proofErr w:type="spellEnd"/>
+          <w:r>
+            <w:rPr>
+              <w:sz w:val="20"/>
+              <w:szCs w:val="20"/>
+              <w:lang w:val="en-US"/>
+            </w:rPr>
+            <w:t>(DD/MM/YYYY) }</w:t>
           </w:r>
         </w:p>
       </w:tc>
@@ -1486,7 +2017,7 @@
   </w:tbl>
   <w:p>
     <w:pPr>
-      <w:pStyle w:val="Capalera"/>
+      <w:pStyle w:val="Encabezado"/>
       <w:rPr>
         <w:lang w:val="en-US"/>
       </w:rPr>
@@ -1494,7 +2025,7 @@
   </w:p>
   <w:p>
     <w:pPr>
-      <w:pStyle w:val="Capalera"/>
+      <w:pStyle w:val="Encabezado"/>
       <w:rPr>
         <w:lang w:val="en-US"/>
       </w:rPr>
@@ -1568,11 +2099,35 @@
                               <w:b/>
                               <w:bCs/>
                             </w:rPr>
-                            <w:t>{ d.customer.taxName }</w:t>
+                            <w:t xml:space="preserve">{ </w:t>
+                          </w:r>
+                          <w:proofErr w:type="spellStart"/>
+                          <w:r>
+                            <w:rPr>
+                              <w:b/>
+                              <w:bCs/>
+                            </w:rPr>
+                            <w:t>d.customer.taxName</w:t>
+                          </w:r>
+                          <w:proofErr w:type="spellEnd"/>
+                          <w:r>
+                            <w:rPr>
+                              <w:b/>
+                              <w:bCs/>
+                            </w:rPr>
+                            <w:t xml:space="preserve"> }</w:t>
                           </w:r>
                           <w:r>
                             <w:br/>
-                            <w:t>{ d.customer.comercialName }</w:t>
+                            <w:t xml:space="preserve">{ </w:t>
+                          </w:r>
+                          <w:proofErr w:type="spellStart"/>
+                          <w:r>
+                            <w:t>d.customer.comercialName</w:t>
+                          </w:r>
+                          <w:proofErr w:type="spellEnd"/>
+                          <w:r>
+                            <w:t xml:space="preserve"> }</w:t>
                           </w:r>
                           <w:r>
                             <w:br/>
@@ -1580,11 +2135,24 @@
                           <w:r>
                             <w:t xml:space="preserve">{ </w:t>
                           </w:r>
+                          <w:proofErr w:type="spellStart"/>
                           <w:r>
                             <w:t>d.customer.</w:t>
                           </w:r>
                           <w:r>
-                            <w:t>address[0].address }</w:t>
+                            <w:t>address</w:t>
+                          </w:r>
+                          <w:proofErr w:type="spellEnd"/>
+                          <w:r>
+                            <w:t>[0].</w:t>
+                          </w:r>
+                          <w:proofErr w:type="spellStart"/>
+                          <w:r>
+                            <w:t>address</w:t>
+                          </w:r>
+                          <w:proofErr w:type="spellEnd"/>
+                          <w:r>
+                            <w:t xml:space="preserve"> }</w:t>
                           </w:r>
                           <w:r>
                             <w:br/>
@@ -1592,11 +2160,24 @@
                           <w:r>
                             <w:t xml:space="preserve">{ </w:t>
                           </w:r>
+                          <w:proofErr w:type="spellStart"/>
                           <w:r>
                             <w:t>d.customer.</w:t>
                           </w:r>
                           <w:r>
-                            <w:t xml:space="preserve">address[0].postalCode } </w:t>
+                            <w:t>address</w:t>
+                          </w:r>
+                          <w:proofErr w:type="spellEnd"/>
+                          <w:r>
+                            <w:t>[0].</w:t>
+                          </w:r>
+                          <w:proofErr w:type="spellStart"/>
+                          <w:r>
+                            <w:t>postalCode</w:t>
+                          </w:r>
+                          <w:proofErr w:type="spellEnd"/>
+                          <w:r>
+                            <w:t xml:space="preserve"> } </w:t>
                           </w:r>
                           <w:r>
                             <w:t xml:space="preserve">– </w:t>
@@ -1604,11 +2185,24 @@
                           <w:r>
                             <w:t xml:space="preserve">{ </w:t>
                           </w:r>
+                          <w:proofErr w:type="spellStart"/>
                           <w:r>
                             <w:t>d.customer.</w:t>
                           </w:r>
                           <w:r>
-                            <w:t xml:space="preserve">address[0].city } </w:t>
+                            <w:t>address</w:t>
+                          </w:r>
+                          <w:proofErr w:type="spellEnd"/>
+                          <w:r>
+                            <w:t>[0].</w:t>
+                          </w:r>
+                          <w:proofErr w:type="spellStart"/>
+                          <w:r>
+                            <w:t>city</w:t>
+                          </w:r>
+                          <w:proofErr w:type="spellEnd"/>
+                          <w:r>
+                            <w:t xml:space="preserve"> } </w:t>
                           </w:r>
                           <w:r>
                             <w:t>(</w:t>
@@ -1616,11 +2210,24 @@
                           <w:r>
                             <w:t>{</w:t>
                           </w:r>
+                          <w:proofErr w:type="spellStart"/>
                           <w:r>
                             <w:t>d.customer.</w:t>
                           </w:r>
                           <w:r>
-                            <w:t>address[0].region }</w:t>
+                            <w:t>address</w:t>
+                          </w:r>
+                          <w:proofErr w:type="spellEnd"/>
+                          <w:r>
+                            <w:t>[0].</w:t>
+                          </w:r>
+                          <w:proofErr w:type="spellStart"/>
+                          <w:r>
+                            <w:t>region</w:t>
+                          </w:r>
+                          <w:proofErr w:type="spellEnd"/>
+                          <w:r>
+                            <w:t xml:space="preserve"> }</w:t>
                           </w:r>
                           <w:r>
                             <w:t>)</w:t>
@@ -1869,6 +2476,7 @@
                               <w:right w:val="single" w:sz="4" w:space="4" w:color="auto"/>
                             </w:pBdr>
                           </w:pPr>
+                          <w:proofErr w:type="spellStart"/>
                           <w:r>
                             <w:rPr>
                               <w:b/>
@@ -1876,31 +2484,93 @@
                               <w:sz w:val="24"/>
                               <w:szCs w:val="24"/>
                             </w:rPr>
-                            <w:t>Tècniques de Mecanització del Ges S.L.</w:t>
+                            <w:t>Tècniques</w:t>
+                          </w:r>
+                          <w:proofErr w:type="spellEnd"/>
+                          <w:r>
+                            <w:rPr>
+                              <w:b/>
+                              <w:bCs/>
+                              <w:sz w:val="24"/>
+                              <w:szCs w:val="24"/>
+                            </w:rPr>
+                            <w:t xml:space="preserve"> de </w:t>
+                          </w:r>
+                          <w:proofErr w:type="spellStart"/>
+                          <w:r>
+                            <w:rPr>
+                              <w:b/>
+                              <w:bCs/>
+                              <w:sz w:val="24"/>
+                              <w:szCs w:val="24"/>
+                            </w:rPr>
+                            <w:t>Mecanització</w:t>
+                          </w:r>
+                          <w:proofErr w:type="spellEnd"/>
+                          <w:r>
+                            <w:rPr>
+                              <w:b/>
+                              <w:bCs/>
+                              <w:sz w:val="24"/>
+                              <w:szCs w:val="24"/>
+                            </w:rPr>
+                            <w:t xml:space="preserve"> del Ges S.L.</w:t>
                           </w:r>
                           <w:r>
                             <w:br/>
                           </w:r>
                           <w:r>
-                            <w:t>{ d.site.address }</w:t>
+                            <w:t xml:space="preserve">{ </w:t>
+                          </w:r>
+                          <w:proofErr w:type="spellStart"/>
+                          <w:r>
+                            <w:t>d.site.address</w:t>
+                          </w:r>
+                          <w:proofErr w:type="spellEnd"/>
+                          <w:r>
+                            <w:t xml:space="preserve"> }</w:t>
                           </w:r>
                           <w:r>
                             <w:br/>
                           </w:r>
                           <w:r>
-                            <w:t xml:space="preserve">{ d.site.postalCode } </w:t>
+                            <w:t xml:space="preserve">{ </w:t>
+                          </w:r>
+                          <w:proofErr w:type="spellStart"/>
+                          <w:r>
+                            <w:t>d.site.postalCode</w:t>
+                          </w:r>
+                          <w:proofErr w:type="spellEnd"/>
+                          <w:r>
+                            <w:t xml:space="preserve"> } </w:t>
                           </w:r>
                           <w:r>
                             <w:t xml:space="preserve">– </w:t>
                           </w:r>
                           <w:r>
-                            <w:t xml:space="preserve">{ d.site.city } </w:t>
+                            <w:t xml:space="preserve">{ </w:t>
+                          </w:r>
+                          <w:proofErr w:type="spellStart"/>
+                          <w:r>
+                            <w:t>d.site.city</w:t>
+                          </w:r>
+                          <w:proofErr w:type="spellEnd"/>
+                          <w:r>
+                            <w:t xml:space="preserve"> } </w:t>
                           </w:r>
                           <w:r>
                             <w:t>(</w:t>
                           </w:r>
                           <w:r>
-                            <w:t>{d.site.region}</w:t>
+                            <w:t>{</w:t>
+                          </w:r>
+                          <w:proofErr w:type="spellStart"/>
+                          <w:r>
+                            <w:t>d.site.region</w:t>
+                          </w:r>
+                          <w:proofErr w:type="spellEnd"/>
+                          <w:r>
+                            <w:t>}</w:t>
                           </w:r>
                           <w:r>
                             <w:t>)</w:t>
@@ -1910,21 +2580,48 @@
                             <w:t xml:space="preserve">NIF: </w:t>
                           </w:r>
                           <w:r>
-                            <w:t>{ d.site.vatNumber }</w:t>
+                            <w:t xml:space="preserve">{ </w:t>
+                          </w:r>
+                          <w:proofErr w:type="spellStart"/>
+                          <w:r>
+                            <w:t>d.site.vatNumber</w:t>
+                          </w:r>
+                          <w:proofErr w:type="spellEnd"/>
+                          <w:r>
+                            <w:t xml:space="preserve"> }</w:t>
                           </w:r>
                           <w:r>
                             <w:br/>
                             <w:t xml:space="preserve">Tel: </w:t>
                           </w:r>
                           <w:r>
-                            <w:t>{ d.site.phoneNumber }</w:t>
+                            <w:t xml:space="preserve">{ </w:t>
+                          </w:r>
+                          <w:proofErr w:type="spellStart"/>
+                          <w:r>
+                            <w:t>d.site.phoneNumber</w:t>
+                          </w:r>
+                          <w:proofErr w:type="spellEnd"/>
+                          <w:r>
+                            <w:t xml:space="preserve"> }</w:t>
                           </w:r>
                           <w:r>
                             <w:br/>
                             <w:t xml:space="preserve">Email: </w:t>
                           </w:r>
                           <w:r>
-                            <w:t>{ d.site.email }</w:t>
+                            <w:t xml:space="preserve">{ </w:t>
+                          </w:r>
+                          <w:proofErr w:type="spellStart"/>
+                          <w:r>
+                            <w:t>d.site.email</w:t>
+                          </w:r>
+                          <w:r>
+                            <w:t>Sales</w:t>
+                          </w:r>
+                          <w:proofErr w:type="spellEnd"/>
+                          <w:r>
+                            <w:t xml:space="preserve"> }</w:t>
                           </w:r>
                         </w:p>
                       </w:txbxContent>
@@ -1959,6 +2656,7 @@
                         <w:right w:val="single" w:sz="4" w:space="4" w:color="auto"/>
                       </w:pBdr>
                     </w:pPr>
+                    <w:proofErr w:type="spellStart"/>
                     <w:r>
                       <w:rPr>
                         <w:b/>
@@ -1966,31 +2664,93 @@
                         <w:sz w:val="24"/>
                         <w:szCs w:val="24"/>
                       </w:rPr>
-                      <w:t>Tècniques de Mecanització del Ges S.L.</w:t>
+                      <w:t>Tècniques</w:t>
+                    </w:r>
+                    <w:proofErr w:type="spellEnd"/>
+                    <w:r>
+                      <w:rPr>
+                        <w:b/>
+                        <w:bCs/>
+                        <w:sz w:val="24"/>
+                        <w:szCs w:val="24"/>
+                      </w:rPr>
+                      <w:t xml:space="preserve"> de </w:t>
+                    </w:r>
+                    <w:proofErr w:type="spellStart"/>
+                    <w:r>
+                      <w:rPr>
+                        <w:b/>
+                        <w:bCs/>
+                        <w:sz w:val="24"/>
+                        <w:szCs w:val="24"/>
+                      </w:rPr>
+                      <w:t>Mecanització</w:t>
+                    </w:r>
+                    <w:proofErr w:type="spellEnd"/>
+                    <w:r>
+                      <w:rPr>
+                        <w:b/>
+                        <w:bCs/>
+                        <w:sz w:val="24"/>
+                        <w:szCs w:val="24"/>
+                      </w:rPr>
+                      <w:t xml:space="preserve"> del Ges S.L.</w:t>
                     </w:r>
                     <w:r>
                       <w:br/>
                     </w:r>
                     <w:r>
-                      <w:t>{ d.site.address }</w:t>
+                      <w:t xml:space="preserve">{ </w:t>
+                    </w:r>
+                    <w:proofErr w:type="spellStart"/>
+                    <w:r>
+                      <w:t>d.site.address</w:t>
+                    </w:r>
+                    <w:proofErr w:type="spellEnd"/>
+                    <w:r>
+                      <w:t xml:space="preserve"> }</w:t>
                     </w:r>
                     <w:r>
                       <w:br/>
                     </w:r>
                     <w:r>
-                      <w:t xml:space="preserve">{ d.site.postalCode } </w:t>
+                      <w:t xml:space="preserve">{ </w:t>
+                    </w:r>
+                    <w:proofErr w:type="spellStart"/>
+                    <w:r>
+                      <w:t>d.site.postalCode</w:t>
+                    </w:r>
+                    <w:proofErr w:type="spellEnd"/>
+                    <w:r>
+                      <w:t xml:space="preserve"> } </w:t>
                     </w:r>
                     <w:r>
                       <w:t xml:space="preserve">– </w:t>
                     </w:r>
                     <w:r>
-                      <w:t xml:space="preserve">{ d.site.city } </w:t>
+                      <w:t xml:space="preserve">{ </w:t>
+                    </w:r>
+                    <w:proofErr w:type="spellStart"/>
+                    <w:r>
+                      <w:t>d.site.city</w:t>
+                    </w:r>
+                    <w:proofErr w:type="spellEnd"/>
+                    <w:r>
+                      <w:t xml:space="preserve"> } </w:t>
                     </w:r>
                     <w:r>
                       <w:t>(</w:t>
                     </w:r>
                     <w:r>
-                      <w:t>{d.site.region}</w:t>
+                      <w:t>{</w:t>
+                    </w:r>
+                    <w:proofErr w:type="spellStart"/>
+                    <w:r>
+                      <w:t>d.site.region</w:t>
+                    </w:r>
+                    <w:proofErr w:type="spellEnd"/>
+                    <w:r>
+                      <w:t>}</w:t>
                     </w:r>
                     <w:r>
                       <w:t>)</w:t>
@@ -2000,21 +2760,48 @@
                       <w:t xml:space="preserve">NIF: </w:t>
                     </w:r>
                     <w:r>
-                      <w:t>{ d.site.vatNumber }</w:t>
+                      <w:t xml:space="preserve">{ </w:t>
+                    </w:r>
+                    <w:proofErr w:type="spellStart"/>
+                    <w:r>
+                      <w:t>d.site.vatNumber</w:t>
+                    </w:r>
+                    <w:proofErr w:type="spellEnd"/>
+                    <w:r>
+                      <w:t xml:space="preserve"> }</w:t>
                     </w:r>
                     <w:r>
                       <w:br/>
                       <w:t xml:space="preserve">Tel: </w:t>
                     </w:r>
                     <w:r>
-                      <w:t>{ d.site.phoneNumber }</w:t>
+                      <w:t xml:space="preserve">{ </w:t>
+                    </w:r>
+                    <w:proofErr w:type="spellStart"/>
+                    <w:r>
+                      <w:t>d.site.phoneNumber</w:t>
+                    </w:r>
+                    <w:proofErr w:type="spellEnd"/>
+                    <w:r>
+                      <w:t xml:space="preserve"> }</w:t>
                     </w:r>
                     <w:r>
                       <w:br/>
                       <w:t xml:space="preserve">Email: </w:t>
                     </w:r>
                     <w:r>
-                      <w:t>{ d.site.email }</w:t>
+                      <w:t xml:space="preserve">{ </w:t>
+                    </w:r>
+                    <w:proofErr w:type="spellStart"/>
+                    <w:r>
+                      <w:t>d.site.email</w:t>
+                    </w:r>
+                    <w:r>
+                      <w:t>Sales</w:t>
+                    </w:r>
+                    <w:proofErr w:type="spellEnd"/>
+                    <w:r>
+                      <w:t xml:space="preserve"> }</w:t>
                     </w:r>
                   </w:p>
                 </w:txbxContent>
@@ -2028,7 +2815,7 @@
   </w:p>
   <w:p>
     <w:pPr>
-      <w:pStyle w:val="Capalera"/>
+      <w:pStyle w:val="Encabezado"/>
       <w:rPr>
         <w:lang w:val="en-US"/>
       </w:rPr>
@@ -2036,7 +2823,7 @@
   </w:p>
   <w:p>
     <w:pPr>
-      <w:pStyle w:val="Capalera"/>
+      <w:pStyle w:val="Encabezado"/>
       <w:rPr>
         <w:lang w:val="en-US"/>
       </w:rPr>
@@ -2044,7 +2831,7 @@
   </w:p>
   <w:p>
     <w:pPr>
-      <w:pStyle w:val="Capalera"/>
+      <w:pStyle w:val="Encabezado"/>
       <w:rPr>
         <w:lang w:val="en-US"/>
       </w:rPr>
@@ -2052,7 +2839,7 @@
   </w:p>
   <w:p>
     <w:pPr>
-      <w:pStyle w:val="Capalera"/>
+      <w:pStyle w:val="Encabezado"/>
       <w:rPr>
         <w:lang w:val="en-US"/>
       </w:rPr>
@@ -2060,7 +2847,7 @@
   </w:p>
   <w:p>
     <w:pPr>
-      <w:pStyle w:val="Capalera"/>
+      <w:pStyle w:val="Encabezado"/>
       <w:rPr>
         <w:lang w:val="en-US"/>
       </w:rPr>
@@ -2068,7 +2855,7 @@
   </w:p>
   <w:p>
     <w:pPr>
-      <w:pStyle w:val="Capalera"/>
+      <w:pStyle w:val="Encabezado"/>
       <w:rPr>
         <w:lang w:val="en-US"/>
       </w:rPr>
@@ -2076,7 +2863,7 @@
   </w:p>
   <w:p>
     <w:pPr>
-      <w:pStyle w:val="Capalera"/>
+      <w:pStyle w:val="Encabezado"/>
       <w:rPr>
         <w:lang w:val="en-US"/>
       </w:rPr>
@@ -2084,7 +2871,7 @@
   </w:p>
   <w:p>
     <w:pPr>
-      <w:pStyle w:val="Capalera"/>
+      <w:pStyle w:val="Encabezado"/>
       <w:rPr>
         <w:lang w:val="en-US"/>
       </w:rPr>
@@ -2092,7 +2879,7 @@
   </w:p>
   <w:p>
     <w:pPr>
-      <w:pStyle w:val="Capalera"/>
+      <w:pStyle w:val="Encabezado"/>
     </w:pPr>
     <w:r>
       <w:t>Entrega</w:t>
@@ -2101,28 +2888,46 @@
       <w:t xml:space="preserve"> en</w:t>
     </w:r>
     <w:r>
-      <w:t xml:space="preserve"> { d.budget.deliveryDays } </w:t>
+      <w:t xml:space="preserve"> { </w:t>
+    </w:r>
+    <w:proofErr w:type="spellStart"/>
+    <w:r>
+      <w:t>d.budget.deliveryDays</w:t>
+    </w:r>
+    <w:proofErr w:type="spellEnd"/>
+    <w:r>
+      <w:t xml:space="preserve"> } </w:t>
+    </w:r>
+    <w:proofErr w:type="spellStart"/>
+    <w:r>
+      <w:t>dies</w:t>
+    </w:r>
+    <w:proofErr w:type="spellEnd"/>
+    <w:r>
+      <w:t xml:space="preserve"> desde la</w:t>
     </w:r>
     <w:r>
-      <w:t>dies desde la</w:t>
+      <w:t xml:space="preserve"> </w:t>
     </w:r>
+    <w:proofErr w:type="spellStart"/>
     <w:r>
-      <w:t xml:space="preserve"> confirmació</w:t>
+      <w:t>confirmació</w:t>
     </w:r>
+    <w:proofErr w:type="spellEnd"/>
   </w:p>
   <w:p>
     <w:pPr>
-      <w:pStyle w:val="Capalera"/>
+      <w:pStyle w:val="Encabezado"/>
     </w:pPr>
   </w:p>
 </w:hdr>
 </file>
 
 <file path=word/header3.xml><?xml version="1.0" encoding="utf-8"?>
-<w:hdr xmlns:wpc="http://schemas.microsoft.com/office/word/2010/wordprocessingCanvas" xmlns:cx="http://schemas.microsoft.com/office/drawing/2014/chartex" xmlns:cx1="http://schemas.microsoft.com/office/drawing/2015/9/8/chartex" xmlns:cx2="http://schemas.microsoft.com/office/drawing/2015/10/21/chartex" xmlns:cx3="http://schemas.microsoft.com/office/drawing/2016/5/9/chartex" xmlns:cx4="http://schemas.microsoft.com/office/drawing/2016/5/10/chartex" xmlns:cx5="http://schemas.microsoft.com/office/drawing/2016/5/11/chartex" xmlns:cx6="http://schemas.microsoft.com/office/drawing/2016/5/12/chartex" xmlns:cx7="http://schemas.microsoft.com/office/drawing/2016/5/13/chartex" xmlns:cx8="http://schemas.microsoft.com/office/drawing/2016/5/14/chartex" xmlns:mc="http://schemas.openxmlformats.org/markup-compatibility/2006" xmlns:aink="http://schemas.microsoft.com/office/drawing/2016/ink" xmlns:am3d="http://schemas.microsoft.com/office/drawing/2017/model3d" xmlns:o="urn:schemas-microsoft-com:office:office" xmlns:oel="http://schemas.microsoft.com/office/2019/extlst" xmlns:r="http://schemas.openxmlformats.org/officeDocument/2006/relationships" xmlns:m="http://schemas.openxmlformats.org/officeDocument/2006/math" xmlns:v="urn:schemas-microsoft-com:vml" xmlns:wp14="http://schemas.microsoft.com/office/word/2010/wordprocessingDrawing" xmlns:wp="http://schemas.openxmlformats.org/drawingml/2006/wordprocessingDrawing" xmlns:w10="urn:schemas-microsoft-com:office:word" xmlns:w="http://schemas.openxmlformats.org/wordprocessingml/2006/main" xmlns:w14="http://schemas.microsoft.com/office/word/2010/wordml" xmlns:w15="http://schemas.microsoft.com/office/word/2012/wordml" xmlns:w16cex="http://schemas.microsoft.com/office/word/2018/wordml/cex" xmlns:w16cid="http://schemas.microsoft.com/office/word/2016/wordml/cid" xmlns:w16="http://schemas.microsoft.com/office/word/2018/wordml" xmlns:w16du="http://schemas.microsoft.com/office/word/2023/wordml/word16du" xmlns:w16sdtdh="http://schemas.microsoft.com/office/word/2020/wordml/sdtdatahash" xmlns:w16se="http://schemas.microsoft.com/office/word/2015/wordml/symex" xmlns:wpg="http://schemas.microsoft.com/office/word/2010/wordprocessingGroup" xmlns:wpi="http://schemas.microsoft.com/office/word/2010/wordprocessingInk" xmlns:wne="http://schemas.microsoft.com/office/word/2006/wordml" xmlns:wps="http://schemas.microsoft.com/office/word/2010/wordprocessingShape" mc:Ignorable="w14 w15 w16se w16cid w16 w16cex w16sdtdh w16du wp14">
+<w:hdr xmlns:wpc="http://schemas.microsoft.com/office/word/2010/wordprocessingCanvas" xmlns:cx="http://schemas.microsoft.com/office/drawing/2014/chartex" xmlns:cx1="http://schemas.microsoft.com/office/drawing/2015/9/8/chartex" xmlns:cx2="http://schemas.microsoft.com/office/drawing/2015/10/21/chartex" xmlns:cx3="http://schemas.microsoft.com/office/drawing/2016/5/9/chartex" xmlns:cx4="http://schemas.microsoft.com/office/drawing/2016/5/10/chartex" xmlns:cx5="http://schemas.microsoft.com/office/drawing/2016/5/11/chartex" xmlns:cx6="http://schemas.microsoft.com/office/drawing/2016/5/12/chartex" xmlns:cx7="http://schemas.microsoft.com/office/drawing/2016/5/13/chartex" xmlns:cx8="http://schemas.microsoft.com/office/drawing/2016/5/14/chartex" xmlns:mc="http://schemas.openxmlformats.org/markup-compatibility/2006" xmlns:aink="http://schemas.microsoft.com/office/drawing/2016/ink" xmlns:am3d="http://schemas.microsoft.com/office/drawing/2017/model3d" xmlns:o="urn:schemas-microsoft-com:office:office" xmlns:oel="http://schemas.microsoft.com/office/2019/extlst" xmlns:r="http://schemas.openxmlformats.org/officeDocument/2006/relationships" xmlns:m="http://schemas.openxmlformats.org/officeDocument/2006/math" xmlns:v="urn:schemas-microsoft-com:vml" xmlns:wp14="http://schemas.microsoft.com/office/word/2010/wordprocessingDrawing" xmlns:wp="http://schemas.openxmlformats.org/drawingml/2006/wordprocessingDrawing" xmlns:w10="urn:schemas-microsoft-com:office:word" xmlns:w="http://schemas.openxmlformats.org/wordprocessingml/2006/main" xmlns:w14="http://schemas.microsoft.com/office/word/2010/wordml" xmlns:w15="http://schemas.microsoft.com/office/word/2012/wordml" xmlns:w16cex="http://schemas.microsoft.com/office/word/2018/wordml/cex" xmlns:w16cid="http://schemas.microsoft.com/office/word/2016/wordml/cid" xmlns:w16="http://schemas.microsoft.com/office/word/2018/wordml" xmlns:w16du="http://schemas.microsoft.com/office/word/2023/wordml/word16du" xmlns:w16sdtdh="http://schemas.microsoft.com/office/word/2020/wordml/sdtdatahash" xmlns:w16sdtfl="http://schemas.microsoft.com/office/word/2024/wordml/sdtformatlock" xmlns:w16se="http://schemas.microsoft.com/office/word/2015/wordml/symex" xmlns:wpg="http://schemas.microsoft.com/office/word/2010/wordprocessingGroup" xmlns:wpi="http://schemas.microsoft.com/office/word/2010/wordprocessingInk" xmlns:wne="http://schemas.microsoft.com/office/word/2006/wordml" xmlns:wps="http://schemas.microsoft.com/office/word/2010/wordprocessingShape" mc:Ignorable="w14 w15 w16se w16cid w16 w16cex w16sdtdh w16sdtfl w16du wp14">
   <w:p>
     <w:pPr>
-      <w:pStyle w:val="Capalera"/>
+      <w:pStyle w:val="Encabezado"/>
     </w:pPr>
     <w:r>
       <w:rPr>
@@ -2159,7 +2964,7 @@
 </file>
 
 <file path=word/styles.xml><?xml version="1.0" encoding="utf-8"?>
-<w:styles xmlns:mc="http://schemas.openxmlformats.org/markup-compatibility/2006" xmlns:r="http://schemas.openxmlformats.org/officeDocument/2006/relationships" xmlns:w="http://schemas.openxmlformats.org/wordprocessingml/2006/main" xmlns:w14="http://schemas.microsoft.com/office/word/2010/wordml" xmlns:w15="http://schemas.microsoft.com/office/word/2012/wordml" xmlns:w16cex="http://schemas.microsoft.com/office/word/2018/wordml/cex" xmlns:w16cid="http://schemas.microsoft.com/office/word/2016/wordml/cid" xmlns:w16="http://schemas.microsoft.com/office/word/2018/wordml" xmlns:w16du="http://schemas.microsoft.com/office/word/2023/wordml/word16du" xmlns:w16sdtdh="http://schemas.microsoft.com/office/word/2020/wordml/sdtdatahash" xmlns:w16se="http://schemas.microsoft.com/office/word/2015/wordml/symex" mc:Ignorable="w14 w15 w16se w16cid w16 w16cex w16sdtdh w16du">
+<w:styles xmlns:mc="http://schemas.openxmlformats.org/markup-compatibility/2006" xmlns:r="http://schemas.openxmlformats.org/officeDocument/2006/relationships" xmlns:w="http://schemas.openxmlformats.org/wordprocessingml/2006/main" xmlns:w14="http://schemas.microsoft.com/office/word/2010/wordml" xmlns:w15="http://schemas.microsoft.com/office/word/2012/wordml" xmlns:w16cex="http://schemas.microsoft.com/office/word/2018/wordml/cex" xmlns:w16cid="http://schemas.microsoft.com/office/word/2016/wordml/cid" xmlns:w16="http://schemas.microsoft.com/office/word/2018/wordml" xmlns:w16du="http://schemas.microsoft.com/office/word/2023/wordml/word16du" xmlns:w16sdtdh="http://schemas.microsoft.com/office/word/2020/wordml/sdtdatahash" xmlns:w16sdtfl="http://schemas.microsoft.com/office/word/2024/wordml/sdtformatlock" xmlns:w16se="http://schemas.microsoft.com/office/word/2015/wordml/symex" mc:Ignorable="w14 w15 w16se w16cid w16 w16cex w16sdtdh w16sdtfl w16du">
   <w:docDefaults>
     <w:rPrDefault>
       <w:rPr>
@@ -2561,13 +3366,13 @@
       <w:spacing w:after="160" w:line="259" w:lineRule="auto"/>
     </w:pPr>
   </w:style>
-  <w:style w:type="character" w:default="1" w:styleId="Lletraperdefectedelpargraf">
+  <w:style w:type="character" w:default="1" w:styleId="Fuentedeprrafopredeter">
     <w:name w:val="Default Paragraph Font"/>
     <w:uiPriority w:val="1"/>
     <w:semiHidden/>
     <w:unhideWhenUsed/>
   </w:style>
-  <w:style w:type="table" w:default="1" w:styleId="Taulanormal">
+  <w:style w:type="table" w:default="1" w:styleId="Tablanormal">
     <w:name w:val="Normal Table"/>
     <w:uiPriority w:val="99"/>
     <w:semiHidden/>
@@ -2582,29 +3387,29 @@
       </w:tblCellMar>
     </w:tblPr>
   </w:style>
-  <w:style w:type="numbering" w:default="1" w:styleId="Sensellista">
+  <w:style w:type="numbering" w:default="1" w:styleId="Sinlista">
     <w:name w:val="No List"/>
     <w:uiPriority w:val="99"/>
     <w:semiHidden/>
     <w:unhideWhenUsed/>
   </w:style>
-  <w:style w:type="character" w:customStyle="1" w:styleId="CapaleraCar">
-    <w:name w:val="Capçalera Car"/>
-    <w:basedOn w:val="Lletraperdefectedelpargraf"/>
-    <w:link w:val="Capalera"/>
+  <w:style w:type="character" w:customStyle="1" w:styleId="EncabezadoCar">
+    <w:name w:val="Encabezado Car"/>
+    <w:basedOn w:val="Fuentedeprrafopredeter"/>
+    <w:link w:val="Encabezado"/>
     <w:uiPriority w:val="99"/>
     <w:qFormat/>
   </w:style>
-  <w:style w:type="character" w:customStyle="1" w:styleId="PeuCar">
-    <w:name w:val="Peu Car"/>
-    <w:basedOn w:val="Lletraperdefectedelpargraf"/>
-    <w:link w:val="Peu"/>
+  <w:style w:type="character" w:customStyle="1" w:styleId="PiedepginaCar">
+    <w:name w:val="Pie de página Car"/>
+    <w:basedOn w:val="Fuentedeprrafopredeter"/>
+    <w:link w:val="Piedepgina"/>
     <w:uiPriority w:val="99"/>
     <w:qFormat/>
   </w:style>
-  <w:style w:type="character" w:styleId="Textdelcontenidor">
+  <w:style w:type="character" w:styleId="Textodelmarcadordeposicin">
     <w:name w:val="Placeholder Text"/>
-    <w:basedOn w:val="Lletraperdefectedelpargraf"/>
+    <w:basedOn w:val="Fuentedeprrafopredeter"/>
     <w:qFormat/>
     <w:rPr>
       <w:color w:val="808080"/>
@@ -2613,7 +3418,7 @@
   <w:style w:type="paragraph" w:customStyle="1" w:styleId="Heading">
     <w:name w:val="Heading"/>
     <w:basedOn w:val="Normal"/>
-    <w:next w:val="Textindependent"/>
+    <w:next w:val="Textoindependiente"/>
     <w:qFormat/>
     <w:pPr>
       <w:keepNext/>
@@ -2625,21 +3430,21 @@
       <w:szCs w:val="28"/>
     </w:rPr>
   </w:style>
-  <w:style w:type="paragraph" w:styleId="Textindependent">
+  <w:style w:type="paragraph" w:styleId="Textoindependiente">
     <w:name w:val="Body Text"/>
     <w:basedOn w:val="Normal"/>
     <w:pPr>
       <w:spacing w:after="140" w:line="276" w:lineRule="auto"/>
     </w:pPr>
   </w:style>
-  <w:style w:type="paragraph" w:styleId="Llista">
+  <w:style w:type="paragraph" w:styleId="Lista">
     <w:name w:val="List"/>
-    <w:basedOn w:val="Textindependent"/>
+    <w:basedOn w:val="Textoindependiente"/>
     <w:rPr>
       <w:rFonts w:cs="Lucida Sans"/>
     </w:rPr>
   </w:style>
-  <w:style w:type="paragraph" w:styleId="Llegenda">
+  <w:style w:type="paragraph" w:styleId="Descripcin">
     <w:name w:val="caption"/>
     <w:basedOn w:val="Normal"/>
     <w:qFormat/>
@@ -2671,10 +3476,10 @@
     <w:basedOn w:val="Normal"/>
     <w:qFormat/>
   </w:style>
-  <w:style w:type="paragraph" w:styleId="Capalera">
+  <w:style w:type="paragraph" w:styleId="Encabezado">
     <w:name w:val="header"/>
     <w:basedOn w:val="Normal"/>
-    <w:link w:val="CapaleraCar"/>
+    <w:link w:val="EncabezadoCar"/>
     <w:uiPriority w:val="99"/>
     <w:pPr>
       <w:tabs>
@@ -2684,10 +3489,10 @@
       <w:spacing w:after="0" w:line="240" w:lineRule="auto"/>
     </w:pPr>
   </w:style>
-  <w:style w:type="paragraph" w:styleId="Peu">
+  <w:style w:type="paragraph" w:styleId="Piedepgina">
     <w:name w:val="footer"/>
     <w:basedOn w:val="Normal"/>
-    <w:link w:val="PeuCar"/>
+    <w:link w:val="PiedepginaCar"/>
     <w:uiPriority w:val="99"/>
     <w:pPr>
       <w:tabs>
@@ -2711,9 +3516,9 @@
       <w:suppressLineNumbers/>
     </w:pPr>
   </w:style>
-  <w:style w:type="table" w:styleId="Taulaambquadrcula">
+  <w:style w:type="table" w:styleId="Tablaconcuadrcula">
     <w:name w:val="Table Grid"/>
-    <w:basedOn w:val="Taulanormal"/>
+    <w:basedOn w:val="Tablanormal"/>
     <w:uiPriority w:val="39"/>
     <w:rsid w:val="00171C40"/>
     <w:tblPr>

</xml_diff>

<commit_message>
changed: new version of templates with text literals multilanguage support
</commit_message>
<xml_diff>
--- a/templates/Budget.docx
+++ b/templates/Budget.docx
@@ -41,7 +41,6 @@
                 <w:szCs w:val="20"/>
               </w:rPr>
             </w:pPr>
-            <w:proofErr w:type="spellStart"/>
             <w:r>
               <w:rPr>
                 <w:b/>
@@ -49,9 +48,28 @@
                 <w:sz w:val="20"/>
                 <w:szCs w:val="20"/>
               </w:rPr>
-              <w:t>Quantitat</w:t>
+              <w:t>{</w:t>
+            </w:r>
+            <w:proofErr w:type="spellStart"/>
+            <w:r>
+              <w:rPr>
+                <w:b/>
+                <w:bCs/>
+                <w:sz w:val="20"/>
+                <w:szCs w:val="20"/>
+              </w:rPr>
+              <w:t>d.tableQuantity</w:t>
             </w:r>
             <w:proofErr w:type="spellEnd"/>
+            <w:r>
+              <w:rPr>
+                <w:b/>
+                <w:bCs/>
+                <w:sz w:val="20"/>
+                <w:szCs w:val="20"/>
+              </w:rPr>
+              <w:t>}</w:t>
+            </w:r>
           </w:p>
         </w:tc>
         <w:tc>
@@ -76,7 +94,6 @@
                 <w:szCs w:val="20"/>
               </w:rPr>
             </w:pPr>
-            <w:proofErr w:type="spellStart"/>
             <w:r>
               <w:rPr>
                 <w:b/>
@@ -84,9 +101,28 @@
                 <w:sz w:val="20"/>
                 <w:szCs w:val="20"/>
               </w:rPr>
-              <w:t>Concepte</w:t>
+              <w:t>{</w:t>
+            </w:r>
+            <w:proofErr w:type="spellStart"/>
+            <w:r>
+              <w:rPr>
+                <w:b/>
+                <w:bCs/>
+                <w:sz w:val="20"/>
+                <w:szCs w:val="20"/>
+              </w:rPr>
+              <w:t>d.tableConcept</w:t>
             </w:r>
             <w:proofErr w:type="spellEnd"/>
+            <w:r>
+              <w:rPr>
+                <w:b/>
+                <w:bCs/>
+                <w:sz w:val="20"/>
+                <w:szCs w:val="20"/>
+              </w:rPr>
+              <w:t>}</w:t>
+            </w:r>
           </w:p>
         </w:tc>
         <w:tc>
@@ -119,7 +155,7 @@
                 <w:sz w:val="20"/>
                 <w:szCs w:val="20"/>
               </w:rPr>
-              <w:t xml:space="preserve">Preu </w:t>
+              <w:t>{</w:t>
             </w:r>
             <w:proofErr w:type="spellStart"/>
             <w:r>
@@ -129,9 +165,18 @@
                 <w:sz w:val="20"/>
                 <w:szCs w:val="20"/>
               </w:rPr>
-              <w:t>unitari</w:t>
+              <w:t>d.tableUnitPrice</w:t>
             </w:r>
             <w:proofErr w:type="spellEnd"/>
+            <w:r>
+              <w:rPr>
+                <w:b/>
+                <w:bCs/>
+                <w:sz w:val="20"/>
+                <w:szCs w:val="20"/>
+              </w:rPr>
+              <w:t>}</w:t>
+            </w:r>
           </w:p>
         </w:tc>
         <w:tc>
@@ -156,7 +201,6 @@
                 <w:szCs w:val="20"/>
               </w:rPr>
             </w:pPr>
-            <w:proofErr w:type="spellStart"/>
             <w:r>
               <w:rPr>
                 <w:b/>
@@ -164,9 +208,28 @@
                 <w:sz w:val="20"/>
                 <w:szCs w:val="20"/>
               </w:rPr>
-              <w:t>Import</w:t>
+              <w:t>{</w:t>
+            </w:r>
+            <w:proofErr w:type="spellStart"/>
+            <w:r>
+              <w:rPr>
+                <w:b/>
+                <w:bCs/>
+                <w:sz w:val="20"/>
+                <w:szCs w:val="20"/>
+              </w:rPr>
+              <w:t>d.tableAmount</w:t>
             </w:r>
             <w:proofErr w:type="spellEnd"/>
+            <w:r>
+              <w:rPr>
+                <w:b/>
+                <w:bCs/>
+                <w:sz w:val="20"/>
+                <w:szCs w:val="20"/>
+              </w:rPr>
+              <w:t>}</w:t>
+            </w:r>
           </w:p>
         </w:tc>
       </w:tr>
@@ -225,9 +288,19 @@
                 <w:szCs w:val="20"/>
                 <w:lang w:val="en-GB"/>
               </w:rPr>
-              <w:t>.budget.details</w:t>
+              <w:t>.</w:t>
+            </w:r>
+            <w:proofErr w:type="gramStart"/>
+            <w:r>
+              <w:rPr>
+                <w:sz w:val="20"/>
+                <w:szCs w:val="20"/>
+                <w:lang w:val="en-GB"/>
+              </w:rPr>
+              <w:t>budget.details</w:t>
             </w:r>
             <w:proofErr w:type="spellEnd"/>
+            <w:proofErr w:type="gramEnd"/>
             <w:r>
               <w:rPr>
                 <w:sz w:val="20"/>
@@ -246,13 +319,23 @@
               <w:t>i</w:t>
             </w:r>
             <w:proofErr w:type="spellEnd"/>
-            <w:r>
-              <w:rPr>
-                <w:sz w:val="20"/>
-                <w:szCs w:val="20"/>
-                <w:lang w:val="en-GB"/>
-              </w:rPr>
-              <w:t>].quantity }</w:t>
+            <w:proofErr w:type="gramStart"/>
+            <w:r>
+              <w:rPr>
+                <w:sz w:val="20"/>
+                <w:szCs w:val="20"/>
+                <w:lang w:val="en-GB"/>
+              </w:rPr>
+              <w:t>].quantity</w:t>
+            </w:r>
+            <w:proofErr w:type="gramEnd"/>
+            <w:r>
+              <w:rPr>
+                <w:sz w:val="20"/>
+                <w:szCs w:val="20"/>
+                <w:lang w:val="en-GB"/>
+              </w:rPr>
+              <w:t xml:space="preserve"> }</w:t>
             </w:r>
             <w:r>
               <w:rPr>
@@ -317,9 +400,19 @@
                 <w:szCs w:val="20"/>
                 <w:lang w:val="en-GB"/>
               </w:rPr>
-              <w:t>.budget.details</w:t>
+              <w:t>.</w:t>
+            </w:r>
+            <w:proofErr w:type="gramStart"/>
+            <w:r>
+              <w:rPr>
+                <w:sz w:val="20"/>
+                <w:szCs w:val="20"/>
+                <w:lang w:val="en-GB"/>
+              </w:rPr>
+              <w:t>budget.details</w:t>
             </w:r>
             <w:proofErr w:type="spellEnd"/>
+            <w:proofErr w:type="gramEnd"/>
             <w:r>
               <w:rPr>
                 <w:sz w:val="20"/>
@@ -338,6 +431,7 @@
               <w:t>i</w:t>
             </w:r>
             <w:proofErr w:type="spellEnd"/>
+            <w:proofErr w:type="gramStart"/>
             <w:r>
               <w:rPr>
                 <w:sz w:val="20"/>
@@ -353,7 +447,25 @@
                 <w:szCs w:val="20"/>
                 <w:lang w:val="en-GB"/>
               </w:rPr>
-              <w:t>reference.code</w:t>
+              <w:t>reference</w:t>
+            </w:r>
+            <w:proofErr w:type="gramEnd"/>
+            <w:r>
+              <w:rPr>
+                <w:sz w:val="20"/>
+                <w:szCs w:val="20"/>
+                <w:lang w:val="en-GB"/>
+              </w:rPr>
+              <w:t>.</w:t>
+            </w:r>
+            <w:proofErr w:type="gramStart"/>
+            <w:r>
+              <w:rPr>
+                <w:sz w:val="20"/>
+                <w:szCs w:val="20"/>
+                <w:lang w:val="en-GB"/>
+              </w:rPr>
+              <w:t>code</w:t>
             </w:r>
             <w:proofErr w:type="spellEnd"/>
             <w:r>
@@ -362,7 +474,25 @@
                 <w:szCs w:val="20"/>
                 <w:lang w:val="en-GB"/>
               </w:rPr>
-              <w:t xml:space="preserve"> } - { </w:t>
+              <w:t xml:space="preserve"> }</w:t>
+            </w:r>
+            <w:proofErr w:type="gramEnd"/>
+            <w:r>
+              <w:rPr>
+                <w:sz w:val="20"/>
+                <w:szCs w:val="20"/>
+                <w:lang w:val="en-GB"/>
+              </w:rPr>
+              <w:t xml:space="preserve"> - </w:t>
+            </w:r>
+            <w:proofErr w:type="gramStart"/>
+            <w:r>
+              <w:rPr>
+                <w:sz w:val="20"/>
+                <w:szCs w:val="20"/>
+                <w:lang w:val="en-GB"/>
+              </w:rPr>
+              <w:t xml:space="preserve">{ </w:t>
             </w:r>
             <w:proofErr w:type="spellStart"/>
             <w:r>
@@ -371,9 +501,28 @@
                 <w:szCs w:val="20"/>
                 <w:lang w:val="en-GB"/>
               </w:rPr>
-              <w:t>d.budget.details</w:t>
+              <w:t>d</w:t>
+            </w:r>
+            <w:proofErr w:type="gramEnd"/>
+            <w:r>
+              <w:rPr>
+                <w:sz w:val="20"/>
+                <w:szCs w:val="20"/>
+                <w:lang w:val="en-GB"/>
+              </w:rPr>
+              <w:t>.</w:t>
+            </w:r>
+            <w:proofErr w:type="gramStart"/>
+            <w:r>
+              <w:rPr>
+                <w:sz w:val="20"/>
+                <w:szCs w:val="20"/>
+                <w:lang w:val="en-GB"/>
+              </w:rPr>
+              <w:t>budget.details</w:t>
             </w:r>
             <w:proofErr w:type="spellEnd"/>
+            <w:proofErr w:type="gramEnd"/>
             <w:r>
               <w:rPr>
                 <w:sz w:val="20"/>
@@ -392,13 +541,23 @@
               <w:t>i</w:t>
             </w:r>
             <w:proofErr w:type="spellEnd"/>
-            <w:r>
-              <w:rPr>
-                <w:sz w:val="20"/>
-                <w:szCs w:val="20"/>
-                <w:lang w:val="en-GB"/>
-              </w:rPr>
-              <w:t>].description }</w:t>
+            <w:proofErr w:type="gramStart"/>
+            <w:r>
+              <w:rPr>
+                <w:sz w:val="20"/>
+                <w:szCs w:val="20"/>
+                <w:lang w:val="en-GB"/>
+              </w:rPr>
+              <w:t>].description</w:t>
+            </w:r>
+            <w:proofErr w:type="gramEnd"/>
+            <w:r>
+              <w:rPr>
+                <w:sz w:val="20"/>
+                <w:szCs w:val="20"/>
+                <w:lang w:val="en-GB"/>
+              </w:rPr>
+              <w:t xml:space="preserve"> }</w:t>
             </w:r>
             <w:r>
               <w:rPr>
@@ -464,9 +623,19 @@
                 <w:szCs w:val="20"/>
                 <w:lang w:val="en-GB"/>
               </w:rPr>
-              <w:t>.budget.details</w:t>
+              <w:t>.</w:t>
+            </w:r>
+            <w:proofErr w:type="gramStart"/>
+            <w:r>
+              <w:rPr>
+                <w:sz w:val="20"/>
+                <w:szCs w:val="20"/>
+                <w:lang w:val="en-GB"/>
+              </w:rPr>
+              <w:t>budget.details</w:t>
             </w:r>
             <w:proofErr w:type="spellEnd"/>
+            <w:proofErr w:type="gramEnd"/>
             <w:r>
               <w:rPr>
                 <w:sz w:val="20"/>
@@ -485,6 +654,7 @@
               <w:t>i</w:t>
             </w:r>
             <w:proofErr w:type="spellEnd"/>
+            <w:proofErr w:type="gramStart"/>
             <w:r>
               <w:rPr>
                 <w:sz w:val="20"/>
@@ -502,13 +672,23 @@
               </w:rPr>
               <w:t>unitPrice</w:t>
             </w:r>
-            <w:r>
-              <w:rPr>
-                <w:sz w:val="20"/>
-                <w:szCs w:val="20"/>
-                <w:lang w:val="en-GB"/>
-              </w:rPr>
-              <w:t>:formatN</w:t>
+            <w:proofErr w:type="gramEnd"/>
+            <w:r>
+              <w:rPr>
+                <w:sz w:val="20"/>
+                <w:szCs w:val="20"/>
+                <w:lang w:val="en-GB"/>
+              </w:rPr>
+              <w:t>:</w:t>
+            </w:r>
+            <w:proofErr w:type="gramStart"/>
+            <w:r>
+              <w:rPr>
+                <w:sz w:val="20"/>
+                <w:szCs w:val="20"/>
+                <w:lang w:val="en-GB"/>
+              </w:rPr>
+              <w:t>formatN</w:t>
             </w:r>
             <w:proofErr w:type="spellEnd"/>
             <w:r>
@@ -519,13 +699,23 @@
               </w:rPr>
               <w:t>(</w:t>
             </w:r>
-            <w:r>
-              <w:rPr>
-                <w:sz w:val="20"/>
-                <w:szCs w:val="20"/>
-                <w:lang w:val="en-GB"/>
-              </w:rPr>
-              <w:t>2)</w:t>
+            <w:proofErr w:type="gramEnd"/>
+            <w:r>
+              <w:rPr>
+                <w:sz w:val="20"/>
+                <w:szCs w:val="20"/>
+                <w:lang w:val="en-GB"/>
+              </w:rPr>
+              <w:t>2</w:t>
+            </w:r>
+            <w:proofErr w:type="gramStart"/>
+            <w:r>
+              <w:rPr>
+                <w:sz w:val="20"/>
+                <w:szCs w:val="20"/>
+                <w:lang w:val="en-GB"/>
+              </w:rPr>
+              <w:t>)</w:t>
             </w:r>
             <w:r>
               <w:rPr>
@@ -533,7 +723,16 @@
                 <w:szCs w:val="20"/>
                 <w:lang w:val="en-US"/>
               </w:rPr>
-              <w:t xml:space="preserve"> } €</w:t>
+              <w:t xml:space="preserve"> }</w:t>
+            </w:r>
+            <w:proofErr w:type="gramEnd"/>
+            <w:r>
+              <w:rPr>
+                <w:sz w:val="20"/>
+                <w:szCs w:val="20"/>
+                <w:lang w:val="en-US"/>
+              </w:rPr>
+              <w:t xml:space="preserve"> €</w:t>
             </w:r>
             <w:r>
               <w:rPr>
@@ -599,9 +798,19 @@
                 <w:szCs w:val="20"/>
                 <w:lang w:val="en-GB"/>
               </w:rPr>
-              <w:t>.budget.details</w:t>
+              <w:t>.</w:t>
+            </w:r>
+            <w:proofErr w:type="gramStart"/>
+            <w:r>
+              <w:rPr>
+                <w:sz w:val="20"/>
+                <w:szCs w:val="20"/>
+                <w:lang w:val="en-GB"/>
+              </w:rPr>
+              <w:t>budget.details</w:t>
             </w:r>
             <w:proofErr w:type="spellEnd"/>
+            <w:proofErr w:type="gramEnd"/>
             <w:r>
               <w:rPr>
                 <w:sz w:val="20"/>
@@ -620,6 +829,7 @@
               <w:t>i</w:t>
             </w:r>
             <w:proofErr w:type="spellEnd"/>
+            <w:proofErr w:type="gramStart"/>
             <w:r>
               <w:rPr>
                 <w:sz w:val="20"/>
@@ -637,13 +847,23 @@
               </w:rPr>
               <w:t>amount</w:t>
             </w:r>
-            <w:r>
-              <w:rPr>
-                <w:sz w:val="20"/>
-                <w:szCs w:val="20"/>
-                <w:lang w:val="en-GB"/>
-              </w:rPr>
-              <w:t>:formatN</w:t>
+            <w:proofErr w:type="gramEnd"/>
+            <w:r>
+              <w:rPr>
+                <w:sz w:val="20"/>
+                <w:szCs w:val="20"/>
+                <w:lang w:val="en-GB"/>
+              </w:rPr>
+              <w:t>:</w:t>
+            </w:r>
+            <w:proofErr w:type="gramStart"/>
+            <w:r>
+              <w:rPr>
+                <w:sz w:val="20"/>
+                <w:szCs w:val="20"/>
+                <w:lang w:val="en-GB"/>
+              </w:rPr>
+              <w:t>formatN</w:t>
             </w:r>
             <w:proofErr w:type="spellEnd"/>
             <w:r>
@@ -654,13 +874,23 @@
               </w:rPr>
               <w:t>(</w:t>
             </w:r>
-            <w:r>
-              <w:rPr>
-                <w:sz w:val="20"/>
-                <w:szCs w:val="20"/>
-                <w:lang w:val="en-GB"/>
-              </w:rPr>
-              <w:t>2)</w:t>
+            <w:proofErr w:type="gramEnd"/>
+            <w:r>
+              <w:rPr>
+                <w:sz w:val="20"/>
+                <w:szCs w:val="20"/>
+                <w:lang w:val="en-GB"/>
+              </w:rPr>
+              <w:t>2</w:t>
+            </w:r>
+            <w:proofErr w:type="gramStart"/>
+            <w:r>
+              <w:rPr>
+                <w:sz w:val="20"/>
+                <w:szCs w:val="20"/>
+                <w:lang w:val="en-GB"/>
+              </w:rPr>
+              <w:t>)</w:t>
             </w:r>
             <w:r>
               <w:rPr>
@@ -668,7 +898,16 @@
                 <w:szCs w:val="20"/>
                 <w:lang w:val="en-US"/>
               </w:rPr>
-              <w:t xml:space="preserve"> } €</w:t>
+              <w:t xml:space="preserve"> }</w:t>
+            </w:r>
+            <w:proofErr w:type="gramEnd"/>
+            <w:r>
+              <w:rPr>
+                <w:sz w:val="20"/>
+                <w:szCs w:val="20"/>
+                <w:lang w:val="en-US"/>
+              </w:rPr>
+              <w:t xml:space="preserve"> €</w:t>
             </w:r>
             <w:r>
               <w:rPr>
@@ -739,16 +978,44 @@
                 <w:szCs w:val="20"/>
                 <w:lang w:val="en-GB"/>
               </w:rPr>
-              <w:t>.budget.details</w:t>
+              <w:t>.</w:t>
+            </w:r>
+            <w:proofErr w:type="gramStart"/>
+            <w:r>
+              <w:rPr>
+                <w:sz w:val="20"/>
+                <w:szCs w:val="20"/>
+                <w:lang w:val="en-GB"/>
+              </w:rPr>
+              <w:t>budget.details</w:t>
             </w:r>
             <w:proofErr w:type="spellEnd"/>
-            <w:r>
-              <w:rPr>
-                <w:sz w:val="20"/>
-                <w:szCs w:val="20"/>
-                <w:lang w:val="en-GB"/>
-              </w:rPr>
-              <w:t>[i+1].quantity }</w:t>
+            <w:proofErr w:type="gramEnd"/>
+            <w:r>
+              <w:rPr>
+                <w:sz w:val="20"/>
+                <w:szCs w:val="20"/>
+                <w:lang w:val="en-GB"/>
+              </w:rPr>
+              <w:t>[i+1</w:t>
+            </w:r>
+            <w:proofErr w:type="gramStart"/>
+            <w:r>
+              <w:rPr>
+                <w:sz w:val="20"/>
+                <w:szCs w:val="20"/>
+                <w:lang w:val="en-GB"/>
+              </w:rPr>
+              <w:t>].quantity</w:t>
+            </w:r>
+            <w:proofErr w:type="gramEnd"/>
+            <w:r>
+              <w:rPr>
+                <w:sz w:val="20"/>
+                <w:szCs w:val="20"/>
+                <w:lang w:val="en-GB"/>
+              </w:rPr>
+              <w:t xml:space="preserve"> }</w:t>
             </w:r>
             <w:r>
               <w:rPr>
@@ -813,16 +1080,35 @@
                 <w:szCs w:val="20"/>
                 <w:lang w:val="en-GB"/>
               </w:rPr>
-              <w:t>.budget.details</w:t>
+              <w:t>.</w:t>
+            </w:r>
+            <w:proofErr w:type="gramStart"/>
+            <w:r>
+              <w:rPr>
+                <w:sz w:val="20"/>
+                <w:szCs w:val="20"/>
+                <w:lang w:val="en-GB"/>
+              </w:rPr>
+              <w:t>budget.details</w:t>
             </w:r>
             <w:proofErr w:type="spellEnd"/>
-            <w:r>
-              <w:rPr>
-                <w:sz w:val="20"/>
-                <w:szCs w:val="20"/>
-                <w:lang w:val="en-GB"/>
-              </w:rPr>
-              <w:t>[i+1].</w:t>
+            <w:proofErr w:type="gramEnd"/>
+            <w:r>
+              <w:rPr>
+                <w:sz w:val="20"/>
+                <w:szCs w:val="20"/>
+                <w:lang w:val="en-GB"/>
+              </w:rPr>
+              <w:t>[i+1</w:t>
+            </w:r>
+            <w:proofErr w:type="gramStart"/>
+            <w:r>
+              <w:rPr>
+                <w:sz w:val="20"/>
+                <w:szCs w:val="20"/>
+                <w:lang w:val="en-GB"/>
+              </w:rPr>
+              <w:t>].</w:t>
             </w:r>
             <w:proofErr w:type="spellStart"/>
             <w:r>
@@ -831,7 +1117,25 @@
                 <w:szCs w:val="20"/>
                 <w:lang w:val="en-GB"/>
               </w:rPr>
-              <w:t>reference.code</w:t>
+              <w:t>reference</w:t>
+            </w:r>
+            <w:proofErr w:type="gramEnd"/>
+            <w:r>
+              <w:rPr>
+                <w:sz w:val="20"/>
+                <w:szCs w:val="20"/>
+                <w:lang w:val="en-GB"/>
+              </w:rPr>
+              <w:t>.</w:t>
+            </w:r>
+            <w:proofErr w:type="gramStart"/>
+            <w:r>
+              <w:rPr>
+                <w:sz w:val="20"/>
+                <w:szCs w:val="20"/>
+                <w:lang w:val="en-GB"/>
+              </w:rPr>
+              <w:t>code</w:t>
             </w:r>
             <w:proofErr w:type="spellEnd"/>
             <w:r>
@@ -840,7 +1144,25 @@
                 <w:szCs w:val="20"/>
                 <w:lang w:val="en-GB"/>
               </w:rPr>
-              <w:t xml:space="preserve"> } - { </w:t>
+              <w:t xml:space="preserve"> }</w:t>
+            </w:r>
+            <w:proofErr w:type="gramEnd"/>
+            <w:r>
+              <w:rPr>
+                <w:sz w:val="20"/>
+                <w:szCs w:val="20"/>
+                <w:lang w:val="en-GB"/>
+              </w:rPr>
+              <w:t xml:space="preserve"> - </w:t>
+            </w:r>
+            <w:proofErr w:type="gramStart"/>
+            <w:r>
+              <w:rPr>
+                <w:sz w:val="20"/>
+                <w:szCs w:val="20"/>
+                <w:lang w:val="en-GB"/>
+              </w:rPr>
+              <w:t xml:space="preserve">{ </w:t>
             </w:r>
             <w:proofErr w:type="spellStart"/>
             <w:r>
@@ -849,16 +1171,53 @@
                 <w:szCs w:val="20"/>
                 <w:lang w:val="en-GB"/>
               </w:rPr>
-              <w:t>d.budget.details</w:t>
+              <w:t>d</w:t>
+            </w:r>
+            <w:proofErr w:type="gramEnd"/>
+            <w:r>
+              <w:rPr>
+                <w:sz w:val="20"/>
+                <w:szCs w:val="20"/>
+                <w:lang w:val="en-GB"/>
+              </w:rPr>
+              <w:t>.</w:t>
+            </w:r>
+            <w:proofErr w:type="gramStart"/>
+            <w:r>
+              <w:rPr>
+                <w:sz w:val="20"/>
+                <w:szCs w:val="20"/>
+                <w:lang w:val="en-GB"/>
+              </w:rPr>
+              <w:t>budget.details</w:t>
             </w:r>
             <w:proofErr w:type="spellEnd"/>
-            <w:r>
-              <w:rPr>
-                <w:sz w:val="20"/>
-                <w:szCs w:val="20"/>
-                <w:lang w:val="en-GB"/>
-              </w:rPr>
-              <w:t>[i+1].description }</w:t>
+            <w:proofErr w:type="gramEnd"/>
+            <w:r>
+              <w:rPr>
+                <w:sz w:val="20"/>
+                <w:szCs w:val="20"/>
+                <w:lang w:val="en-GB"/>
+              </w:rPr>
+              <w:t>[i+1</w:t>
+            </w:r>
+            <w:proofErr w:type="gramStart"/>
+            <w:r>
+              <w:rPr>
+                <w:sz w:val="20"/>
+                <w:szCs w:val="20"/>
+                <w:lang w:val="en-GB"/>
+              </w:rPr>
+              <w:t>].description</w:t>
+            </w:r>
+            <w:proofErr w:type="gramEnd"/>
+            <w:r>
+              <w:rPr>
+                <w:sz w:val="20"/>
+                <w:szCs w:val="20"/>
+                <w:lang w:val="en-GB"/>
+              </w:rPr>
+              <w:t xml:space="preserve"> }</w:t>
             </w:r>
             <w:r>
               <w:rPr>
@@ -916,9 +1275,19 @@
                 <w:szCs w:val="20"/>
                 <w:lang w:val="en-GB"/>
               </w:rPr>
-              <w:t>.budget.details</w:t>
+              <w:t>.</w:t>
+            </w:r>
+            <w:proofErr w:type="gramStart"/>
+            <w:r>
+              <w:rPr>
+                <w:sz w:val="20"/>
+                <w:szCs w:val="20"/>
+                <w:lang w:val="en-GB"/>
+              </w:rPr>
+              <w:t>budget.details</w:t>
             </w:r>
             <w:proofErr w:type="spellEnd"/>
+            <w:proofErr w:type="gramEnd"/>
             <w:r>
               <w:rPr>
                 <w:sz w:val="20"/>
@@ -935,6 +1304,7 @@
               </w:rPr>
               <w:t>+1</w:t>
             </w:r>
+            <w:proofErr w:type="gramStart"/>
             <w:r>
               <w:rPr>
                 <w:sz w:val="20"/>
@@ -952,13 +1322,23 @@
               </w:rPr>
               <w:t>unitPrice</w:t>
             </w:r>
-            <w:r>
-              <w:rPr>
-                <w:sz w:val="20"/>
-                <w:szCs w:val="20"/>
-                <w:lang w:val="en-GB"/>
-              </w:rPr>
-              <w:t>:formatN</w:t>
+            <w:proofErr w:type="gramEnd"/>
+            <w:r>
+              <w:rPr>
+                <w:sz w:val="20"/>
+                <w:szCs w:val="20"/>
+                <w:lang w:val="en-GB"/>
+              </w:rPr>
+              <w:t>:</w:t>
+            </w:r>
+            <w:proofErr w:type="gramStart"/>
+            <w:r>
+              <w:rPr>
+                <w:sz w:val="20"/>
+                <w:szCs w:val="20"/>
+                <w:lang w:val="en-GB"/>
+              </w:rPr>
+              <w:t>formatN</w:t>
             </w:r>
             <w:proofErr w:type="spellEnd"/>
             <w:r>
@@ -969,21 +1349,40 @@
               </w:rPr>
               <w:t>(</w:t>
             </w:r>
-            <w:r>
-              <w:rPr>
-                <w:sz w:val="20"/>
-                <w:szCs w:val="20"/>
-                <w:lang w:val="en-GB"/>
-              </w:rPr>
-              <w:t>2)</w:t>
-            </w:r>
-            <w:r>
-              <w:rPr>
-                <w:sz w:val="20"/>
-                <w:szCs w:val="20"/>
-                <w:lang w:val="en-GB"/>
-              </w:rPr>
-              <w:t xml:space="preserve"> } €</w:t>
+            <w:proofErr w:type="gramEnd"/>
+            <w:r>
+              <w:rPr>
+                <w:sz w:val="20"/>
+                <w:szCs w:val="20"/>
+                <w:lang w:val="en-GB"/>
+              </w:rPr>
+              <w:t>2</w:t>
+            </w:r>
+            <w:proofErr w:type="gramStart"/>
+            <w:r>
+              <w:rPr>
+                <w:sz w:val="20"/>
+                <w:szCs w:val="20"/>
+                <w:lang w:val="en-GB"/>
+              </w:rPr>
+              <w:t>)</w:t>
+            </w:r>
+            <w:r>
+              <w:rPr>
+                <w:sz w:val="20"/>
+                <w:szCs w:val="20"/>
+                <w:lang w:val="en-GB"/>
+              </w:rPr>
+              <w:t xml:space="preserve"> }</w:t>
+            </w:r>
+            <w:proofErr w:type="gramEnd"/>
+            <w:r>
+              <w:rPr>
+                <w:sz w:val="20"/>
+                <w:szCs w:val="20"/>
+                <w:lang w:val="en-GB"/>
+              </w:rPr>
+              <w:t xml:space="preserve"> €</w:t>
             </w:r>
           </w:p>
         </w:tc>
@@ -1041,9 +1440,19 @@
                 <w:szCs w:val="20"/>
                 <w:lang w:val="en-GB"/>
               </w:rPr>
-              <w:t>.budget.details</w:t>
+              <w:t>.</w:t>
+            </w:r>
+            <w:proofErr w:type="gramStart"/>
+            <w:r>
+              <w:rPr>
+                <w:sz w:val="20"/>
+                <w:szCs w:val="20"/>
+                <w:lang w:val="en-GB"/>
+              </w:rPr>
+              <w:t>budget.details</w:t>
             </w:r>
             <w:proofErr w:type="spellEnd"/>
+            <w:proofErr w:type="gramEnd"/>
             <w:r>
               <w:rPr>
                 <w:sz w:val="20"/>
@@ -1060,6 +1469,7 @@
               </w:rPr>
               <w:t>+1</w:t>
             </w:r>
+            <w:proofErr w:type="gramStart"/>
             <w:r>
               <w:rPr>
                 <w:sz w:val="20"/>
@@ -1077,13 +1487,23 @@
               </w:rPr>
               <w:t>amount</w:t>
             </w:r>
-            <w:r>
-              <w:rPr>
-                <w:sz w:val="20"/>
-                <w:szCs w:val="20"/>
-                <w:lang w:val="en-GB"/>
-              </w:rPr>
-              <w:t>:formatN</w:t>
+            <w:proofErr w:type="gramEnd"/>
+            <w:r>
+              <w:rPr>
+                <w:sz w:val="20"/>
+                <w:szCs w:val="20"/>
+                <w:lang w:val="en-GB"/>
+              </w:rPr>
+              <w:t>:</w:t>
+            </w:r>
+            <w:proofErr w:type="gramStart"/>
+            <w:r>
+              <w:rPr>
+                <w:sz w:val="20"/>
+                <w:szCs w:val="20"/>
+                <w:lang w:val="en-GB"/>
+              </w:rPr>
+              <w:t>formatN</w:t>
             </w:r>
             <w:proofErr w:type="spellEnd"/>
             <w:r>
@@ -1094,13 +1514,23 @@
               </w:rPr>
               <w:t>(</w:t>
             </w:r>
-            <w:r>
-              <w:rPr>
-                <w:sz w:val="20"/>
-                <w:szCs w:val="20"/>
-                <w:lang w:val="en-GB"/>
-              </w:rPr>
-              <w:t>2)</w:t>
+            <w:proofErr w:type="gramEnd"/>
+            <w:r>
+              <w:rPr>
+                <w:sz w:val="20"/>
+                <w:szCs w:val="20"/>
+                <w:lang w:val="en-GB"/>
+              </w:rPr>
+              <w:t>2</w:t>
+            </w:r>
+            <w:proofErr w:type="gramStart"/>
+            <w:r>
+              <w:rPr>
+                <w:sz w:val="20"/>
+                <w:szCs w:val="20"/>
+                <w:lang w:val="en-GB"/>
+              </w:rPr>
+              <w:t>)</w:t>
             </w:r>
             <w:r>
               <w:rPr>
@@ -1108,7 +1538,16 @@
                 <w:szCs w:val="20"/>
                 <w:lang w:val="en-US"/>
               </w:rPr>
-              <w:t xml:space="preserve"> } €</w:t>
+              <w:t xml:space="preserve"> }</w:t>
+            </w:r>
+            <w:proofErr w:type="gramEnd"/>
+            <w:r>
+              <w:rPr>
+                <w:sz w:val="20"/>
+                <w:szCs w:val="20"/>
+                <w:lang w:val="en-US"/>
+              </w:rPr>
+              <w:t xml:space="preserve"> €</w:t>
             </w:r>
             <w:r>
               <w:rPr>
@@ -1156,9 +1595,10 @@
                 <w:szCs w:val="20"/>
                 <w:lang w:val="en-GB"/>
               </w:rPr>
-              <w:t xml:space="preserve">TOTAL (IVA no </w:t>
+              <w:t>{</w:t>
             </w:r>
             <w:proofErr w:type="spellStart"/>
+            <w:proofErr w:type="gramStart"/>
             <w:r>
               <w:rPr>
                 <w:b/>
@@ -1167,8 +1607,10 @@
                 <w:szCs w:val="20"/>
                 <w:lang w:val="en-GB"/>
               </w:rPr>
-              <w:t>inc</w:t>
-            </w:r>
+              <w:t>d.tableTotal</w:t>
+            </w:r>
+            <w:proofErr w:type="spellEnd"/>
+            <w:proofErr w:type="gramEnd"/>
             <w:r>
               <w:rPr>
                 <w:b/>
@@ -1177,28 +1619,7 @@
                 <w:szCs w:val="20"/>
                 <w:lang w:val="en-GB"/>
               </w:rPr>
-              <w:t>l</w:t>
-            </w:r>
-            <w:r>
-              <w:rPr>
-                <w:b/>
-                <w:bCs/>
-                <w:sz w:val="20"/>
-                <w:szCs w:val="20"/>
-                <w:lang w:val="en-GB"/>
-              </w:rPr>
-              <w:t>òs</w:t>
-            </w:r>
-            <w:proofErr w:type="spellEnd"/>
-            <w:r>
-              <w:rPr>
-                <w:b/>
-                <w:bCs/>
-                <w:sz w:val="20"/>
-                <w:szCs w:val="20"/>
-                <w:lang w:val="en-GB"/>
-              </w:rPr>
-              <w:t>)</w:t>
+              <w:t>}</w:t>
             </w:r>
           </w:p>
         </w:tc>
@@ -1256,20 +1677,20 @@
                 <w:szCs w:val="20"/>
                 <w:lang w:val="en-US"/>
               </w:rPr>
-              <w:t>.total</w:t>
-            </w:r>
-            <w:proofErr w:type="spellEnd"/>
+              <w:t>.</w:t>
+            </w:r>
+            <w:proofErr w:type="gramStart"/>
             <w:r>
               <w:rPr>
                 <w:b/>
                 <w:bCs/>
                 <w:sz w:val="20"/>
                 <w:szCs w:val="20"/>
-                <w:lang w:val="en-GB"/>
-              </w:rPr>
-              <w:t>:</w:t>
-            </w:r>
-            <w:proofErr w:type="spellStart"/>
+                <w:lang w:val="en-US"/>
+              </w:rPr>
+              <w:t>total</w:t>
+            </w:r>
+            <w:proofErr w:type="spellEnd"/>
             <w:r>
               <w:rPr>
                 <w:b/>
@@ -1278,9 +1699,9 @@
                 <w:szCs w:val="20"/>
                 <w:lang w:val="en-GB"/>
               </w:rPr>
-              <w:t>formatN</w:t>
-            </w:r>
-            <w:proofErr w:type="spellEnd"/>
+              <w:t>:</w:t>
+            </w:r>
+            <w:proofErr w:type="spellStart"/>
             <w:r>
               <w:rPr>
                 <w:b/>
@@ -1289,8 +1710,10 @@
                 <w:szCs w:val="20"/>
                 <w:lang w:val="en-GB"/>
               </w:rPr>
-              <w:t>(</w:t>
-            </w:r>
+              <w:t>formatN</w:t>
+            </w:r>
+            <w:proofErr w:type="spellEnd"/>
+            <w:proofErr w:type="gramEnd"/>
             <w:r>
               <w:rPr>
                 <w:b/>
@@ -1299,7 +1722,7 @@
                 <w:szCs w:val="20"/>
                 <w:lang w:val="en-GB"/>
               </w:rPr>
-              <w:t>2)</w:t>
+              <w:t>(</w:t>
             </w:r>
             <w:r>
               <w:rPr>
@@ -1307,9 +1730,41 @@
                 <w:bCs/>
                 <w:sz w:val="20"/>
                 <w:szCs w:val="20"/>
+                <w:lang w:val="en-GB"/>
+              </w:rPr>
+              <w:t>2</w:t>
+            </w:r>
+            <w:proofErr w:type="gramStart"/>
+            <w:r>
+              <w:rPr>
+                <w:b/>
+                <w:bCs/>
+                <w:sz w:val="20"/>
+                <w:szCs w:val="20"/>
+                <w:lang w:val="en-GB"/>
+              </w:rPr>
+              <w:t>)</w:t>
+            </w:r>
+            <w:r>
+              <w:rPr>
+                <w:b/>
+                <w:bCs/>
+                <w:sz w:val="20"/>
+                <w:szCs w:val="20"/>
                 <w:lang w:val="en-US"/>
               </w:rPr>
-              <w:t xml:space="preserve"> } €</w:t>
+              <w:t xml:space="preserve"> }</w:t>
+            </w:r>
+            <w:proofErr w:type="gramEnd"/>
+            <w:r>
+              <w:rPr>
+                <w:b/>
+                <w:bCs/>
+                <w:sz w:val="20"/>
+                <w:szCs w:val="20"/>
+                <w:lang w:val="en-US"/>
+              </w:rPr>
+              <w:t xml:space="preserve"> €</w:t>
             </w:r>
           </w:p>
         </w:tc>
@@ -1491,7 +1946,21 @@
       <w:rPr>
         <w:lang w:val="ca-ES"/>
       </w:rPr>
-      <w:t>Validesa de l’oferta 30 dies, els preus donats són per la totalitat de l’oferta i els ports estan carregats a la factura.</w:t>
+      <w:t>{</w:t>
+    </w:r>
+    <w:proofErr w:type="spellStart"/>
+    <w:r>
+      <w:rPr>
+        <w:lang w:val="ca-ES"/>
+      </w:rPr>
+      <w:t>d.footerValidation</w:t>
+    </w:r>
+    <w:proofErr w:type="spellEnd"/>
+    <w:r>
+      <w:rPr>
+        <w:lang w:val="ca-ES"/>
+      </w:rPr>
+      <w:t>}</w:t>
     </w:r>
   </w:p>
   <w:p>
@@ -1716,7 +2185,31 @@
                               <w:szCs w:val="28"/>
                               <w:lang w:val="en-US"/>
                             </w:rPr>
-                            <w:t>PRESSUPOST</w:t>
+                            <w:t>{</w:t>
+                          </w:r>
+                          <w:proofErr w:type="spellStart"/>
+                          <w:proofErr w:type="gramStart"/>
+                          <w:r>
+                            <w:rPr>
+                              <w:b/>
+                              <w:bCs/>
+                              <w:sz w:val="28"/>
+                              <w:szCs w:val="28"/>
+                              <w:lang w:val="en-US"/>
+                            </w:rPr>
+                            <w:t>d.title</w:t>
+                          </w:r>
+                          <w:proofErr w:type="spellEnd"/>
+                          <w:proofErr w:type="gramEnd"/>
+                          <w:r>
+                            <w:rPr>
+                              <w:b/>
+                              <w:bCs/>
+                              <w:sz w:val="28"/>
+                              <w:szCs w:val="28"/>
+                              <w:lang w:val="en-US"/>
+                            </w:rPr>
+                            <w:t>}</w:t>
                           </w:r>
                           <w:r>
                             <w:rPr>
@@ -1764,7 +2257,31 @@
                         <w:szCs w:val="28"/>
                         <w:lang w:val="en-US"/>
                       </w:rPr>
-                      <w:t>PRESSUPOST</w:t>
+                      <w:t>{</w:t>
+                    </w:r>
+                    <w:proofErr w:type="spellStart"/>
+                    <w:proofErr w:type="gramStart"/>
+                    <w:r>
+                      <w:rPr>
+                        <w:b/>
+                        <w:bCs/>
+                        <w:sz w:val="28"/>
+                        <w:szCs w:val="28"/>
+                        <w:lang w:val="en-US"/>
+                      </w:rPr>
+                      <w:t>d.title</w:t>
+                    </w:r>
+                    <w:proofErr w:type="spellEnd"/>
+                    <w:proofErr w:type="gramEnd"/>
+                    <w:r>
+                      <w:rPr>
+                        <w:b/>
+                        <w:bCs/>
+                        <w:sz w:val="28"/>
+                        <w:szCs w:val="28"/>
+                        <w:lang w:val="en-US"/>
+                      </w:rPr>
+                      <w:t>}</w:t>
                     </w:r>
                     <w:r>
                       <w:rPr>
@@ -1864,7 +2381,29 @@
               <w:sz w:val="20"/>
               <w:szCs w:val="20"/>
             </w:rPr>
-            <w:t>Número</w:t>
+            <w:t>{</w:t>
+          </w:r>
+          <w:proofErr w:type="spellStart"/>
+          <w:r>
+            <w:rPr>
+              <w:rFonts w:ascii="Arial" w:hAnsi="Arial" w:cs="Arial"/>
+              <w:b/>
+              <w:bCs/>
+              <w:sz w:val="20"/>
+              <w:szCs w:val="20"/>
+            </w:rPr>
+            <w:t>d.headerNumber</w:t>
+          </w:r>
+          <w:proofErr w:type="spellEnd"/>
+          <w:r>
+            <w:rPr>
+              <w:rFonts w:ascii="Arial" w:hAnsi="Arial" w:cs="Arial"/>
+              <w:b/>
+              <w:bCs/>
+              <w:sz w:val="20"/>
+              <w:szCs w:val="20"/>
+            </w:rPr>
+            <w:t>}</w:t>
           </w:r>
         </w:p>
       </w:tc>
@@ -1900,7 +2439,29 @@
               <w:sz w:val="20"/>
               <w:szCs w:val="20"/>
             </w:rPr>
-            <w:t>Data</w:t>
+            <w:t>{</w:t>
+          </w:r>
+          <w:proofErr w:type="spellStart"/>
+          <w:r>
+            <w:rPr>
+              <w:rFonts w:ascii="Arial" w:hAnsi="Arial" w:cs="Arial"/>
+              <w:b/>
+              <w:bCs/>
+              <w:sz w:val="20"/>
+              <w:szCs w:val="20"/>
+            </w:rPr>
+            <w:t>d.headerDate</w:t>
+          </w:r>
+          <w:proofErr w:type="spellEnd"/>
+          <w:r>
+            <w:rPr>
+              <w:rFonts w:ascii="Arial" w:hAnsi="Arial" w:cs="Arial"/>
+              <w:b/>
+              <w:bCs/>
+              <w:sz w:val="20"/>
+              <w:szCs w:val="20"/>
+            </w:rPr>
+            <w:t>}</w:t>
           </w:r>
         </w:p>
       </w:tc>
@@ -2000,7 +2561,34 @@
               <w:szCs w:val="20"/>
               <w:lang w:val="en-US"/>
             </w:rPr>
-            <w:t>.budget.date:formatD</w:t>
+            <w:t>.</w:t>
+          </w:r>
+          <w:proofErr w:type="gramStart"/>
+          <w:r>
+            <w:rPr>
+              <w:sz w:val="20"/>
+              <w:szCs w:val="20"/>
+              <w:lang w:val="en-US"/>
+            </w:rPr>
+            <w:t>budget.date</w:t>
+          </w:r>
+          <w:proofErr w:type="gramEnd"/>
+          <w:r>
+            <w:rPr>
+              <w:sz w:val="20"/>
+              <w:szCs w:val="20"/>
+              <w:lang w:val="en-US"/>
+            </w:rPr>
+            <w:t>:</w:t>
+          </w:r>
+          <w:proofErr w:type="gramStart"/>
+          <w:r>
+            <w:rPr>
+              <w:sz w:val="20"/>
+              <w:szCs w:val="20"/>
+              <w:lang w:val="en-US"/>
+            </w:rPr>
+            <w:t>formatD</w:t>
           </w:r>
           <w:proofErr w:type="spellEnd"/>
           <w:r>
@@ -2009,8 +2597,27 @@
               <w:szCs w:val="20"/>
               <w:lang w:val="en-US"/>
             </w:rPr>
-            <w:t>(DD/MM/YYYY) }</w:t>
+            <w:t>(</w:t>
           </w:r>
+          <w:proofErr w:type="gramEnd"/>
+          <w:r>
+            <w:rPr>
+              <w:sz w:val="20"/>
+              <w:szCs w:val="20"/>
+              <w:lang w:val="en-US"/>
+            </w:rPr>
+            <w:t>DD/MM/YYYY</w:t>
+          </w:r>
+          <w:proofErr w:type="gramStart"/>
+          <w:r>
+            <w:rPr>
+              <w:sz w:val="20"/>
+              <w:szCs w:val="20"/>
+              <w:lang w:val="en-US"/>
+            </w:rPr>
+            <w:t>) }</w:t>
+          </w:r>
+          <w:proofErr w:type="gramEnd"/>
         </w:p>
       </w:tc>
     </w:tr>
@@ -2880,44 +3487,101 @@
   <w:p>
     <w:pPr>
       <w:pStyle w:val="Encabezado"/>
+      <w:rPr>
+        <w:lang w:val="en-GB"/>
+      </w:rPr>
     </w:pPr>
     <w:r>
-      <w:t>Entrega</w:t>
+      <w:rPr>
+        <w:lang w:val="en-GB"/>
+      </w:rPr>
+      <w:t>{</w:t>
+    </w:r>
+    <w:proofErr w:type="spellStart"/>
+    <w:proofErr w:type="gramStart"/>
+    <w:r>
+      <w:rPr>
+        <w:lang w:val="en-GB"/>
+      </w:rPr>
+      <w:t>d.h</w:t>
     </w:r>
     <w:r>
-      <w:t xml:space="preserve"> en</w:t>
+      <w:rPr>
+        <w:lang w:val="en-GB"/>
+      </w:rPr>
+      <w:t>eaderDeliveryIn</w:t>
+    </w:r>
+    <w:proofErr w:type="spellEnd"/>
+    <w:proofErr w:type="gramEnd"/>
+    <w:r>
+      <w:rPr>
+        <w:lang w:val="en-GB"/>
+      </w:rPr>
+      <w:t>}</w:t>
     </w:r>
     <w:r>
-      <w:t xml:space="preserve"> { </w:t>
+      <w:rPr>
+        <w:lang w:val="en-GB"/>
+      </w:rPr>
+      <w:t xml:space="preserve"> </w:t>
+    </w:r>
+    <w:r>
+      <w:rPr>
+        <w:lang w:val="en-GB"/>
+      </w:rPr>
+      <w:t>{</w:t>
     </w:r>
     <w:proofErr w:type="spellStart"/>
+    <w:proofErr w:type="gramStart"/>
     <w:r>
-      <w:t>d.budget.deliveryDays</w:t>
+      <w:rPr>
+        <w:lang w:val="en-GB"/>
+      </w:rPr>
+      <w:t>d.budget</w:t>
+    </w:r>
+    <w:proofErr w:type="gramEnd"/>
+    <w:r>
+      <w:rPr>
+        <w:lang w:val="en-GB"/>
+      </w:rPr>
+      <w:t>.deliveryDays</w:t>
     </w:r>
     <w:proofErr w:type="spellEnd"/>
     <w:r>
-      <w:t xml:space="preserve"> } </w:t>
+      <w:rPr>
+        <w:lang w:val="en-GB"/>
+      </w:rPr>
+      <w:t xml:space="preserve">} </w:t>
+    </w:r>
+    <w:r>
+      <w:rPr>
+        <w:lang w:val="en-GB"/>
+      </w:rPr>
+      <w:t>{</w:t>
     </w:r>
     <w:proofErr w:type="spellStart"/>
+    <w:proofErr w:type="gramStart"/>
     <w:r>
-      <w:t>dies</w:t>
+      <w:rPr>
+        <w:lang w:val="en-GB"/>
+      </w:rPr>
+      <w:t>d.headerDeliveryConfirmation</w:t>
     </w:r>
     <w:proofErr w:type="spellEnd"/>
+    <w:proofErr w:type="gramEnd"/>
     <w:r>
-      <w:t xml:space="preserve"> desde la</w:t>
+      <w:rPr>
+        <w:lang w:val="en-GB"/>
+      </w:rPr>
+      <w:t>}</w:t>
     </w:r>
-    <w:r>
-      <w:t xml:space="preserve"> </w:t>
-    </w:r>
-    <w:proofErr w:type="spellStart"/>
-    <w:r>
-      <w:t>confirmació</w:t>
-    </w:r>
-    <w:proofErr w:type="spellEnd"/>
   </w:p>
   <w:p>
     <w:pPr>
       <w:pStyle w:val="Encabezado"/>
+      <w:rPr>
+        <w:lang w:val="en-GB"/>
+      </w:rPr>
     </w:pPr>
   </w:p>
 </w:hdr>
@@ -3369,7 +4033,6 @@
   <w:style w:type="character" w:default="1" w:styleId="Fuentedeprrafopredeter">
     <w:name w:val="Default Paragraph Font"/>
     <w:uiPriority w:val="1"/>
-    <w:semiHidden/>
     <w:unhideWhenUsed/>
   </w:style>
   <w:style w:type="table" w:default="1" w:styleId="Tablanormal">

</xml_diff>

<commit_message>
refactor: update document templates to use dynamic table placeholders
</commit_message>
<xml_diff>
--- a/templates/Budget.docx
+++ b/templates/Budget.docx
@@ -41,7 +41,6 @@
                 <w:szCs w:val="20"/>
               </w:rPr>
             </w:pPr>
-            <w:proofErr w:type="spellStart"/>
             <w:r>
               <w:rPr>
                 <w:b/>
@@ -49,9 +48,28 @@
                 <w:sz w:val="20"/>
                 <w:szCs w:val="20"/>
               </w:rPr>
-              <w:t>Quantitat</w:t>
+              <w:t>{</w:t>
+            </w:r>
+            <w:proofErr w:type="spellStart"/>
+            <w:r>
+              <w:rPr>
+                <w:b/>
+                <w:bCs/>
+                <w:sz w:val="20"/>
+                <w:szCs w:val="20"/>
+              </w:rPr>
+              <w:t>d.tableQuantity</w:t>
             </w:r>
             <w:proofErr w:type="spellEnd"/>
+            <w:r>
+              <w:rPr>
+                <w:b/>
+                <w:bCs/>
+                <w:sz w:val="20"/>
+                <w:szCs w:val="20"/>
+              </w:rPr>
+              <w:t>}</w:t>
+            </w:r>
           </w:p>
         </w:tc>
         <w:tc>
@@ -76,7 +94,6 @@
                 <w:szCs w:val="20"/>
               </w:rPr>
             </w:pPr>
-            <w:proofErr w:type="spellStart"/>
             <w:r>
               <w:rPr>
                 <w:b/>
@@ -84,9 +101,28 @@
                 <w:sz w:val="20"/>
                 <w:szCs w:val="20"/>
               </w:rPr>
-              <w:t>Concepte</w:t>
+              <w:t>{</w:t>
+            </w:r>
+            <w:proofErr w:type="spellStart"/>
+            <w:r>
+              <w:rPr>
+                <w:b/>
+                <w:bCs/>
+                <w:sz w:val="20"/>
+                <w:szCs w:val="20"/>
+              </w:rPr>
+              <w:t>d.tableConcept</w:t>
             </w:r>
             <w:proofErr w:type="spellEnd"/>
+            <w:r>
+              <w:rPr>
+                <w:b/>
+                <w:bCs/>
+                <w:sz w:val="20"/>
+                <w:szCs w:val="20"/>
+              </w:rPr>
+              <w:t>}</w:t>
+            </w:r>
           </w:p>
         </w:tc>
         <w:tc>
@@ -119,7 +155,7 @@
                 <w:sz w:val="20"/>
                 <w:szCs w:val="20"/>
               </w:rPr>
-              <w:t xml:space="preserve">Preu </w:t>
+              <w:t>{</w:t>
             </w:r>
             <w:proofErr w:type="spellStart"/>
             <w:r>
@@ -129,9 +165,18 @@
                 <w:sz w:val="20"/>
                 <w:szCs w:val="20"/>
               </w:rPr>
-              <w:t>unitari</w:t>
+              <w:t>d.tableUnitPrice</w:t>
             </w:r>
             <w:proofErr w:type="spellEnd"/>
+            <w:r>
+              <w:rPr>
+                <w:b/>
+                <w:bCs/>
+                <w:sz w:val="20"/>
+                <w:szCs w:val="20"/>
+              </w:rPr>
+              <w:t>}</w:t>
+            </w:r>
           </w:p>
         </w:tc>
         <w:tc>
@@ -156,7 +201,6 @@
                 <w:szCs w:val="20"/>
               </w:rPr>
             </w:pPr>
-            <w:proofErr w:type="spellStart"/>
             <w:r>
               <w:rPr>
                 <w:b/>
@@ -164,9 +208,28 @@
                 <w:sz w:val="20"/>
                 <w:szCs w:val="20"/>
               </w:rPr>
-              <w:t>Import</w:t>
+              <w:t>{</w:t>
+            </w:r>
+            <w:proofErr w:type="spellStart"/>
+            <w:r>
+              <w:rPr>
+                <w:b/>
+                <w:bCs/>
+                <w:sz w:val="20"/>
+                <w:szCs w:val="20"/>
+              </w:rPr>
+              <w:t>d.tableAmount</w:t>
             </w:r>
             <w:proofErr w:type="spellEnd"/>
+            <w:r>
+              <w:rPr>
+                <w:b/>
+                <w:bCs/>
+                <w:sz w:val="20"/>
+                <w:szCs w:val="20"/>
+              </w:rPr>
+              <w:t>}</w:t>
+            </w:r>
           </w:p>
         </w:tc>
       </w:tr>
@@ -225,9 +288,19 @@
                 <w:szCs w:val="20"/>
                 <w:lang w:val="en-GB"/>
               </w:rPr>
-              <w:t>.budget.details</w:t>
+              <w:t>.</w:t>
+            </w:r>
+            <w:proofErr w:type="gramStart"/>
+            <w:r>
+              <w:rPr>
+                <w:sz w:val="20"/>
+                <w:szCs w:val="20"/>
+                <w:lang w:val="en-GB"/>
+              </w:rPr>
+              <w:t>budget.details</w:t>
             </w:r>
             <w:proofErr w:type="spellEnd"/>
+            <w:proofErr w:type="gramEnd"/>
             <w:r>
               <w:rPr>
                 <w:sz w:val="20"/>
@@ -246,13 +319,23 @@
               <w:t>i</w:t>
             </w:r>
             <w:proofErr w:type="spellEnd"/>
-            <w:r>
-              <w:rPr>
-                <w:sz w:val="20"/>
-                <w:szCs w:val="20"/>
-                <w:lang w:val="en-GB"/>
-              </w:rPr>
-              <w:t>].quantity }</w:t>
+            <w:proofErr w:type="gramStart"/>
+            <w:r>
+              <w:rPr>
+                <w:sz w:val="20"/>
+                <w:szCs w:val="20"/>
+                <w:lang w:val="en-GB"/>
+              </w:rPr>
+              <w:t>].quantity</w:t>
+            </w:r>
+            <w:proofErr w:type="gramEnd"/>
+            <w:r>
+              <w:rPr>
+                <w:sz w:val="20"/>
+                <w:szCs w:val="20"/>
+                <w:lang w:val="en-GB"/>
+              </w:rPr>
+              <w:t xml:space="preserve"> }</w:t>
             </w:r>
             <w:r>
               <w:rPr>
@@ -317,9 +400,19 @@
                 <w:szCs w:val="20"/>
                 <w:lang w:val="en-GB"/>
               </w:rPr>
-              <w:t>.budget.details</w:t>
+              <w:t>.</w:t>
+            </w:r>
+            <w:proofErr w:type="gramStart"/>
+            <w:r>
+              <w:rPr>
+                <w:sz w:val="20"/>
+                <w:szCs w:val="20"/>
+                <w:lang w:val="en-GB"/>
+              </w:rPr>
+              <w:t>budget.details</w:t>
             </w:r>
             <w:proofErr w:type="spellEnd"/>
+            <w:proofErr w:type="gramEnd"/>
             <w:r>
               <w:rPr>
                 <w:sz w:val="20"/>
@@ -338,6 +431,7 @@
               <w:t>i</w:t>
             </w:r>
             <w:proofErr w:type="spellEnd"/>
+            <w:proofErr w:type="gramStart"/>
             <w:r>
               <w:rPr>
                 <w:sz w:val="20"/>
@@ -353,7 +447,25 @@
                 <w:szCs w:val="20"/>
                 <w:lang w:val="en-GB"/>
               </w:rPr>
-              <w:t>reference.code</w:t>
+              <w:t>reference</w:t>
+            </w:r>
+            <w:proofErr w:type="gramEnd"/>
+            <w:r>
+              <w:rPr>
+                <w:sz w:val="20"/>
+                <w:szCs w:val="20"/>
+                <w:lang w:val="en-GB"/>
+              </w:rPr>
+              <w:t>.</w:t>
+            </w:r>
+            <w:proofErr w:type="gramStart"/>
+            <w:r>
+              <w:rPr>
+                <w:sz w:val="20"/>
+                <w:szCs w:val="20"/>
+                <w:lang w:val="en-GB"/>
+              </w:rPr>
+              <w:t>code</w:t>
             </w:r>
             <w:proofErr w:type="spellEnd"/>
             <w:r>
@@ -362,7 +474,25 @@
                 <w:szCs w:val="20"/>
                 <w:lang w:val="en-GB"/>
               </w:rPr>
-              <w:t xml:space="preserve"> } - { </w:t>
+              <w:t xml:space="preserve"> }</w:t>
+            </w:r>
+            <w:proofErr w:type="gramEnd"/>
+            <w:r>
+              <w:rPr>
+                <w:sz w:val="20"/>
+                <w:szCs w:val="20"/>
+                <w:lang w:val="en-GB"/>
+              </w:rPr>
+              <w:t xml:space="preserve"> - </w:t>
+            </w:r>
+            <w:proofErr w:type="gramStart"/>
+            <w:r>
+              <w:rPr>
+                <w:sz w:val="20"/>
+                <w:szCs w:val="20"/>
+                <w:lang w:val="en-GB"/>
+              </w:rPr>
+              <w:t xml:space="preserve">{ </w:t>
             </w:r>
             <w:proofErr w:type="spellStart"/>
             <w:r>
@@ -371,9 +501,28 @@
                 <w:szCs w:val="20"/>
                 <w:lang w:val="en-GB"/>
               </w:rPr>
-              <w:t>d.budget.details</w:t>
+              <w:t>d</w:t>
+            </w:r>
+            <w:proofErr w:type="gramEnd"/>
+            <w:r>
+              <w:rPr>
+                <w:sz w:val="20"/>
+                <w:szCs w:val="20"/>
+                <w:lang w:val="en-GB"/>
+              </w:rPr>
+              <w:t>.</w:t>
+            </w:r>
+            <w:proofErr w:type="gramStart"/>
+            <w:r>
+              <w:rPr>
+                <w:sz w:val="20"/>
+                <w:szCs w:val="20"/>
+                <w:lang w:val="en-GB"/>
+              </w:rPr>
+              <w:t>budget.details</w:t>
             </w:r>
             <w:proofErr w:type="spellEnd"/>
+            <w:proofErr w:type="gramEnd"/>
             <w:r>
               <w:rPr>
                 <w:sz w:val="20"/>
@@ -392,13 +541,23 @@
               <w:t>i</w:t>
             </w:r>
             <w:proofErr w:type="spellEnd"/>
-            <w:r>
-              <w:rPr>
-                <w:sz w:val="20"/>
-                <w:szCs w:val="20"/>
-                <w:lang w:val="en-GB"/>
-              </w:rPr>
-              <w:t>].description }</w:t>
+            <w:proofErr w:type="gramStart"/>
+            <w:r>
+              <w:rPr>
+                <w:sz w:val="20"/>
+                <w:szCs w:val="20"/>
+                <w:lang w:val="en-GB"/>
+              </w:rPr>
+              <w:t>].description</w:t>
+            </w:r>
+            <w:proofErr w:type="gramEnd"/>
+            <w:r>
+              <w:rPr>
+                <w:sz w:val="20"/>
+                <w:szCs w:val="20"/>
+                <w:lang w:val="en-GB"/>
+              </w:rPr>
+              <w:t xml:space="preserve"> }</w:t>
             </w:r>
             <w:r>
               <w:rPr>
@@ -464,9 +623,19 @@
                 <w:szCs w:val="20"/>
                 <w:lang w:val="en-GB"/>
               </w:rPr>
-              <w:t>.budget.details</w:t>
+              <w:t>.</w:t>
+            </w:r>
+            <w:proofErr w:type="gramStart"/>
+            <w:r>
+              <w:rPr>
+                <w:sz w:val="20"/>
+                <w:szCs w:val="20"/>
+                <w:lang w:val="en-GB"/>
+              </w:rPr>
+              <w:t>budget.details</w:t>
             </w:r>
             <w:proofErr w:type="spellEnd"/>
+            <w:proofErr w:type="gramEnd"/>
             <w:r>
               <w:rPr>
                 <w:sz w:val="20"/>
@@ -485,6 +654,7 @@
               <w:t>i</w:t>
             </w:r>
             <w:proofErr w:type="spellEnd"/>
+            <w:proofErr w:type="gramStart"/>
             <w:r>
               <w:rPr>
                 <w:sz w:val="20"/>
@@ -502,13 +672,23 @@
               </w:rPr>
               <w:t>unitPrice</w:t>
             </w:r>
-            <w:r>
-              <w:rPr>
-                <w:sz w:val="20"/>
-                <w:szCs w:val="20"/>
-                <w:lang w:val="en-GB"/>
-              </w:rPr>
-              <w:t>:formatN</w:t>
+            <w:proofErr w:type="gramEnd"/>
+            <w:r>
+              <w:rPr>
+                <w:sz w:val="20"/>
+                <w:szCs w:val="20"/>
+                <w:lang w:val="en-GB"/>
+              </w:rPr>
+              <w:t>:</w:t>
+            </w:r>
+            <w:proofErr w:type="gramStart"/>
+            <w:r>
+              <w:rPr>
+                <w:sz w:val="20"/>
+                <w:szCs w:val="20"/>
+                <w:lang w:val="en-GB"/>
+              </w:rPr>
+              <w:t>formatN</w:t>
             </w:r>
             <w:proofErr w:type="spellEnd"/>
             <w:r>
@@ -519,13 +699,23 @@
               </w:rPr>
               <w:t>(</w:t>
             </w:r>
-            <w:r>
-              <w:rPr>
-                <w:sz w:val="20"/>
-                <w:szCs w:val="20"/>
-                <w:lang w:val="en-GB"/>
-              </w:rPr>
-              <w:t>2)</w:t>
+            <w:proofErr w:type="gramEnd"/>
+            <w:r>
+              <w:rPr>
+                <w:sz w:val="20"/>
+                <w:szCs w:val="20"/>
+                <w:lang w:val="en-GB"/>
+              </w:rPr>
+              <w:t>2</w:t>
+            </w:r>
+            <w:proofErr w:type="gramStart"/>
+            <w:r>
+              <w:rPr>
+                <w:sz w:val="20"/>
+                <w:szCs w:val="20"/>
+                <w:lang w:val="en-GB"/>
+              </w:rPr>
+              <w:t>)</w:t>
             </w:r>
             <w:r>
               <w:rPr>
@@ -533,7 +723,16 @@
                 <w:szCs w:val="20"/>
                 <w:lang w:val="en-US"/>
               </w:rPr>
-              <w:t xml:space="preserve"> } €</w:t>
+              <w:t xml:space="preserve"> }</w:t>
+            </w:r>
+            <w:proofErr w:type="gramEnd"/>
+            <w:r>
+              <w:rPr>
+                <w:sz w:val="20"/>
+                <w:szCs w:val="20"/>
+                <w:lang w:val="en-US"/>
+              </w:rPr>
+              <w:t xml:space="preserve"> €</w:t>
             </w:r>
             <w:r>
               <w:rPr>
@@ -599,9 +798,19 @@
                 <w:szCs w:val="20"/>
                 <w:lang w:val="en-GB"/>
               </w:rPr>
-              <w:t>.budget.details</w:t>
+              <w:t>.</w:t>
+            </w:r>
+            <w:proofErr w:type="gramStart"/>
+            <w:r>
+              <w:rPr>
+                <w:sz w:val="20"/>
+                <w:szCs w:val="20"/>
+                <w:lang w:val="en-GB"/>
+              </w:rPr>
+              <w:t>budget.details</w:t>
             </w:r>
             <w:proofErr w:type="spellEnd"/>
+            <w:proofErr w:type="gramEnd"/>
             <w:r>
               <w:rPr>
                 <w:sz w:val="20"/>
@@ -620,6 +829,7 @@
               <w:t>i</w:t>
             </w:r>
             <w:proofErr w:type="spellEnd"/>
+            <w:proofErr w:type="gramStart"/>
             <w:r>
               <w:rPr>
                 <w:sz w:val="20"/>
@@ -637,13 +847,23 @@
               </w:rPr>
               <w:t>amount</w:t>
             </w:r>
-            <w:r>
-              <w:rPr>
-                <w:sz w:val="20"/>
-                <w:szCs w:val="20"/>
-                <w:lang w:val="en-GB"/>
-              </w:rPr>
-              <w:t>:formatN</w:t>
+            <w:proofErr w:type="gramEnd"/>
+            <w:r>
+              <w:rPr>
+                <w:sz w:val="20"/>
+                <w:szCs w:val="20"/>
+                <w:lang w:val="en-GB"/>
+              </w:rPr>
+              <w:t>:</w:t>
+            </w:r>
+            <w:proofErr w:type="gramStart"/>
+            <w:r>
+              <w:rPr>
+                <w:sz w:val="20"/>
+                <w:szCs w:val="20"/>
+                <w:lang w:val="en-GB"/>
+              </w:rPr>
+              <w:t>formatN</w:t>
             </w:r>
             <w:proofErr w:type="spellEnd"/>
             <w:r>
@@ -654,13 +874,23 @@
               </w:rPr>
               <w:t>(</w:t>
             </w:r>
-            <w:r>
-              <w:rPr>
-                <w:sz w:val="20"/>
-                <w:szCs w:val="20"/>
-                <w:lang w:val="en-GB"/>
-              </w:rPr>
-              <w:t>2)</w:t>
+            <w:proofErr w:type="gramEnd"/>
+            <w:r>
+              <w:rPr>
+                <w:sz w:val="20"/>
+                <w:szCs w:val="20"/>
+                <w:lang w:val="en-GB"/>
+              </w:rPr>
+              <w:t>2</w:t>
+            </w:r>
+            <w:proofErr w:type="gramStart"/>
+            <w:r>
+              <w:rPr>
+                <w:sz w:val="20"/>
+                <w:szCs w:val="20"/>
+                <w:lang w:val="en-GB"/>
+              </w:rPr>
+              <w:t>)</w:t>
             </w:r>
             <w:r>
               <w:rPr>
@@ -668,7 +898,16 @@
                 <w:szCs w:val="20"/>
                 <w:lang w:val="en-US"/>
               </w:rPr>
-              <w:t xml:space="preserve"> } €</w:t>
+              <w:t xml:space="preserve"> }</w:t>
+            </w:r>
+            <w:proofErr w:type="gramEnd"/>
+            <w:r>
+              <w:rPr>
+                <w:sz w:val="20"/>
+                <w:szCs w:val="20"/>
+                <w:lang w:val="en-US"/>
+              </w:rPr>
+              <w:t xml:space="preserve"> €</w:t>
             </w:r>
             <w:r>
               <w:rPr>
@@ -739,16 +978,44 @@
                 <w:szCs w:val="20"/>
                 <w:lang w:val="en-GB"/>
               </w:rPr>
-              <w:t>.budget.details</w:t>
+              <w:t>.</w:t>
+            </w:r>
+            <w:proofErr w:type="gramStart"/>
+            <w:r>
+              <w:rPr>
+                <w:sz w:val="20"/>
+                <w:szCs w:val="20"/>
+                <w:lang w:val="en-GB"/>
+              </w:rPr>
+              <w:t>budget.details</w:t>
             </w:r>
             <w:proofErr w:type="spellEnd"/>
-            <w:r>
-              <w:rPr>
-                <w:sz w:val="20"/>
-                <w:szCs w:val="20"/>
-                <w:lang w:val="en-GB"/>
-              </w:rPr>
-              <w:t>[i+1].quantity }</w:t>
+            <w:proofErr w:type="gramEnd"/>
+            <w:r>
+              <w:rPr>
+                <w:sz w:val="20"/>
+                <w:szCs w:val="20"/>
+                <w:lang w:val="en-GB"/>
+              </w:rPr>
+              <w:t>[i+1</w:t>
+            </w:r>
+            <w:proofErr w:type="gramStart"/>
+            <w:r>
+              <w:rPr>
+                <w:sz w:val="20"/>
+                <w:szCs w:val="20"/>
+                <w:lang w:val="en-GB"/>
+              </w:rPr>
+              <w:t>].quantity</w:t>
+            </w:r>
+            <w:proofErr w:type="gramEnd"/>
+            <w:r>
+              <w:rPr>
+                <w:sz w:val="20"/>
+                <w:szCs w:val="20"/>
+                <w:lang w:val="en-GB"/>
+              </w:rPr>
+              <w:t xml:space="preserve"> }</w:t>
             </w:r>
             <w:r>
               <w:rPr>
@@ -813,16 +1080,35 @@
                 <w:szCs w:val="20"/>
                 <w:lang w:val="en-GB"/>
               </w:rPr>
-              <w:t>.budget.details</w:t>
+              <w:t>.</w:t>
+            </w:r>
+            <w:proofErr w:type="gramStart"/>
+            <w:r>
+              <w:rPr>
+                <w:sz w:val="20"/>
+                <w:szCs w:val="20"/>
+                <w:lang w:val="en-GB"/>
+              </w:rPr>
+              <w:t>budget.details</w:t>
             </w:r>
             <w:proofErr w:type="spellEnd"/>
-            <w:r>
-              <w:rPr>
-                <w:sz w:val="20"/>
-                <w:szCs w:val="20"/>
-                <w:lang w:val="en-GB"/>
-              </w:rPr>
-              <w:t>[i+1].</w:t>
+            <w:proofErr w:type="gramEnd"/>
+            <w:r>
+              <w:rPr>
+                <w:sz w:val="20"/>
+                <w:szCs w:val="20"/>
+                <w:lang w:val="en-GB"/>
+              </w:rPr>
+              <w:t>[i+1</w:t>
+            </w:r>
+            <w:proofErr w:type="gramStart"/>
+            <w:r>
+              <w:rPr>
+                <w:sz w:val="20"/>
+                <w:szCs w:val="20"/>
+                <w:lang w:val="en-GB"/>
+              </w:rPr>
+              <w:t>].</w:t>
             </w:r>
             <w:proofErr w:type="spellStart"/>
             <w:r>
@@ -831,7 +1117,25 @@
                 <w:szCs w:val="20"/>
                 <w:lang w:val="en-GB"/>
               </w:rPr>
-              <w:t>reference.code</w:t>
+              <w:t>reference</w:t>
+            </w:r>
+            <w:proofErr w:type="gramEnd"/>
+            <w:r>
+              <w:rPr>
+                <w:sz w:val="20"/>
+                <w:szCs w:val="20"/>
+                <w:lang w:val="en-GB"/>
+              </w:rPr>
+              <w:t>.</w:t>
+            </w:r>
+            <w:proofErr w:type="gramStart"/>
+            <w:r>
+              <w:rPr>
+                <w:sz w:val="20"/>
+                <w:szCs w:val="20"/>
+                <w:lang w:val="en-GB"/>
+              </w:rPr>
+              <w:t>code</w:t>
             </w:r>
             <w:proofErr w:type="spellEnd"/>
             <w:r>
@@ -840,7 +1144,25 @@
                 <w:szCs w:val="20"/>
                 <w:lang w:val="en-GB"/>
               </w:rPr>
-              <w:t xml:space="preserve"> } - { </w:t>
+              <w:t xml:space="preserve"> }</w:t>
+            </w:r>
+            <w:proofErr w:type="gramEnd"/>
+            <w:r>
+              <w:rPr>
+                <w:sz w:val="20"/>
+                <w:szCs w:val="20"/>
+                <w:lang w:val="en-GB"/>
+              </w:rPr>
+              <w:t xml:space="preserve"> - </w:t>
+            </w:r>
+            <w:proofErr w:type="gramStart"/>
+            <w:r>
+              <w:rPr>
+                <w:sz w:val="20"/>
+                <w:szCs w:val="20"/>
+                <w:lang w:val="en-GB"/>
+              </w:rPr>
+              <w:t xml:space="preserve">{ </w:t>
             </w:r>
             <w:proofErr w:type="spellStart"/>
             <w:r>
@@ -849,16 +1171,53 @@
                 <w:szCs w:val="20"/>
                 <w:lang w:val="en-GB"/>
               </w:rPr>
-              <w:t>d.budget.details</w:t>
+              <w:t>d</w:t>
+            </w:r>
+            <w:proofErr w:type="gramEnd"/>
+            <w:r>
+              <w:rPr>
+                <w:sz w:val="20"/>
+                <w:szCs w:val="20"/>
+                <w:lang w:val="en-GB"/>
+              </w:rPr>
+              <w:t>.</w:t>
+            </w:r>
+            <w:proofErr w:type="gramStart"/>
+            <w:r>
+              <w:rPr>
+                <w:sz w:val="20"/>
+                <w:szCs w:val="20"/>
+                <w:lang w:val="en-GB"/>
+              </w:rPr>
+              <w:t>budget.details</w:t>
             </w:r>
             <w:proofErr w:type="spellEnd"/>
-            <w:r>
-              <w:rPr>
-                <w:sz w:val="20"/>
-                <w:szCs w:val="20"/>
-                <w:lang w:val="en-GB"/>
-              </w:rPr>
-              <w:t>[i+1].description }</w:t>
+            <w:proofErr w:type="gramEnd"/>
+            <w:r>
+              <w:rPr>
+                <w:sz w:val="20"/>
+                <w:szCs w:val="20"/>
+                <w:lang w:val="en-GB"/>
+              </w:rPr>
+              <w:t>[i+1</w:t>
+            </w:r>
+            <w:proofErr w:type="gramStart"/>
+            <w:r>
+              <w:rPr>
+                <w:sz w:val="20"/>
+                <w:szCs w:val="20"/>
+                <w:lang w:val="en-GB"/>
+              </w:rPr>
+              <w:t>].description</w:t>
+            </w:r>
+            <w:proofErr w:type="gramEnd"/>
+            <w:r>
+              <w:rPr>
+                <w:sz w:val="20"/>
+                <w:szCs w:val="20"/>
+                <w:lang w:val="en-GB"/>
+              </w:rPr>
+              <w:t xml:space="preserve"> }</w:t>
             </w:r>
             <w:r>
               <w:rPr>
@@ -916,9 +1275,19 @@
                 <w:szCs w:val="20"/>
                 <w:lang w:val="en-GB"/>
               </w:rPr>
-              <w:t>.budget.details</w:t>
+              <w:t>.</w:t>
+            </w:r>
+            <w:proofErr w:type="gramStart"/>
+            <w:r>
+              <w:rPr>
+                <w:sz w:val="20"/>
+                <w:szCs w:val="20"/>
+                <w:lang w:val="en-GB"/>
+              </w:rPr>
+              <w:t>budget.details</w:t>
             </w:r>
             <w:proofErr w:type="spellEnd"/>
+            <w:proofErr w:type="gramEnd"/>
             <w:r>
               <w:rPr>
                 <w:sz w:val="20"/>
@@ -935,6 +1304,7 @@
               </w:rPr>
               <w:t>+1</w:t>
             </w:r>
+            <w:proofErr w:type="gramStart"/>
             <w:r>
               <w:rPr>
                 <w:sz w:val="20"/>
@@ -952,13 +1322,23 @@
               </w:rPr>
               <w:t>unitPrice</w:t>
             </w:r>
-            <w:r>
-              <w:rPr>
-                <w:sz w:val="20"/>
-                <w:szCs w:val="20"/>
-                <w:lang w:val="en-GB"/>
-              </w:rPr>
-              <w:t>:formatN</w:t>
+            <w:proofErr w:type="gramEnd"/>
+            <w:r>
+              <w:rPr>
+                <w:sz w:val="20"/>
+                <w:szCs w:val="20"/>
+                <w:lang w:val="en-GB"/>
+              </w:rPr>
+              <w:t>:</w:t>
+            </w:r>
+            <w:proofErr w:type="gramStart"/>
+            <w:r>
+              <w:rPr>
+                <w:sz w:val="20"/>
+                <w:szCs w:val="20"/>
+                <w:lang w:val="en-GB"/>
+              </w:rPr>
+              <w:t>formatN</w:t>
             </w:r>
             <w:proofErr w:type="spellEnd"/>
             <w:r>
@@ -969,21 +1349,40 @@
               </w:rPr>
               <w:t>(</w:t>
             </w:r>
-            <w:r>
-              <w:rPr>
-                <w:sz w:val="20"/>
-                <w:szCs w:val="20"/>
-                <w:lang w:val="en-GB"/>
-              </w:rPr>
-              <w:t>2)</w:t>
-            </w:r>
-            <w:r>
-              <w:rPr>
-                <w:sz w:val="20"/>
-                <w:szCs w:val="20"/>
-                <w:lang w:val="en-GB"/>
-              </w:rPr>
-              <w:t xml:space="preserve"> } €</w:t>
+            <w:proofErr w:type="gramEnd"/>
+            <w:r>
+              <w:rPr>
+                <w:sz w:val="20"/>
+                <w:szCs w:val="20"/>
+                <w:lang w:val="en-GB"/>
+              </w:rPr>
+              <w:t>2</w:t>
+            </w:r>
+            <w:proofErr w:type="gramStart"/>
+            <w:r>
+              <w:rPr>
+                <w:sz w:val="20"/>
+                <w:szCs w:val="20"/>
+                <w:lang w:val="en-GB"/>
+              </w:rPr>
+              <w:t>)</w:t>
+            </w:r>
+            <w:r>
+              <w:rPr>
+                <w:sz w:val="20"/>
+                <w:szCs w:val="20"/>
+                <w:lang w:val="en-GB"/>
+              </w:rPr>
+              <w:t xml:space="preserve"> }</w:t>
+            </w:r>
+            <w:proofErr w:type="gramEnd"/>
+            <w:r>
+              <w:rPr>
+                <w:sz w:val="20"/>
+                <w:szCs w:val="20"/>
+                <w:lang w:val="en-GB"/>
+              </w:rPr>
+              <w:t xml:space="preserve"> €</w:t>
             </w:r>
           </w:p>
         </w:tc>
@@ -1041,9 +1440,19 @@
                 <w:szCs w:val="20"/>
                 <w:lang w:val="en-GB"/>
               </w:rPr>
-              <w:t>.budget.details</w:t>
+              <w:t>.</w:t>
+            </w:r>
+            <w:proofErr w:type="gramStart"/>
+            <w:r>
+              <w:rPr>
+                <w:sz w:val="20"/>
+                <w:szCs w:val="20"/>
+                <w:lang w:val="en-GB"/>
+              </w:rPr>
+              <w:t>budget.details</w:t>
             </w:r>
             <w:proofErr w:type="spellEnd"/>
+            <w:proofErr w:type="gramEnd"/>
             <w:r>
               <w:rPr>
                 <w:sz w:val="20"/>
@@ -1060,6 +1469,7 @@
               </w:rPr>
               <w:t>+1</w:t>
             </w:r>
+            <w:proofErr w:type="gramStart"/>
             <w:r>
               <w:rPr>
                 <w:sz w:val="20"/>
@@ -1077,13 +1487,23 @@
               </w:rPr>
               <w:t>amount</w:t>
             </w:r>
-            <w:r>
-              <w:rPr>
-                <w:sz w:val="20"/>
-                <w:szCs w:val="20"/>
-                <w:lang w:val="en-GB"/>
-              </w:rPr>
-              <w:t>:formatN</w:t>
+            <w:proofErr w:type="gramEnd"/>
+            <w:r>
+              <w:rPr>
+                <w:sz w:val="20"/>
+                <w:szCs w:val="20"/>
+                <w:lang w:val="en-GB"/>
+              </w:rPr>
+              <w:t>:</w:t>
+            </w:r>
+            <w:proofErr w:type="gramStart"/>
+            <w:r>
+              <w:rPr>
+                <w:sz w:val="20"/>
+                <w:szCs w:val="20"/>
+                <w:lang w:val="en-GB"/>
+              </w:rPr>
+              <w:t>formatN</w:t>
             </w:r>
             <w:proofErr w:type="spellEnd"/>
             <w:r>
@@ -1094,13 +1514,23 @@
               </w:rPr>
               <w:t>(</w:t>
             </w:r>
-            <w:r>
-              <w:rPr>
-                <w:sz w:val="20"/>
-                <w:szCs w:val="20"/>
-                <w:lang w:val="en-GB"/>
-              </w:rPr>
-              <w:t>2)</w:t>
+            <w:proofErr w:type="gramEnd"/>
+            <w:r>
+              <w:rPr>
+                <w:sz w:val="20"/>
+                <w:szCs w:val="20"/>
+                <w:lang w:val="en-GB"/>
+              </w:rPr>
+              <w:t>2</w:t>
+            </w:r>
+            <w:proofErr w:type="gramStart"/>
+            <w:r>
+              <w:rPr>
+                <w:sz w:val="20"/>
+                <w:szCs w:val="20"/>
+                <w:lang w:val="en-GB"/>
+              </w:rPr>
+              <w:t>)</w:t>
             </w:r>
             <w:r>
               <w:rPr>
@@ -1108,7 +1538,16 @@
                 <w:szCs w:val="20"/>
                 <w:lang w:val="en-US"/>
               </w:rPr>
-              <w:t xml:space="preserve"> } €</w:t>
+              <w:t xml:space="preserve"> }</w:t>
+            </w:r>
+            <w:proofErr w:type="gramEnd"/>
+            <w:r>
+              <w:rPr>
+                <w:sz w:val="20"/>
+                <w:szCs w:val="20"/>
+                <w:lang w:val="en-US"/>
+              </w:rPr>
+              <w:t xml:space="preserve"> €</w:t>
             </w:r>
             <w:r>
               <w:rPr>
@@ -1156,9 +1595,10 @@
                 <w:szCs w:val="20"/>
                 <w:lang w:val="en-GB"/>
               </w:rPr>
-              <w:t xml:space="preserve">TOTAL (IVA no </w:t>
+              <w:t>{</w:t>
             </w:r>
             <w:proofErr w:type="spellStart"/>
+            <w:proofErr w:type="gramStart"/>
             <w:r>
               <w:rPr>
                 <w:b/>
@@ -1167,8 +1607,10 @@
                 <w:szCs w:val="20"/>
                 <w:lang w:val="en-GB"/>
               </w:rPr>
-              <w:t>inc</w:t>
-            </w:r>
+              <w:t>d.tableTotal</w:t>
+            </w:r>
+            <w:proofErr w:type="spellEnd"/>
+            <w:proofErr w:type="gramEnd"/>
             <w:r>
               <w:rPr>
                 <w:b/>
@@ -1177,28 +1619,7 @@
                 <w:szCs w:val="20"/>
                 <w:lang w:val="en-GB"/>
               </w:rPr>
-              <w:t>l</w:t>
-            </w:r>
-            <w:r>
-              <w:rPr>
-                <w:b/>
-                <w:bCs/>
-                <w:sz w:val="20"/>
-                <w:szCs w:val="20"/>
-                <w:lang w:val="en-GB"/>
-              </w:rPr>
-              <w:t>òs</w:t>
-            </w:r>
-            <w:proofErr w:type="spellEnd"/>
-            <w:r>
-              <w:rPr>
-                <w:b/>
-                <w:bCs/>
-                <w:sz w:val="20"/>
-                <w:szCs w:val="20"/>
-                <w:lang w:val="en-GB"/>
-              </w:rPr>
-              <w:t>)</w:t>
+              <w:t>}</w:t>
             </w:r>
           </w:p>
         </w:tc>
@@ -1256,20 +1677,20 @@
                 <w:szCs w:val="20"/>
                 <w:lang w:val="en-US"/>
               </w:rPr>
-              <w:t>.total</w:t>
-            </w:r>
-            <w:proofErr w:type="spellEnd"/>
+              <w:t>.</w:t>
+            </w:r>
+            <w:proofErr w:type="gramStart"/>
             <w:r>
               <w:rPr>
                 <w:b/>
                 <w:bCs/>
                 <w:sz w:val="20"/>
                 <w:szCs w:val="20"/>
-                <w:lang w:val="en-GB"/>
-              </w:rPr>
-              <w:t>:</w:t>
-            </w:r>
-            <w:proofErr w:type="spellStart"/>
+                <w:lang w:val="en-US"/>
+              </w:rPr>
+              <w:t>total</w:t>
+            </w:r>
+            <w:proofErr w:type="spellEnd"/>
             <w:r>
               <w:rPr>
                 <w:b/>
@@ -1278,9 +1699,9 @@
                 <w:szCs w:val="20"/>
                 <w:lang w:val="en-GB"/>
               </w:rPr>
-              <w:t>formatN</w:t>
-            </w:r>
-            <w:proofErr w:type="spellEnd"/>
+              <w:t>:</w:t>
+            </w:r>
+            <w:proofErr w:type="spellStart"/>
             <w:r>
               <w:rPr>
                 <w:b/>
@@ -1289,8 +1710,10 @@
                 <w:szCs w:val="20"/>
                 <w:lang w:val="en-GB"/>
               </w:rPr>
-              <w:t>(</w:t>
-            </w:r>
+              <w:t>formatN</w:t>
+            </w:r>
+            <w:proofErr w:type="spellEnd"/>
+            <w:proofErr w:type="gramEnd"/>
             <w:r>
               <w:rPr>
                 <w:b/>
@@ -1299,7 +1722,7 @@
                 <w:szCs w:val="20"/>
                 <w:lang w:val="en-GB"/>
               </w:rPr>
-              <w:t>2)</w:t>
+              <w:t>(</w:t>
             </w:r>
             <w:r>
               <w:rPr>
@@ -1307,9 +1730,41 @@
                 <w:bCs/>
                 <w:sz w:val="20"/>
                 <w:szCs w:val="20"/>
+                <w:lang w:val="en-GB"/>
+              </w:rPr>
+              <w:t>2</w:t>
+            </w:r>
+            <w:proofErr w:type="gramStart"/>
+            <w:r>
+              <w:rPr>
+                <w:b/>
+                <w:bCs/>
+                <w:sz w:val="20"/>
+                <w:szCs w:val="20"/>
+                <w:lang w:val="en-GB"/>
+              </w:rPr>
+              <w:t>)</w:t>
+            </w:r>
+            <w:r>
+              <w:rPr>
+                <w:b/>
+                <w:bCs/>
+                <w:sz w:val="20"/>
+                <w:szCs w:val="20"/>
                 <w:lang w:val="en-US"/>
               </w:rPr>
-              <w:t xml:space="preserve"> } €</w:t>
+              <w:t xml:space="preserve"> }</w:t>
+            </w:r>
+            <w:proofErr w:type="gramEnd"/>
+            <w:r>
+              <w:rPr>
+                <w:b/>
+                <w:bCs/>
+                <w:sz w:val="20"/>
+                <w:szCs w:val="20"/>
+                <w:lang w:val="en-US"/>
+              </w:rPr>
+              <w:t xml:space="preserve"> €</w:t>
             </w:r>
           </w:p>
         </w:tc>
@@ -1491,7 +1946,21 @@
       <w:rPr>
         <w:lang w:val="ca-ES"/>
       </w:rPr>
-      <w:t>Validesa de l’oferta 30 dies, els preus donats són per la totalitat de l’oferta i els ports estan carregats a la factura.</w:t>
+      <w:t>{</w:t>
+    </w:r>
+    <w:proofErr w:type="spellStart"/>
+    <w:r>
+      <w:rPr>
+        <w:lang w:val="ca-ES"/>
+      </w:rPr>
+      <w:t>d.footerValidation</w:t>
+    </w:r>
+    <w:proofErr w:type="spellEnd"/>
+    <w:r>
+      <w:rPr>
+        <w:lang w:val="ca-ES"/>
+      </w:rPr>
+      <w:t>}</w:t>
     </w:r>
   </w:p>
   <w:p>
@@ -1716,7 +2185,31 @@
                               <w:szCs w:val="28"/>
                               <w:lang w:val="en-US"/>
                             </w:rPr>
-                            <w:t>PRESSUPOST</w:t>
+                            <w:t>{</w:t>
+                          </w:r>
+                          <w:proofErr w:type="spellStart"/>
+                          <w:proofErr w:type="gramStart"/>
+                          <w:r>
+                            <w:rPr>
+                              <w:b/>
+                              <w:bCs/>
+                              <w:sz w:val="28"/>
+                              <w:szCs w:val="28"/>
+                              <w:lang w:val="en-US"/>
+                            </w:rPr>
+                            <w:t>d.title</w:t>
+                          </w:r>
+                          <w:proofErr w:type="spellEnd"/>
+                          <w:proofErr w:type="gramEnd"/>
+                          <w:r>
+                            <w:rPr>
+                              <w:b/>
+                              <w:bCs/>
+                              <w:sz w:val="28"/>
+                              <w:szCs w:val="28"/>
+                              <w:lang w:val="en-US"/>
+                            </w:rPr>
+                            <w:t>}</w:t>
                           </w:r>
                           <w:r>
                             <w:rPr>
@@ -1764,7 +2257,31 @@
                         <w:szCs w:val="28"/>
                         <w:lang w:val="en-US"/>
                       </w:rPr>
-                      <w:t>PRESSUPOST</w:t>
+                      <w:t>{</w:t>
+                    </w:r>
+                    <w:proofErr w:type="spellStart"/>
+                    <w:proofErr w:type="gramStart"/>
+                    <w:r>
+                      <w:rPr>
+                        <w:b/>
+                        <w:bCs/>
+                        <w:sz w:val="28"/>
+                        <w:szCs w:val="28"/>
+                        <w:lang w:val="en-US"/>
+                      </w:rPr>
+                      <w:t>d.title</w:t>
+                    </w:r>
+                    <w:proofErr w:type="spellEnd"/>
+                    <w:proofErr w:type="gramEnd"/>
+                    <w:r>
+                      <w:rPr>
+                        <w:b/>
+                        <w:bCs/>
+                        <w:sz w:val="28"/>
+                        <w:szCs w:val="28"/>
+                        <w:lang w:val="en-US"/>
+                      </w:rPr>
+                      <w:t>}</w:t>
                     </w:r>
                     <w:r>
                       <w:rPr>
@@ -1864,7 +2381,29 @@
               <w:sz w:val="20"/>
               <w:szCs w:val="20"/>
             </w:rPr>
-            <w:t>Número</w:t>
+            <w:t>{</w:t>
+          </w:r>
+          <w:proofErr w:type="spellStart"/>
+          <w:r>
+            <w:rPr>
+              <w:rFonts w:ascii="Arial" w:hAnsi="Arial" w:cs="Arial"/>
+              <w:b/>
+              <w:bCs/>
+              <w:sz w:val="20"/>
+              <w:szCs w:val="20"/>
+            </w:rPr>
+            <w:t>d.headerNumber</w:t>
+          </w:r>
+          <w:proofErr w:type="spellEnd"/>
+          <w:r>
+            <w:rPr>
+              <w:rFonts w:ascii="Arial" w:hAnsi="Arial" w:cs="Arial"/>
+              <w:b/>
+              <w:bCs/>
+              <w:sz w:val="20"/>
+              <w:szCs w:val="20"/>
+            </w:rPr>
+            <w:t>}</w:t>
           </w:r>
         </w:p>
       </w:tc>
@@ -1900,7 +2439,29 @@
               <w:sz w:val="20"/>
               <w:szCs w:val="20"/>
             </w:rPr>
-            <w:t>Data</w:t>
+            <w:t>{</w:t>
+          </w:r>
+          <w:proofErr w:type="spellStart"/>
+          <w:r>
+            <w:rPr>
+              <w:rFonts w:ascii="Arial" w:hAnsi="Arial" w:cs="Arial"/>
+              <w:b/>
+              <w:bCs/>
+              <w:sz w:val="20"/>
+              <w:szCs w:val="20"/>
+            </w:rPr>
+            <w:t>d.headerDate</w:t>
+          </w:r>
+          <w:proofErr w:type="spellEnd"/>
+          <w:r>
+            <w:rPr>
+              <w:rFonts w:ascii="Arial" w:hAnsi="Arial" w:cs="Arial"/>
+              <w:b/>
+              <w:bCs/>
+              <w:sz w:val="20"/>
+              <w:szCs w:val="20"/>
+            </w:rPr>
+            <w:t>}</w:t>
           </w:r>
         </w:p>
       </w:tc>
@@ -2000,7 +2561,34 @@
               <w:szCs w:val="20"/>
               <w:lang w:val="en-US"/>
             </w:rPr>
-            <w:t>.budget.date:formatD</w:t>
+            <w:t>.</w:t>
+          </w:r>
+          <w:proofErr w:type="gramStart"/>
+          <w:r>
+            <w:rPr>
+              <w:sz w:val="20"/>
+              <w:szCs w:val="20"/>
+              <w:lang w:val="en-US"/>
+            </w:rPr>
+            <w:t>budget.date</w:t>
+          </w:r>
+          <w:proofErr w:type="gramEnd"/>
+          <w:r>
+            <w:rPr>
+              <w:sz w:val="20"/>
+              <w:szCs w:val="20"/>
+              <w:lang w:val="en-US"/>
+            </w:rPr>
+            <w:t>:</w:t>
+          </w:r>
+          <w:proofErr w:type="gramStart"/>
+          <w:r>
+            <w:rPr>
+              <w:sz w:val="20"/>
+              <w:szCs w:val="20"/>
+              <w:lang w:val="en-US"/>
+            </w:rPr>
+            <w:t>formatD</w:t>
           </w:r>
           <w:proofErr w:type="spellEnd"/>
           <w:r>
@@ -2009,8 +2597,27 @@
               <w:szCs w:val="20"/>
               <w:lang w:val="en-US"/>
             </w:rPr>
-            <w:t>(DD/MM/YYYY) }</w:t>
+            <w:t>(</w:t>
           </w:r>
+          <w:proofErr w:type="gramEnd"/>
+          <w:r>
+            <w:rPr>
+              <w:sz w:val="20"/>
+              <w:szCs w:val="20"/>
+              <w:lang w:val="en-US"/>
+            </w:rPr>
+            <w:t>DD/MM/YYYY</w:t>
+          </w:r>
+          <w:proofErr w:type="gramStart"/>
+          <w:r>
+            <w:rPr>
+              <w:sz w:val="20"/>
+              <w:szCs w:val="20"/>
+              <w:lang w:val="en-US"/>
+            </w:rPr>
+            <w:t>) }</w:t>
+          </w:r>
+          <w:proofErr w:type="gramEnd"/>
         </w:p>
       </w:tc>
     </w:tr>
@@ -2880,44 +3487,101 @@
   <w:p>
     <w:pPr>
       <w:pStyle w:val="Encabezado"/>
+      <w:rPr>
+        <w:lang w:val="en-GB"/>
+      </w:rPr>
     </w:pPr>
     <w:r>
-      <w:t>Entrega</w:t>
+      <w:rPr>
+        <w:lang w:val="en-GB"/>
+      </w:rPr>
+      <w:t>{</w:t>
+    </w:r>
+    <w:proofErr w:type="spellStart"/>
+    <w:proofErr w:type="gramStart"/>
+    <w:r>
+      <w:rPr>
+        <w:lang w:val="en-GB"/>
+      </w:rPr>
+      <w:t>d.h</w:t>
     </w:r>
     <w:r>
-      <w:t xml:space="preserve"> en</w:t>
+      <w:rPr>
+        <w:lang w:val="en-GB"/>
+      </w:rPr>
+      <w:t>eaderDeliveryIn</w:t>
+    </w:r>
+    <w:proofErr w:type="spellEnd"/>
+    <w:proofErr w:type="gramEnd"/>
+    <w:r>
+      <w:rPr>
+        <w:lang w:val="en-GB"/>
+      </w:rPr>
+      <w:t>}</w:t>
     </w:r>
     <w:r>
-      <w:t xml:space="preserve"> { </w:t>
+      <w:rPr>
+        <w:lang w:val="en-GB"/>
+      </w:rPr>
+      <w:t xml:space="preserve"> </w:t>
+    </w:r>
+    <w:r>
+      <w:rPr>
+        <w:lang w:val="en-GB"/>
+      </w:rPr>
+      <w:t>{</w:t>
     </w:r>
     <w:proofErr w:type="spellStart"/>
+    <w:proofErr w:type="gramStart"/>
     <w:r>
-      <w:t>d.budget.deliveryDays</w:t>
+      <w:rPr>
+        <w:lang w:val="en-GB"/>
+      </w:rPr>
+      <w:t>d.budget</w:t>
+    </w:r>
+    <w:proofErr w:type="gramEnd"/>
+    <w:r>
+      <w:rPr>
+        <w:lang w:val="en-GB"/>
+      </w:rPr>
+      <w:t>.deliveryDays</w:t>
     </w:r>
     <w:proofErr w:type="spellEnd"/>
     <w:r>
-      <w:t xml:space="preserve"> } </w:t>
+      <w:rPr>
+        <w:lang w:val="en-GB"/>
+      </w:rPr>
+      <w:t xml:space="preserve">} </w:t>
+    </w:r>
+    <w:r>
+      <w:rPr>
+        <w:lang w:val="en-GB"/>
+      </w:rPr>
+      <w:t>{</w:t>
     </w:r>
     <w:proofErr w:type="spellStart"/>
+    <w:proofErr w:type="gramStart"/>
     <w:r>
-      <w:t>dies</w:t>
+      <w:rPr>
+        <w:lang w:val="en-GB"/>
+      </w:rPr>
+      <w:t>d.headerDeliveryConfirmation</w:t>
     </w:r>
     <w:proofErr w:type="spellEnd"/>
+    <w:proofErr w:type="gramEnd"/>
     <w:r>
-      <w:t xml:space="preserve"> desde la</w:t>
+      <w:rPr>
+        <w:lang w:val="en-GB"/>
+      </w:rPr>
+      <w:t>}</w:t>
     </w:r>
-    <w:r>
-      <w:t xml:space="preserve"> </w:t>
-    </w:r>
-    <w:proofErr w:type="spellStart"/>
-    <w:r>
-      <w:t>confirmació</w:t>
-    </w:r>
-    <w:proofErr w:type="spellEnd"/>
   </w:p>
   <w:p>
     <w:pPr>
       <w:pStyle w:val="Encabezado"/>
+      <w:rPr>
+        <w:lang w:val="en-GB"/>
+      </w:rPr>
     </w:pPr>
   </w:p>
 </w:hdr>
@@ -3369,7 +4033,6 @@
   <w:style w:type="character" w:default="1" w:styleId="Fuentedeprrafopredeter">
     <w:name w:val="Default Paragraph Font"/>
     <w:uiPriority w:val="1"/>
-    <w:semiHidden/>
     <w:unhideWhenUsed/>
   </w:style>
   <w:style w:type="table" w:default="1" w:styleId="Tablanormal">

</xml_diff>